<commit_message>
wersja na lab 09.03
</commit_message>
<xml_diff>
--- a/PSBD_szablon_projekt.docx
+++ b/PSBD_szablon_projekt.docx
@@ -599,15 +599,7 @@
           <w:sz w:val="28"/>
           <w:szCs w:val="28"/>
         </w:rPr>
-        <w:t xml:space="preserve">: </w:t>
-      </w:r>
-      <w:r>
-        <w:rPr>
-          <w:b/>
-          <w:sz w:val="28"/>
-          <w:szCs w:val="28"/>
-        </w:rPr>
-        <w:t>31A</w:t>
+        <w:t>: 31A</w:t>
       </w:r>
     </w:p>
     <w:p>
@@ -767,28 +759,27 @@
     <w:p>
       <w:pPr>
         <w:pStyle w:val="Normal"/>
-        <w:rPr>
-          <w:sz w:val="28"/>
-          <w:szCs w:val="28"/>
-        </w:rPr>
-      </w:pPr>
-      <w:r>
-        <w:rPr>
-          <w:sz w:val="28"/>
-          <w:szCs w:val="28"/>
-        </w:rPr>
-        <w:t>Projekt realizowany jest dla systemu …</w:t>
+        <w:rPr/>
+      </w:pPr>
+      <w:r>
+        <w:rPr>
+          <w:sz w:val="28"/>
+          <w:szCs w:val="28"/>
+        </w:rPr>
+        <w:t>P</w:t>
+      </w:r>
+      <w:r>
+        <w:rPr>
+          <w:sz w:val="28"/>
+          <w:szCs w:val="28"/>
+        </w:rPr>
+        <w:t>rojekt realizowany jest dla systemu zarządzania i obsługi sieci komisów samochodowych.</w:t>
       </w:r>
     </w:p>
     <w:p>
       <w:pPr>
         <w:pStyle w:val="Normal"/>
-        <w:rPr>
-          <w:b/>
-          <w:b/>
-          <w:sz w:val="28"/>
-          <w:szCs w:val="28"/>
-        </w:rPr>
+        <w:rPr/>
       </w:pPr>
       <w:r>
         <w:rPr>
@@ -857,49 +848,14 @@
     <w:p>
       <w:pPr>
         <w:pStyle w:val="Normal"/>
-        <w:rPr>
-          <w:sz w:val="28"/>
-          <w:szCs w:val="28"/>
-        </w:rPr>
-      </w:pPr>
-      <w:r>
-        <w:rPr>
-          <w:sz w:val="28"/>
-          <w:szCs w:val="28"/>
-        </w:rPr>
-        <w:t>System swoim zakresem obejmuje ....</w:t>
-      </w:r>
-    </w:p>
-    <w:p>
-      <w:pPr>
-        <w:pStyle w:val="Normal"/>
-        <w:ind w:left="1224" w:hanging="0"/>
-        <w:rPr>
-          <w:sz w:val="28"/>
-          <w:szCs w:val="28"/>
-        </w:rPr>
-      </w:pPr>
-      <w:r>
-        <w:rPr>
-          <w:sz w:val="28"/>
-          <w:szCs w:val="28"/>
-        </w:rPr>
-      </w:r>
-    </w:p>
-    <w:p>
-      <w:pPr>
-        <w:pStyle w:val="Normal"/>
-        <w:ind w:left="1224" w:hanging="0"/>
-        <w:rPr>
-          <w:sz w:val="28"/>
-          <w:szCs w:val="28"/>
-        </w:rPr>
-      </w:pPr>
-      <w:r>
-        <w:rPr>
-          <w:sz w:val="28"/>
-          <w:szCs w:val="28"/>
-        </w:rPr>
+        <w:rPr/>
+      </w:pPr>
+      <w:r>
+        <w:rPr>
+          <w:sz w:val="28"/>
+          <w:szCs w:val="28"/>
+        </w:rPr>
+        <w:t>System swoim zakresem obejmuje sieć komisów samochodowych na obszarze jednego województwa. Głównym zadaniem jest przechowywanie oraz przetwarzanie danych o samochodach w których posiadaniu znajduje się komis. Do każdego samochodu są przyporządkowane 2 rodzaje informacji - stricte techniczne cechy pojazdu oraz informacje służące do zarządzania nim (np. status, jazdy próbne). Powiązane z tym jest przechowywanie wszelkich dokumentów pojazdu (dowód rejestracyjny, karta pojazdu, polisa OC) oraz zawieranie związanych z nimi umów kupna/sprzedaży. Dodatkowo system ma też za zadanie przechowywanie oraz przetwarzanie informacji o placówkach komisów należących do tej sieci.</w:t>
       </w:r>
     </w:p>
     <w:p>
@@ -925,205 +881,242 @@
     <w:p>
       <w:pPr>
         <w:pStyle w:val="ListParagraph"/>
-        <w:rPr>
-          <w:sz w:val="28"/>
-          <w:szCs w:val="28"/>
-        </w:rPr>
-      </w:pPr>
-      <w:r>
-        <w:rPr>
-          <w:sz w:val="28"/>
-          <w:szCs w:val="28"/>
-        </w:rPr>
-      </w:r>
-    </w:p>
-    <w:p>
-      <w:pPr>
-        <w:pStyle w:val="Normal"/>
-        <w:ind w:left="2124" w:hanging="900"/>
-        <w:rPr>
-          <w:sz w:val="28"/>
-          <w:szCs w:val="28"/>
-        </w:rPr>
-      </w:pPr>
-      <w:r>
-        <w:rPr>
-          <w:sz w:val="28"/>
-          <w:szCs w:val="28"/>
-        </w:rPr>
-        <w:t xml:space="preserve">Np. </w:t>
+        <w:rPr/>
+      </w:pPr>
+      <w:r>
+        <w:rPr>
+          <w:sz w:val="28"/>
+          <w:szCs w:val="28"/>
+        </w:rPr>
+        <w:t>Klient:</w:t>
+      </w:r>
+    </w:p>
+    <w:p>
+      <w:pPr>
+        <w:pStyle w:val="ListParagraph"/>
+        <w:rPr/>
+      </w:pPr>
+      <w:r>
+        <w:rPr>
+          <w:sz w:val="28"/>
+          <w:szCs w:val="28"/>
+        </w:rPr>
         <w:tab/>
-        <w:t>Pacjent :</w:t>
-      </w:r>
-    </w:p>
-    <w:p>
-      <w:pPr>
-        <w:pStyle w:val="Normal"/>
-        <w:ind w:left="2124" w:hanging="0"/>
-        <w:rPr>
-          <w:sz w:val="28"/>
-          <w:szCs w:val="28"/>
-        </w:rPr>
-      </w:pPr>
-      <w:r>
-        <w:rPr>
-          <w:sz w:val="28"/>
-          <w:szCs w:val="28"/>
-        </w:rPr>
-        <w:t xml:space="preserve">- przeglądanie grafiku przyjęć lekarzy, </w:t>
-      </w:r>
-    </w:p>
-    <w:p>
-      <w:pPr>
-        <w:pStyle w:val="Normal"/>
-        <w:ind w:left="2124" w:hanging="0"/>
-        <w:rPr>
-          <w:sz w:val="28"/>
-          <w:szCs w:val="28"/>
-        </w:rPr>
-      </w:pPr>
-      <w:r>
-        <w:rPr>
-          <w:sz w:val="28"/>
-          <w:szCs w:val="28"/>
-        </w:rPr>
-        <w:t>- sprawdzanie umówionych terminów wizyt,</w:t>
-      </w:r>
-    </w:p>
-    <w:p>
-      <w:pPr>
-        <w:pStyle w:val="Normal"/>
-        <w:ind w:left="2124" w:hanging="0"/>
-        <w:rPr>
-          <w:sz w:val="28"/>
-          <w:szCs w:val="28"/>
-        </w:rPr>
-      </w:pPr>
-      <w:r>
-        <w:rPr>
-          <w:sz w:val="28"/>
-          <w:szCs w:val="28"/>
-        </w:rPr>
-        <w:t>- przeglądanie wyników wykonanych badań itd.</w:t>
-      </w:r>
-    </w:p>
-    <w:p>
-      <w:pPr>
-        <w:pStyle w:val="Normal"/>
-        <w:ind w:left="2124" w:hanging="0"/>
-        <w:rPr>
-          <w:sz w:val="28"/>
-          <w:szCs w:val="28"/>
-        </w:rPr>
-      </w:pPr>
-      <w:r>
-        <w:rPr>
-          <w:sz w:val="28"/>
-          <w:szCs w:val="28"/>
-        </w:rPr>
-        <w:t>Lekarz :</w:t>
-      </w:r>
-    </w:p>
-    <w:p>
-      <w:pPr>
-        <w:pStyle w:val="Normal"/>
-        <w:ind w:left="2124" w:hanging="0"/>
-        <w:rPr>
-          <w:sz w:val="28"/>
-          <w:szCs w:val="28"/>
-        </w:rPr>
-      </w:pPr>
-      <w:r>
-        <w:rPr>
-          <w:sz w:val="28"/>
-          <w:szCs w:val="28"/>
-        </w:rPr>
-        <w:t xml:space="preserve">- przeglądanie swojego grafiku przyjęć i zaplanowanych wizyt, </w:t>
-      </w:r>
-    </w:p>
-    <w:p>
-      <w:pPr>
-        <w:pStyle w:val="Normal"/>
-        <w:ind w:left="2124" w:hanging="0"/>
-        <w:rPr>
-          <w:sz w:val="28"/>
-          <w:szCs w:val="28"/>
-        </w:rPr>
-      </w:pPr>
-      <w:r>
-        <w:rPr>
-          <w:sz w:val="28"/>
-          <w:szCs w:val="28"/>
-        </w:rPr>
-        <w:t xml:space="preserve">- edycja danych swoich wizyt, </w:t>
-      </w:r>
-    </w:p>
-    <w:p>
-      <w:pPr>
-        <w:pStyle w:val="Normal"/>
-        <w:ind w:left="2124" w:hanging="0"/>
-        <w:rPr>
-          <w:sz w:val="28"/>
-          <w:szCs w:val="28"/>
-        </w:rPr>
-      </w:pPr>
-      <w:r>
-        <w:rPr>
-          <w:sz w:val="28"/>
-          <w:szCs w:val="28"/>
-        </w:rPr>
-        <w:t>- edycja wyników wykonanych przez siebie badań itd.</w:t>
-      </w:r>
-    </w:p>
-    <w:p>
-      <w:pPr>
-        <w:pStyle w:val="Normal"/>
-        <w:ind w:left="2124" w:hanging="0"/>
-        <w:rPr>
-          <w:sz w:val="28"/>
-          <w:szCs w:val="28"/>
-        </w:rPr>
-      </w:pPr>
-      <w:r>
-        <w:rPr>
-          <w:sz w:val="28"/>
-          <w:szCs w:val="28"/>
-        </w:rPr>
-        <w:t>Recepcjonista :</w:t>
-      </w:r>
-    </w:p>
-    <w:p>
-      <w:pPr>
-        <w:pStyle w:val="Normal"/>
-        <w:ind w:left="2124" w:hanging="0"/>
-        <w:rPr>
-          <w:sz w:val="28"/>
-          <w:szCs w:val="28"/>
-        </w:rPr>
-      </w:pPr>
-      <w:r>
-        <w:rPr>
-          <w:sz w:val="28"/>
-          <w:szCs w:val="28"/>
-        </w:rPr>
-        <w:t>- edycja grafiku przyjęć lekarzy,</w:t>
-      </w:r>
-    </w:p>
-    <w:p>
-      <w:pPr>
-        <w:pStyle w:val="Normal"/>
-        <w:ind w:left="2124" w:hanging="0"/>
-        <w:rPr>
-          <w:sz w:val="28"/>
-          <w:szCs w:val="28"/>
-        </w:rPr>
-      </w:pPr>
-      <w:r>
-        <w:rPr>
-          <w:sz w:val="28"/>
-          <w:szCs w:val="28"/>
-        </w:rPr>
-        <w:t>- rejestracja i anulowanie wizyt itd.</w:t>
+        <w:t xml:space="preserve">- przeglądanie i wyszukiwanie samochodów według dowolnych </w:t>
+        <w:tab/>
+        <w:tab/>
+        <w:t>cech samochodu, a także placówki w jakiej się znajduje</w:t>
+      </w:r>
+    </w:p>
+    <w:p>
+      <w:pPr>
+        <w:pStyle w:val="ListParagraph"/>
+        <w:rPr/>
+      </w:pPr>
+      <w:r>
+        <w:rPr>
+          <w:sz w:val="28"/>
+          <w:szCs w:val="28"/>
+        </w:rPr>
+        <w:tab/>
+        <w:t xml:space="preserve">- sprawdzenie grafiku jazd próbnych dla danego samochodu (jeśli </w:t>
+        <w:tab/>
+        <w:tab/>
+        <w:t>jazda próbna jest możliwa)</w:t>
+      </w:r>
+    </w:p>
+    <w:p>
+      <w:pPr>
+        <w:pStyle w:val="ListParagraph"/>
+        <w:rPr/>
+      </w:pPr>
+      <w:r>
+        <w:rPr>
+          <w:sz w:val="28"/>
+          <w:szCs w:val="28"/>
+        </w:rPr>
+        <w:tab/>
+        <w:t>- przeglądanie i wyszukiwanie placówek</w:t>
+      </w:r>
+    </w:p>
+    <w:p>
+      <w:pPr>
+        <w:pStyle w:val="ListParagraph"/>
+        <w:rPr>
+          <w:sz w:val="28"/>
+          <w:szCs w:val="28"/>
+        </w:rPr>
+      </w:pPr>
+      <w:r>
+        <w:rPr/>
+      </w:r>
+    </w:p>
+    <w:p>
+      <w:pPr>
+        <w:pStyle w:val="ListParagraph"/>
+        <w:rPr/>
+      </w:pPr>
+      <w:r>
+        <w:rPr>
+          <w:sz w:val="28"/>
+          <w:szCs w:val="28"/>
+        </w:rPr>
+        <w:t>Pracownik:</w:t>
+      </w:r>
+    </w:p>
+    <w:p>
+      <w:pPr>
+        <w:pStyle w:val="ListParagraph"/>
+        <w:rPr/>
+      </w:pPr>
+      <w:r>
+        <w:rPr>
+          <w:sz w:val="28"/>
+          <w:szCs w:val="28"/>
+        </w:rPr>
+        <w:tab/>
+        <w:t>- to co Klient</w:t>
+      </w:r>
+    </w:p>
+    <w:p>
+      <w:pPr>
+        <w:pStyle w:val="ListParagraph"/>
+        <w:rPr/>
+      </w:pPr>
+      <w:r>
+        <w:rPr>
+          <w:sz w:val="28"/>
+          <w:szCs w:val="28"/>
+        </w:rPr>
+        <w:tab/>
+        <w:t xml:space="preserve">- dodawanie samochodu oraz ich edycja (parametrów, statusu itp.) </w:t>
+        <w:tab/>
+        <w:tab/>
+        <w:t xml:space="preserve">(tylko dla samochodów przypisanych do placówki </w:t>
+        <w:tab/>
+        <w:tab/>
+        <w:tab/>
+        <w:t>pracownika)</w:t>
+      </w:r>
+    </w:p>
+    <w:p>
+      <w:pPr>
+        <w:pStyle w:val="ListParagraph"/>
+        <w:rPr/>
+      </w:pPr>
+      <w:r>
+        <w:rPr>
+          <w:sz w:val="28"/>
+          <w:szCs w:val="28"/>
+        </w:rPr>
+        <w:tab/>
+        <w:t xml:space="preserve">- przeglądanie i dodawanie umów (tylko dla samochodów </w:t>
+        <w:tab/>
+        <w:tab/>
+        <w:tab/>
+        <w:t>przypisanych do placówki pracownika)</w:t>
+      </w:r>
+    </w:p>
+    <w:p>
+      <w:pPr>
+        <w:pStyle w:val="ListParagraph"/>
+        <w:rPr/>
+      </w:pPr>
+      <w:r>
+        <w:rPr>
+          <w:sz w:val="28"/>
+          <w:szCs w:val="28"/>
+        </w:rPr>
+        <w:tab/>
+        <w:t xml:space="preserve">- modyfikacja grafiku jazd próbnych samochodu (tylko dla </w:t>
+        <w:tab/>
+        <w:tab/>
+        <w:tab/>
+        <w:t>samochodów przypisanych do placówki pracownika)</w:t>
+      </w:r>
+    </w:p>
+    <w:p>
+      <w:pPr>
+        <w:pStyle w:val="ListParagraph"/>
+        <w:rPr/>
+      </w:pPr>
+      <w:r>
+        <w:rPr>
+          <w:sz w:val="28"/>
+          <w:szCs w:val="28"/>
+        </w:rPr>
+        <w:tab/>
+        <w:t xml:space="preserve">- transfer samochodu do innej placówki (tylko dla samochodów </w:t>
+        <w:tab/>
+        <w:tab/>
+        <w:t>przypisanych do placówki pracownika)</w:t>
+      </w:r>
+    </w:p>
+    <w:p>
+      <w:pPr>
+        <w:pStyle w:val="ListParagraph"/>
+        <w:rPr>
+          <w:sz w:val="28"/>
+          <w:szCs w:val="28"/>
+        </w:rPr>
+      </w:pPr>
+      <w:r>
+        <w:rPr/>
+      </w:r>
+    </w:p>
+    <w:p>
+      <w:pPr>
+        <w:pStyle w:val="ListParagraph"/>
+        <w:rPr/>
+      </w:pPr>
+      <w:r>
+        <w:rPr>
+          <w:sz w:val="28"/>
+          <w:szCs w:val="28"/>
+        </w:rPr>
+        <w:t>Dyrektor</w:t>
+      </w:r>
+    </w:p>
+    <w:p>
+      <w:pPr>
+        <w:pStyle w:val="ListParagraph"/>
+        <w:rPr/>
+      </w:pPr>
+      <w:r>
+        <w:rPr>
+          <w:sz w:val="28"/>
+          <w:szCs w:val="28"/>
+        </w:rPr>
+        <w:tab/>
+        <w:t>- to co Klient</w:t>
+      </w:r>
+    </w:p>
+    <w:p>
+      <w:pPr>
+        <w:pStyle w:val="ListParagraph"/>
+        <w:rPr/>
+      </w:pPr>
+      <w:r>
+        <w:rPr>
+          <w:sz w:val="28"/>
+          <w:szCs w:val="28"/>
+        </w:rPr>
+        <w:tab/>
+        <w:t>- dodawanie oraz edycja placówek (np. status, właściciel)</w:t>
+      </w:r>
+    </w:p>
+    <w:p>
+      <w:pPr>
+        <w:pStyle w:val="ListParagraph"/>
+        <w:rPr/>
+      </w:pPr>
+      <w:r>
+        <w:rPr>
+          <w:sz w:val="28"/>
+          <w:szCs w:val="28"/>
+        </w:rPr>
+        <w:tab/>
+        <w:t>- przeglądanie umów</w:t>
       </w:r>
     </w:p>
     <w:p>
@@ -1305,7 +1298,7 @@
       <w:tblPr>
         <w:tblW w:w="8326" w:type="dxa"/>
         <w:jc w:val="left"/>
-        <w:tblInd w:w="959" w:type="dxa"/>
+        <w:tblInd w:w="954" w:type="dxa"/>
         <w:tblBorders>
           <w:top w:val="single" w:sz="4" w:space="0" w:color="00000A"/>
           <w:left w:val="single" w:sz="4" w:space="0" w:color="00000A"/>
@@ -1316,7 +1309,7 @@
         </w:tblBorders>
         <w:tblCellMar>
           <w:top w:w="0" w:type="dxa"/>
-          <w:left w:w="108" w:type="dxa"/>
+          <w:left w:w="103" w:type="dxa"/>
           <w:bottom w:w="0" w:type="dxa"/>
           <w:right w:w="108" w:type="dxa"/>
         </w:tblCellMar>
@@ -1344,7 +1337,7 @@
             </w:tcBorders>
             <w:shd w:fill="auto" w:val="clear"/>
             <w:tcMar>
-              <w:left w:w="108" w:type="dxa"/>
+              <w:left w:w="103" w:type="dxa"/>
             </w:tcMar>
           </w:tcPr>
           <w:p>
@@ -1379,7 +1372,7 @@
             </w:tcBorders>
             <w:shd w:fill="auto" w:val="clear"/>
             <w:tcMar>
-              <w:left w:w="108" w:type="dxa"/>
+              <w:left w:w="103" w:type="dxa"/>
             </w:tcMar>
           </w:tcPr>
           <w:p>
@@ -1411,7 +1404,7 @@
             </w:tcBorders>
             <w:shd w:fill="auto" w:val="clear"/>
             <w:tcMar>
-              <w:left w:w="108" w:type="dxa"/>
+              <w:left w:w="103" w:type="dxa"/>
             </w:tcMar>
           </w:tcPr>
           <w:p>
@@ -1443,7 +1436,7 @@
             </w:tcBorders>
             <w:shd w:fill="auto" w:val="clear"/>
             <w:tcMar>
-              <w:left w:w="108" w:type="dxa"/>
+              <w:left w:w="103" w:type="dxa"/>
             </w:tcMar>
           </w:tcPr>
           <w:p>
@@ -1475,7 +1468,7 @@
             </w:tcBorders>
             <w:shd w:fill="auto" w:val="clear"/>
             <w:tcMar>
-              <w:left w:w="108" w:type="dxa"/>
+              <w:left w:w="103" w:type="dxa"/>
             </w:tcMar>
           </w:tcPr>
           <w:p>
@@ -1510,7 +1503,7 @@
             </w:tcBorders>
             <w:shd w:fill="auto" w:val="clear"/>
             <w:tcMar>
-              <w:left w:w="108" w:type="dxa"/>
+              <w:left w:w="103" w:type="dxa"/>
             </w:tcMar>
           </w:tcPr>
           <w:p>
@@ -1541,7 +1534,7 @@
             </w:tcBorders>
             <w:shd w:fill="auto" w:val="clear"/>
             <w:tcMar>
-              <w:left w:w="108" w:type="dxa"/>
+              <w:left w:w="103" w:type="dxa"/>
             </w:tcMar>
           </w:tcPr>
           <w:p>
@@ -1572,7 +1565,7 @@
             </w:tcBorders>
             <w:shd w:fill="auto" w:val="clear"/>
             <w:tcMar>
-              <w:left w:w="108" w:type="dxa"/>
+              <w:left w:w="103" w:type="dxa"/>
             </w:tcMar>
           </w:tcPr>
           <w:p>
@@ -1603,7 +1596,7 @@
             </w:tcBorders>
             <w:shd w:fill="auto" w:val="clear"/>
             <w:tcMar>
-              <w:left w:w="108" w:type="dxa"/>
+              <w:left w:w="103" w:type="dxa"/>
             </w:tcMar>
           </w:tcPr>
           <w:p>
@@ -1637,7 +1630,7 @@
             </w:tcBorders>
             <w:shd w:fill="auto" w:val="clear"/>
             <w:tcMar>
-              <w:left w:w="108" w:type="dxa"/>
+              <w:left w:w="103" w:type="dxa"/>
             </w:tcMar>
           </w:tcPr>
           <w:p>
@@ -1668,7 +1661,7 @@
             </w:tcBorders>
             <w:shd w:fill="auto" w:val="clear"/>
             <w:tcMar>
-              <w:left w:w="108" w:type="dxa"/>
+              <w:left w:w="103" w:type="dxa"/>
             </w:tcMar>
           </w:tcPr>
           <w:p>
@@ -1699,7 +1692,7 @@
             </w:tcBorders>
             <w:shd w:fill="auto" w:val="clear"/>
             <w:tcMar>
-              <w:left w:w="108" w:type="dxa"/>
+              <w:left w:w="103" w:type="dxa"/>
             </w:tcMar>
           </w:tcPr>
           <w:p>
@@ -1730,7 +1723,7 @@
             </w:tcBorders>
             <w:shd w:fill="auto" w:val="clear"/>
             <w:tcMar>
-              <w:left w:w="108" w:type="dxa"/>
+              <w:left w:w="103" w:type="dxa"/>
             </w:tcMar>
           </w:tcPr>
           <w:p>
@@ -1764,7 +1757,7 @@
             </w:tcBorders>
             <w:shd w:fill="auto" w:val="clear"/>
             <w:tcMar>
-              <w:left w:w="108" w:type="dxa"/>
+              <w:left w:w="103" w:type="dxa"/>
             </w:tcMar>
           </w:tcPr>
           <w:p>
@@ -1795,7 +1788,7 @@
             </w:tcBorders>
             <w:shd w:fill="auto" w:val="clear"/>
             <w:tcMar>
-              <w:left w:w="108" w:type="dxa"/>
+              <w:left w:w="103" w:type="dxa"/>
             </w:tcMar>
           </w:tcPr>
           <w:p>
@@ -1826,7 +1819,7 @@
             </w:tcBorders>
             <w:shd w:fill="auto" w:val="clear"/>
             <w:tcMar>
-              <w:left w:w="108" w:type="dxa"/>
+              <w:left w:w="103" w:type="dxa"/>
             </w:tcMar>
           </w:tcPr>
           <w:p>
@@ -1857,7 +1850,7 @@
             </w:tcBorders>
             <w:shd w:fill="auto" w:val="clear"/>
             <w:tcMar>
-              <w:left w:w="108" w:type="dxa"/>
+              <w:left w:w="103" w:type="dxa"/>
             </w:tcMar>
           </w:tcPr>
           <w:p>
@@ -1892,7 +1885,7 @@
             </w:tcBorders>
             <w:shd w:fill="auto" w:val="clear"/>
             <w:tcMar>
-              <w:left w:w="108" w:type="dxa"/>
+              <w:left w:w="103" w:type="dxa"/>
             </w:tcMar>
           </w:tcPr>
           <w:p>
@@ -1927,7 +1920,7 @@
             </w:tcBorders>
             <w:shd w:fill="auto" w:val="clear"/>
             <w:tcMar>
-              <w:left w:w="108" w:type="dxa"/>
+              <w:left w:w="103" w:type="dxa"/>
             </w:tcMar>
           </w:tcPr>
           <w:p>
@@ -1959,7 +1952,7 @@
             </w:tcBorders>
             <w:shd w:fill="auto" w:val="clear"/>
             <w:tcMar>
-              <w:left w:w="108" w:type="dxa"/>
+              <w:left w:w="103" w:type="dxa"/>
             </w:tcMar>
           </w:tcPr>
           <w:p>
@@ -1991,7 +1984,7 @@
             </w:tcBorders>
             <w:shd w:fill="auto" w:val="clear"/>
             <w:tcMar>
-              <w:left w:w="108" w:type="dxa"/>
+              <w:left w:w="103" w:type="dxa"/>
             </w:tcMar>
           </w:tcPr>
           <w:p>
@@ -2023,7 +2016,7 @@
             </w:tcBorders>
             <w:shd w:fill="auto" w:val="clear"/>
             <w:tcMar>
-              <w:left w:w="108" w:type="dxa"/>
+              <w:left w:w="103" w:type="dxa"/>
             </w:tcMar>
           </w:tcPr>
           <w:p>
@@ -2058,7 +2051,7 @@
             </w:tcBorders>
             <w:shd w:fill="auto" w:val="clear"/>
             <w:tcMar>
-              <w:left w:w="108" w:type="dxa"/>
+              <w:left w:w="103" w:type="dxa"/>
             </w:tcMar>
           </w:tcPr>
           <w:p>
@@ -2089,7 +2082,7 @@
             </w:tcBorders>
             <w:shd w:fill="auto" w:val="clear"/>
             <w:tcMar>
-              <w:left w:w="108" w:type="dxa"/>
+              <w:left w:w="103" w:type="dxa"/>
             </w:tcMar>
           </w:tcPr>
           <w:p>
@@ -2120,7 +2113,7 @@
             </w:tcBorders>
             <w:shd w:fill="auto" w:val="clear"/>
             <w:tcMar>
-              <w:left w:w="108" w:type="dxa"/>
+              <w:left w:w="103" w:type="dxa"/>
             </w:tcMar>
           </w:tcPr>
           <w:p>
@@ -2151,7 +2144,7 @@
             </w:tcBorders>
             <w:shd w:fill="auto" w:val="clear"/>
             <w:tcMar>
-              <w:left w:w="108" w:type="dxa"/>
+              <w:left w:w="103" w:type="dxa"/>
             </w:tcMar>
           </w:tcPr>
           <w:p>
@@ -2185,7 +2178,7 @@
             </w:tcBorders>
             <w:shd w:fill="auto" w:val="clear"/>
             <w:tcMar>
-              <w:left w:w="108" w:type="dxa"/>
+              <w:left w:w="103" w:type="dxa"/>
             </w:tcMar>
           </w:tcPr>
           <w:p>
@@ -2216,7 +2209,7 @@
             </w:tcBorders>
             <w:shd w:fill="auto" w:val="clear"/>
             <w:tcMar>
-              <w:left w:w="108" w:type="dxa"/>
+              <w:left w:w="103" w:type="dxa"/>
             </w:tcMar>
           </w:tcPr>
           <w:p>
@@ -2247,7 +2240,7 @@
             </w:tcBorders>
             <w:shd w:fill="auto" w:val="clear"/>
             <w:tcMar>
-              <w:left w:w="108" w:type="dxa"/>
+              <w:left w:w="103" w:type="dxa"/>
             </w:tcMar>
           </w:tcPr>
           <w:p>
@@ -2278,7 +2271,7 @@
             </w:tcBorders>
             <w:shd w:fill="auto" w:val="clear"/>
             <w:tcMar>
-              <w:left w:w="108" w:type="dxa"/>
+              <w:left w:w="103" w:type="dxa"/>
             </w:tcMar>
           </w:tcPr>
           <w:p>
@@ -2436,7 +2429,7 @@
       <w:tblPr>
         <w:tblW w:w="8930" w:type="dxa"/>
         <w:jc w:val="left"/>
-        <w:tblInd w:w="392" w:type="dxa"/>
+        <w:tblInd w:w="386" w:type="dxa"/>
         <w:tblBorders>
           <w:top w:val="single" w:sz="4" w:space="0" w:color="00000A"/>
           <w:left w:val="single" w:sz="4" w:space="0" w:color="00000A"/>
@@ -2447,7 +2440,7 @@
         </w:tblBorders>
         <w:tblCellMar>
           <w:top w:w="0" w:type="dxa"/>
-          <w:left w:w="108" w:type="dxa"/>
+          <w:left w:w="103" w:type="dxa"/>
           <w:bottom w:w="0" w:type="dxa"/>
           <w:right w:w="108" w:type="dxa"/>
         </w:tblCellMar>
@@ -2456,12 +2449,13 @@
       <w:tblGrid>
         <w:gridCol w:w="1089"/>
         <w:gridCol w:w="1434"/>
-        <w:gridCol w:w="870"/>
+        <w:gridCol w:w="871"/>
         <w:gridCol w:w="1077"/>
         <w:gridCol w:w="1"/>
         <w:gridCol w:w="1091"/>
-        <w:gridCol w:w="991"/>
-        <w:gridCol w:w="2376"/>
+        <w:gridCol w:w="990"/>
+        <w:gridCol w:w="1"/>
+        <w:gridCol w:w="2375"/>
       </w:tblGrid>
       <w:tr>
         <w:trPr>
@@ -2480,7 +2474,7 @@
             </w:tcBorders>
             <w:shd w:fill="auto" w:val="clear"/>
             <w:tcMar>
-              <w:left w:w="108" w:type="dxa"/>
+              <w:left w:w="103" w:type="dxa"/>
             </w:tcMar>
           </w:tcPr>
           <w:p>
@@ -2513,7 +2507,7 @@
             </w:tcBorders>
             <w:shd w:fill="auto" w:val="clear"/>
             <w:tcMar>
-              <w:left w:w="108" w:type="dxa"/>
+              <w:left w:w="103" w:type="dxa"/>
             </w:tcMar>
           </w:tcPr>
           <w:p>
@@ -2535,7 +2529,7 @@
         </w:tc>
         <w:tc>
           <w:tcPr>
-            <w:tcW w:w="1948" w:type="dxa"/>
+            <w:tcW w:w="1949" w:type="dxa"/>
             <w:gridSpan w:val="3"/>
             <w:tcBorders>
               <w:top w:val="single" w:sz="4" w:space="0" w:color="00000A"/>
@@ -2547,7 +2541,7 @@
             </w:tcBorders>
             <w:shd w:fill="auto" w:val="clear"/>
             <w:tcMar>
-              <w:left w:w="108" w:type="dxa"/>
+              <w:left w:w="103" w:type="dxa"/>
             </w:tcMar>
           </w:tcPr>
           <w:p>
@@ -2569,7 +2563,7 @@
         </w:tc>
         <w:tc>
           <w:tcPr>
-            <w:tcW w:w="2082" w:type="dxa"/>
+            <w:tcW w:w="2081" w:type="dxa"/>
             <w:gridSpan w:val="2"/>
             <w:tcBorders>
               <w:top w:val="single" w:sz="4" w:space="0" w:color="00000A"/>
@@ -2581,7 +2575,7 @@
             </w:tcBorders>
             <w:shd w:fill="auto" w:val="clear"/>
             <w:tcMar>
-              <w:left w:w="108" w:type="dxa"/>
+              <w:left w:w="103" w:type="dxa"/>
             </w:tcMar>
           </w:tcPr>
           <w:p>
@@ -2604,17 +2598,18 @@
         <w:tc>
           <w:tcPr>
             <w:tcW w:w="2376" w:type="dxa"/>
-            <w:tcBorders>
-              <w:top w:val="single" w:sz="4" w:space="0" w:color="00000A"/>
-              <w:left w:val="single" w:sz="4" w:space="0" w:color="00000A"/>
-              <w:bottom w:val="single" w:sz="4" w:space="0" w:color="00000A"/>
-              <w:right w:val="single" w:sz="4" w:space="0" w:color="00000A"/>
-              <w:insideH w:val="single" w:sz="4" w:space="0" w:color="00000A"/>
-              <w:insideV w:val="single" w:sz="4" w:space="0" w:color="00000A"/>
-            </w:tcBorders>
-            <w:shd w:fill="auto" w:val="clear"/>
-            <w:tcMar>
-              <w:left w:w="108" w:type="dxa"/>
+            <w:gridSpan w:val="2"/>
+            <w:tcBorders>
+              <w:top w:val="single" w:sz="4" w:space="0" w:color="00000A"/>
+              <w:left w:val="single" w:sz="4" w:space="0" w:color="00000A"/>
+              <w:bottom w:val="single" w:sz="4" w:space="0" w:color="00000A"/>
+              <w:right w:val="single" w:sz="4" w:space="0" w:color="00000A"/>
+              <w:insideH w:val="single" w:sz="4" w:space="0" w:color="00000A"/>
+              <w:insideV w:val="single" w:sz="4" w:space="0" w:color="00000A"/>
+            </w:tcBorders>
+            <w:shd w:fill="auto" w:val="clear"/>
+            <w:tcMar>
+              <w:left w:w="103" w:type="dxa"/>
             </w:tcMar>
           </w:tcPr>
           <w:p>
@@ -2650,7 +2645,7 @@
             </w:tcBorders>
             <w:shd w:fill="auto" w:val="clear"/>
             <w:tcMar>
-              <w:left w:w="108" w:type="dxa"/>
+              <w:left w:w="103" w:type="dxa"/>
             </w:tcMar>
           </w:tcPr>
           <w:p>
@@ -2682,7 +2677,7 @@
             </w:tcBorders>
             <w:shd w:fill="auto" w:val="clear"/>
             <w:tcMar>
-              <w:left w:w="108" w:type="dxa"/>
+              <w:left w:w="103" w:type="dxa"/>
             </w:tcMar>
           </w:tcPr>
           <w:p>
@@ -2703,18 +2698,18 @@
         </w:tc>
         <w:tc>
           <w:tcPr>
-            <w:tcW w:w="870" w:type="dxa"/>
-            <w:tcBorders>
-              <w:top w:val="single" w:sz="4" w:space="0" w:color="00000A"/>
-              <w:left w:val="single" w:sz="4" w:space="0" w:color="00000A"/>
-              <w:bottom w:val="single" w:sz="4" w:space="0" w:color="00000A"/>
-              <w:right w:val="single" w:sz="4" w:space="0" w:color="00000A"/>
-              <w:insideH w:val="single" w:sz="4" w:space="0" w:color="00000A"/>
-              <w:insideV w:val="single" w:sz="4" w:space="0" w:color="00000A"/>
-            </w:tcBorders>
-            <w:shd w:fill="auto" w:val="clear"/>
-            <w:tcMar>
-              <w:left w:w="108" w:type="dxa"/>
+            <w:tcW w:w="871" w:type="dxa"/>
+            <w:tcBorders>
+              <w:top w:val="single" w:sz="4" w:space="0" w:color="00000A"/>
+              <w:left w:val="single" w:sz="4" w:space="0" w:color="00000A"/>
+              <w:bottom w:val="single" w:sz="4" w:space="0" w:color="00000A"/>
+              <w:right w:val="single" w:sz="4" w:space="0" w:color="00000A"/>
+              <w:insideH w:val="single" w:sz="4" w:space="0" w:color="00000A"/>
+              <w:insideV w:val="single" w:sz="4" w:space="0" w:color="00000A"/>
+            </w:tcBorders>
+            <w:shd w:fill="auto" w:val="clear"/>
+            <w:tcMar>
+              <w:left w:w="103" w:type="dxa"/>
             </w:tcMar>
           </w:tcPr>
           <w:p>
@@ -2747,7 +2742,7 @@
             </w:tcBorders>
             <w:shd w:fill="auto" w:val="clear"/>
             <w:tcMar>
-              <w:left w:w="108" w:type="dxa"/>
+              <w:left w:w="103" w:type="dxa"/>
             </w:tcMar>
           </w:tcPr>
           <w:p>
@@ -2781,7 +2776,7 @@
             </w:tcBorders>
             <w:shd w:fill="auto" w:val="clear"/>
             <w:tcMar>
-              <w:left w:w="108" w:type="dxa"/>
+              <w:left w:w="103" w:type="dxa"/>
             </w:tcMar>
           </w:tcPr>
           <w:p>
@@ -2804,17 +2799,18 @@
         <w:tc>
           <w:tcPr>
             <w:tcW w:w="991" w:type="dxa"/>
-            <w:tcBorders>
-              <w:top w:val="single" w:sz="4" w:space="0" w:color="00000A"/>
-              <w:left w:val="single" w:sz="4" w:space="0" w:color="00000A"/>
-              <w:bottom w:val="single" w:sz="4" w:space="0" w:color="00000A"/>
-              <w:right w:val="single" w:sz="4" w:space="0" w:color="00000A"/>
-              <w:insideH w:val="single" w:sz="4" w:space="0" w:color="00000A"/>
-              <w:insideV w:val="single" w:sz="4" w:space="0" w:color="00000A"/>
-            </w:tcBorders>
-            <w:shd w:fill="auto" w:val="clear"/>
-            <w:tcMar>
-              <w:left w:w="108" w:type="dxa"/>
+            <w:gridSpan w:val="2"/>
+            <w:tcBorders>
+              <w:top w:val="single" w:sz="4" w:space="0" w:color="00000A"/>
+              <w:left w:val="single" w:sz="4" w:space="0" w:color="00000A"/>
+              <w:bottom w:val="single" w:sz="4" w:space="0" w:color="00000A"/>
+              <w:right w:val="single" w:sz="4" w:space="0" w:color="00000A"/>
+              <w:insideH w:val="single" w:sz="4" w:space="0" w:color="00000A"/>
+              <w:insideV w:val="single" w:sz="4" w:space="0" w:color="00000A"/>
+            </w:tcBorders>
+            <w:shd w:fill="auto" w:val="clear"/>
+            <w:tcMar>
+              <w:left w:w="103" w:type="dxa"/>
             </w:tcMar>
           </w:tcPr>
           <w:p>
@@ -2836,18 +2832,18 @@
         </w:tc>
         <w:tc>
           <w:tcPr>
-            <w:tcW w:w="2376" w:type="dxa"/>
-            <w:tcBorders>
-              <w:top w:val="single" w:sz="4" w:space="0" w:color="00000A"/>
-              <w:left w:val="single" w:sz="4" w:space="0" w:color="00000A"/>
-              <w:bottom w:val="single" w:sz="4" w:space="0" w:color="00000A"/>
-              <w:right w:val="single" w:sz="4" w:space="0" w:color="00000A"/>
-              <w:insideH w:val="single" w:sz="4" w:space="0" w:color="00000A"/>
-              <w:insideV w:val="single" w:sz="4" w:space="0" w:color="00000A"/>
-            </w:tcBorders>
-            <w:shd w:fill="auto" w:val="clear"/>
-            <w:tcMar>
-              <w:left w:w="108" w:type="dxa"/>
+            <w:tcW w:w="2375" w:type="dxa"/>
+            <w:tcBorders>
+              <w:top w:val="single" w:sz="4" w:space="0" w:color="00000A"/>
+              <w:left w:val="single" w:sz="4" w:space="0" w:color="00000A"/>
+              <w:bottom w:val="single" w:sz="4" w:space="0" w:color="00000A"/>
+              <w:right w:val="single" w:sz="4" w:space="0" w:color="00000A"/>
+              <w:insideH w:val="single" w:sz="4" w:space="0" w:color="00000A"/>
+              <w:insideV w:val="single" w:sz="4" w:space="0" w:color="00000A"/>
+            </w:tcBorders>
+            <w:shd w:fill="auto" w:val="clear"/>
+            <w:tcMar>
+              <w:left w:w="103" w:type="dxa"/>
             </w:tcMar>
           </w:tcPr>
           <w:p>
@@ -2882,7 +2878,7 @@
             </w:tcBorders>
             <w:shd w:fill="auto" w:val="clear"/>
             <w:tcMar>
-              <w:left w:w="108" w:type="dxa"/>
+              <w:left w:w="103" w:type="dxa"/>
             </w:tcMar>
           </w:tcPr>
           <w:p>
@@ -2913,38 +2909,38 @@
             </w:tcBorders>
             <w:shd w:fill="auto" w:val="clear"/>
             <w:tcMar>
-              <w:left w:w="108" w:type="dxa"/>
-            </w:tcMar>
-          </w:tcPr>
-          <w:p>
-            <w:pPr>
-              <w:pStyle w:val="Normal"/>
-              <w:rPr>
-                <w:b/>
-                <w:b/>
-              </w:rPr>
-            </w:pPr>
-            <w:r>
-              <w:rPr>
-                <w:b/>
-              </w:rPr>
-            </w:r>
-          </w:p>
-        </w:tc>
-        <w:tc>
-          <w:tcPr>
-            <w:tcW w:w="870" w:type="dxa"/>
-            <w:tcBorders>
-              <w:top w:val="single" w:sz="4" w:space="0" w:color="00000A"/>
-              <w:left w:val="single" w:sz="4" w:space="0" w:color="00000A"/>
-              <w:bottom w:val="single" w:sz="4" w:space="0" w:color="00000A"/>
-              <w:right w:val="single" w:sz="4" w:space="0" w:color="00000A"/>
-              <w:insideH w:val="single" w:sz="4" w:space="0" w:color="00000A"/>
-              <w:insideV w:val="single" w:sz="4" w:space="0" w:color="00000A"/>
-            </w:tcBorders>
-            <w:shd w:fill="auto" w:val="clear"/>
-            <w:tcMar>
-              <w:left w:w="108" w:type="dxa"/>
+              <w:left w:w="103" w:type="dxa"/>
+            </w:tcMar>
+          </w:tcPr>
+          <w:p>
+            <w:pPr>
+              <w:pStyle w:val="Normal"/>
+              <w:rPr>
+                <w:b/>
+                <w:b/>
+              </w:rPr>
+            </w:pPr>
+            <w:r>
+              <w:rPr>
+                <w:b/>
+              </w:rPr>
+            </w:r>
+          </w:p>
+        </w:tc>
+        <w:tc>
+          <w:tcPr>
+            <w:tcW w:w="871" w:type="dxa"/>
+            <w:tcBorders>
+              <w:top w:val="single" w:sz="4" w:space="0" w:color="00000A"/>
+              <w:left w:val="single" w:sz="4" w:space="0" w:color="00000A"/>
+              <w:bottom w:val="single" w:sz="4" w:space="0" w:color="00000A"/>
+              <w:right w:val="single" w:sz="4" w:space="0" w:color="00000A"/>
+              <w:insideH w:val="single" w:sz="4" w:space="0" w:color="00000A"/>
+              <w:insideV w:val="single" w:sz="4" w:space="0" w:color="00000A"/>
+            </w:tcBorders>
+            <w:shd w:fill="auto" w:val="clear"/>
+            <w:tcMar>
+              <w:left w:w="103" w:type="dxa"/>
             </w:tcMar>
           </w:tcPr>
           <w:p>
@@ -2975,7 +2971,7 @@
             </w:tcBorders>
             <w:shd w:fill="auto" w:val="clear"/>
             <w:tcMar>
-              <w:left w:w="108" w:type="dxa"/>
+              <w:left w:w="103" w:type="dxa"/>
             </w:tcMar>
           </w:tcPr>
           <w:p>
@@ -3007,7 +3003,7 @@
             </w:tcBorders>
             <w:shd w:fill="auto" w:val="clear"/>
             <w:tcMar>
-              <w:left w:w="108" w:type="dxa"/>
+              <w:left w:w="103" w:type="dxa"/>
             </w:tcMar>
           </w:tcPr>
           <w:p>
@@ -3028,48 +3024,49 @@
         <w:tc>
           <w:tcPr>
             <w:tcW w:w="991" w:type="dxa"/>
-            <w:tcBorders>
-              <w:top w:val="single" w:sz="4" w:space="0" w:color="00000A"/>
-              <w:left w:val="single" w:sz="4" w:space="0" w:color="00000A"/>
-              <w:bottom w:val="single" w:sz="4" w:space="0" w:color="00000A"/>
-              <w:right w:val="single" w:sz="4" w:space="0" w:color="00000A"/>
-              <w:insideH w:val="single" w:sz="4" w:space="0" w:color="00000A"/>
-              <w:insideV w:val="single" w:sz="4" w:space="0" w:color="00000A"/>
-            </w:tcBorders>
-            <w:shd w:fill="auto" w:val="clear"/>
-            <w:tcMar>
-              <w:left w:w="108" w:type="dxa"/>
-            </w:tcMar>
-          </w:tcPr>
-          <w:p>
-            <w:pPr>
-              <w:pStyle w:val="Normal"/>
-              <w:rPr>
-                <w:b/>
-                <w:b/>
-              </w:rPr>
-            </w:pPr>
-            <w:r>
-              <w:rPr>
-                <w:b/>
-              </w:rPr>
-            </w:r>
-          </w:p>
-        </w:tc>
-        <w:tc>
-          <w:tcPr>
-            <w:tcW w:w="2376" w:type="dxa"/>
-            <w:tcBorders>
-              <w:top w:val="single" w:sz="4" w:space="0" w:color="00000A"/>
-              <w:left w:val="single" w:sz="4" w:space="0" w:color="00000A"/>
-              <w:bottom w:val="single" w:sz="4" w:space="0" w:color="00000A"/>
-              <w:right w:val="single" w:sz="4" w:space="0" w:color="00000A"/>
-              <w:insideH w:val="single" w:sz="4" w:space="0" w:color="00000A"/>
-              <w:insideV w:val="single" w:sz="4" w:space="0" w:color="00000A"/>
-            </w:tcBorders>
-            <w:shd w:fill="auto" w:val="clear"/>
-            <w:tcMar>
-              <w:left w:w="108" w:type="dxa"/>
+            <w:gridSpan w:val="2"/>
+            <w:tcBorders>
+              <w:top w:val="single" w:sz="4" w:space="0" w:color="00000A"/>
+              <w:left w:val="single" w:sz="4" w:space="0" w:color="00000A"/>
+              <w:bottom w:val="single" w:sz="4" w:space="0" w:color="00000A"/>
+              <w:right w:val="single" w:sz="4" w:space="0" w:color="00000A"/>
+              <w:insideH w:val="single" w:sz="4" w:space="0" w:color="00000A"/>
+              <w:insideV w:val="single" w:sz="4" w:space="0" w:color="00000A"/>
+            </w:tcBorders>
+            <w:shd w:fill="auto" w:val="clear"/>
+            <w:tcMar>
+              <w:left w:w="103" w:type="dxa"/>
+            </w:tcMar>
+          </w:tcPr>
+          <w:p>
+            <w:pPr>
+              <w:pStyle w:val="Normal"/>
+              <w:rPr>
+                <w:b/>
+                <w:b/>
+              </w:rPr>
+            </w:pPr>
+            <w:r>
+              <w:rPr>
+                <w:b/>
+              </w:rPr>
+            </w:r>
+          </w:p>
+        </w:tc>
+        <w:tc>
+          <w:tcPr>
+            <w:tcW w:w="2375" w:type="dxa"/>
+            <w:tcBorders>
+              <w:top w:val="single" w:sz="4" w:space="0" w:color="00000A"/>
+              <w:left w:val="single" w:sz="4" w:space="0" w:color="00000A"/>
+              <w:bottom w:val="single" w:sz="4" w:space="0" w:color="00000A"/>
+              <w:right w:val="single" w:sz="4" w:space="0" w:color="00000A"/>
+              <w:insideH w:val="single" w:sz="4" w:space="0" w:color="00000A"/>
+              <w:insideV w:val="single" w:sz="4" w:space="0" w:color="00000A"/>
+            </w:tcBorders>
+            <w:shd w:fill="auto" w:val="clear"/>
+            <w:tcMar>
+              <w:left w:w="103" w:type="dxa"/>
             </w:tcMar>
           </w:tcPr>
           <w:p>
@@ -3103,7 +3100,7 @@
             </w:tcBorders>
             <w:shd w:fill="auto" w:val="clear"/>
             <w:tcMar>
-              <w:left w:w="108" w:type="dxa"/>
+              <w:left w:w="103" w:type="dxa"/>
             </w:tcMar>
           </w:tcPr>
           <w:p>
@@ -3134,38 +3131,38 @@
             </w:tcBorders>
             <w:shd w:fill="auto" w:val="clear"/>
             <w:tcMar>
-              <w:left w:w="108" w:type="dxa"/>
-            </w:tcMar>
-          </w:tcPr>
-          <w:p>
-            <w:pPr>
-              <w:pStyle w:val="Normal"/>
-              <w:rPr>
-                <w:b/>
-                <w:b/>
-              </w:rPr>
-            </w:pPr>
-            <w:r>
-              <w:rPr>
-                <w:b/>
-              </w:rPr>
-            </w:r>
-          </w:p>
-        </w:tc>
-        <w:tc>
-          <w:tcPr>
-            <w:tcW w:w="870" w:type="dxa"/>
-            <w:tcBorders>
-              <w:top w:val="single" w:sz="4" w:space="0" w:color="00000A"/>
-              <w:left w:val="single" w:sz="4" w:space="0" w:color="00000A"/>
-              <w:bottom w:val="single" w:sz="4" w:space="0" w:color="00000A"/>
-              <w:right w:val="single" w:sz="4" w:space="0" w:color="00000A"/>
-              <w:insideH w:val="single" w:sz="4" w:space="0" w:color="00000A"/>
-              <w:insideV w:val="single" w:sz="4" w:space="0" w:color="00000A"/>
-            </w:tcBorders>
-            <w:shd w:fill="auto" w:val="clear"/>
-            <w:tcMar>
-              <w:left w:w="108" w:type="dxa"/>
+              <w:left w:w="103" w:type="dxa"/>
+            </w:tcMar>
+          </w:tcPr>
+          <w:p>
+            <w:pPr>
+              <w:pStyle w:val="Normal"/>
+              <w:rPr>
+                <w:b/>
+                <w:b/>
+              </w:rPr>
+            </w:pPr>
+            <w:r>
+              <w:rPr>
+                <w:b/>
+              </w:rPr>
+            </w:r>
+          </w:p>
+        </w:tc>
+        <w:tc>
+          <w:tcPr>
+            <w:tcW w:w="871" w:type="dxa"/>
+            <w:tcBorders>
+              <w:top w:val="single" w:sz="4" w:space="0" w:color="00000A"/>
+              <w:left w:val="single" w:sz="4" w:space="0" w:color="00000A"/>
+              <w:bottom w:val="single" w:sz="4" w:space="0" w:color="00000A"/>
+              <w:right w:val="single" w:sz="4" w:space="0" w:color="00000A"/>
+              <w:insideH w:val="single" w:sz="4" w:space="0" w:color="00000A"/>
+              <w:insideV w:val="single" w:sz="4" w:space="0" w:color="00000A"/>
+            </w:tcBorders>
+            <w:shd w:fill="auto" w:val="clear"/>
+            <w:tcMar>
+              <w:left w:w="103" w:type="dxa"/>
             </w:tcMar>
           </w:tcPr>
           <w:p>
@@ -3196,7 +3193,7 @@
             </w:tcBorders>
             <w:shd w:fill="auto" w:val="clear"/>
             <w:tcMar>
-              <w:left w:w="108" w:type="dxa"/>
+              <w:left w:w="103" w:type="dxa"/>
             </w:tcMar>
           </w:tcPr>
           <w:p>
@@ -3228,7 +3225,7 @@
             </w:tcBorders>
             <w:shd w:fill="auto" w:val="clear"/>
             <w:tcMar>
-              <w:left w:w="108" w:type="dxa"/>
+              <w:left w:w="103" w:type="dxa"/>
             </w:tcMar>
           </w:tcPr>
           <w:p>
@@ -3249,48 +3246,49 @@
         <w:tc>
           <w:tcPr>
             <w:tcW w:w="991" w:type="dxa"/>
-            <w:tcBorders>
-              <w:top w:val="single" w:sz="4" w:space="0" w:color="00000A"/>
-              <w:left w:val="single" w:sz="4" w:space="0" w:color="00000A"/>
-              <w:bottom w:val="single" w:sz="4" w:space="0" w:color="00000A"/>
-              <w:right w:val="single" w:sz="4" w:space="0" w:color="00000A"/>
-              <w:insideH w:val="single" w:sz="4" w:space="0" w:color="00000A"/>
-              <w:insideV w:val="single" w:sz="4" w:space="0" w:color="00000A"/>
-            </w:tcBorders>
-            <w:shd w:fill="auto" w:val="clear"/>
-            <w:tcMar>
-              <w:left w:w="108" w:type="dxa"/>
-            </w:tcMar>
-          </w:tcPr>
-          <w:p>
-            <w:pPr>
-              <w:pStyle w:val="Normal"/>
-              <w:rPr>
-                <w:b/>
-                <w:b/>
-              </w:rPr>
-            </w:pPr>
-            <w:r>
-              <w:rPr>
-                <w:b/>
-              </w:rPr>
-            </w:r>
-          </w:p>
-        </w:tc>
-        <w:tc>
-          <w:tcPr>
-            <w:tcW w:w="2376" w:type="dxa"/>
-            <w:tcBorders>
-              <w:top w:val="single" w:sz="4" w:space="0" w:color="00000A"/>
-              <w:left w:val="single" w:sz="4" w:space="0" w:color="00000A"/>
-              <w:bottom w:val="single" w:sz="4" w:space="0" w:color="00000A"/>
-              <w:right w:val="single" w:sz="4" w:space="0" w:color="00000A"/>
-              <w:insideH w:val="single" w:sz="4" w:space="0" w:color="00000A"/>
-              <w:insideV w:val="single" w:sz="4" w:space="0" w:color="00000A"/>
-            </w:tcBorders>
-            <w:shd w:fill="auto" w:val="clear"/>
-            <w:tcMar>
-              <w:left w:w="108" w:type="dxa"/>
+            <w:gridSpan w:val="2"/>
+            <w:tcBorders>
+              <w:top w:val="single" w:sz="4" w:space="0" w:color="00000A"/>
+              <w:left w:val="single" w:sz="4" w:space="0" w:color="00000A"/>
+              <w:bottom w:val="single" w:sz="4" w:space="0" w:color="00000A"/>
+              <w:right w:val="single" w:sz="4" w:space="0" w:color="00000A"/>
+              <w:insideH w:val="single" w:sz="4" w:space="0" w:color="00000A"/>
+              <w:insideV w:val="single" w:sz="4" w:space="0" w:color="00000A"/>
+            </w:tcBorders>
+            <w:shd w:fill="auto" w:val="clear"/>
+            <w:tcMar>
+              <w:left w:w="103" w:type="dxa"/>
+            </w:tcMar>
+          </w:tcPr>
+          <w:p>
+            <w:pPr>
+              <w:pStyle w:val="Normal"/>
+              <w:rPr>
+                <w:b/>
+                <w:b/>
+              </w:rPr>
+            </w:pPr>
+            <w:r>
+              <w:rPr>
+                <w:b/>
+              </w:rPr>
+            </w:r>
+          </w:p>
+        </w:tc>
+        <w:tc>
+          <w:tcPr>
+            <w:tcW w:w="2375" w:type="dxa"/>
+            <w:tcBorders>
+              <w:top w:val="single" w:sz="4" w:space="0" w:color="00000A"/>
+              <w:left w:val="single" w:sz="4" w:space="0" w:color="00000A"/>
+              <w:bottom w:val="single" w:sz="4" w:space="0" w:color="00000A"/>
+              <w:right w:val="single" w:sz="4" w:space="0" w:color="00000A"/>
+              <w:insideH w:val="single" w:sz="4" w:space="0" w:color="00000A"/>
+              <w:insideV w:val="single" w:sz="4" w:space="0" w:color="00000A"/>
+            </w:tcBorders>
+            <w:shd w:fill="auto" w:val="clear"/>
+            <w:tcMar>
+              <w:left w:w="103" w:type="dxa"/>
             </w:tcMar>
           </w:tcPr>
           <w:p>
@@ -3324,7 +3322,7 @@
             </w:tcBorders>
             <w:shd w:fill="auto" w:val="clear"/>
             <w:tcMar>
-              <w:left w:w="108" w:type="dxa"/>
+              <w:left w:w="103" w:type="dxa"/>
             </w:tcMar>
           </w:tcPr>
           <w:p>
@@ -3355,38 +3353,38 @@
             </w:tcBorders>
             <w:shd w:fill="auto" w:val="clear"/>
             <w:tcMar>
-              <w:left w:w="108" w:type="dxa"/>
-            </w:tcMar>
-          </w:tcPr>
-          <w:p>
-            <w:pPr>
-              <w:pStyle w:val="Normal"/>
-              <w:rPr>
-                <w:b/>
-                <w:b/>
-              </w:rPr>
-            </w:pPr>
-            <w:r>
-              <w:rPr>
-                <w:b/>
-              </w:rPr>
-            </w:r>
-          </w:p>
-        </w:tc>
-        <w:tc>
-          <w:tcPr>
-            <w:tcW w:w="870" w:type="dxa"/>
-            <w:tcBorders>
-              <w:top w:val="single" w:sz="4" w:space="0" w:color="00000A"/>
-              <w:left w:val="single" w:sz="4" w:space="0" w:color="00000A"/>
-              <w:bottom w:val="single" w:sz="4" w:space="0" w:color="00000A"/>
-              <w:right w:val="single" w:sz="4" w:space="0" w:color="00000A"/>
-              <w:insideH w:val="single" w:sz="4" w:space="0" w:color="00000A"/>
-              <w:insideV w:val="single" w:sz="4" w:space="0" w:color="00000A"/>
-            </w:tcBorders>
-            <w:shd w:fill="auto" w:val="clear"/>
-            <w:tcMar>
-              <w:left w:w="108" w:type="dxa"/>
+              <w:left w:w="103" w:type="dxa"/>
+            </w:tcMar>
+          </w:tcPr>
+          <w:p>
+            <w:pPr>
+              <w:pStyle w:val="Normal"/>
+              <w:rPr>
+                <w:b/>
+                <w:b/>
+              </w:rPr>
+            </w:pPr>
+            <w:r>
+              <w:rPr>
+                <w:b/>
+              </w:rPr>
+            </w:r>
+          </w:p>
+        </w:tc>
+        <w:tc>
+          <w:tcPr>
+            <w:tcW w:w="871" w:type="dxa"/>
+            <w:tcBorders>
+              <w:top w:val="single" w:sz="4" w:space="0" w:color="00000A"/>
+              <w:left w:val="single" w:sz="4" w:space="0" w:color="00000A"/>
+              <w:bottom w:val="single" w:sz="4" w:space="0" w:color="00000A"/>
+              <w:right w:val="single" w:sz="4" w:space="0" w:color="00000A"/>
+              <w:insideH w:val="single" w:sz="4" w:space="0" w:color="00000A"/>
+              <w:insideV w:val="single" w:sz="4" w:space="0" w:color="00000A"/>
+            </w:tcBorders>
+            <w:shd w:fill="auto" w:val="clear"/>
+            <w:tcMar>
+              <w:left w:w="103" w:type="dxa"/>
             </w:tcMar>
           </w:tcPr>
           <w:p>
@@ -3417,7 +3415,7 @@
             </w:tcBorders>
             <w:shd w:fill="auto" w:val="clear"/>
             <w:tcMar>
-              <w:left w:w="108" w:type="dxa"/>
+              <w:left w:w="103" w:type="dxa"/>
             </w:tcMar>
           </w:tcPr>
           <w:p>
@@ -3449,7 +3447,7 @@
             </w:tcBorders>
             <w:shd w:fill="auto" w:val="clear"/>
             <w:tcMar>
-              <w:left w:w="108" w:type="dxa"/>
+              <w:left w:w="103" w:type="dxa"/>
             </w:tcMar>
           </w:tcPr>
           <w:p>
@@ -3470,48 +3468,49 @@
         <w:tc>
           <w:tcPr>
             <w:tcW w:w="991" w:type="dxa"/>
-            <w:tcBorders>
-              <w:top w:val="single" w:sz="4" w:space="0" w:color="00000A"/>
-              <w:left w:val="single" w:sz="4" w:space="0" w:color="00000A"/>
-              <w:bottom w:val="single" w:sz="4" w:space="0" w:color="00000A"/>
-              <w:right w:val="single" w:sz="4" w:space="0" w:color="00000A"/>
-              <w:insideH w:val="single" w:sz="4" w:space="0" w:color="00000A"/>
-              <w:insideV w:val="single" w:sz="4" w:space="0" w:color="00000A"/>
-            </w:tcBorders>
-            <w:shd w:fill="auto" w:val="clear"/>
-            <w:tcMar>
-              <w:left w:w="108" w:type="dxa"/>
-            </w:tcMar>
-          </w:tcPr>
-          <w:p>
-            <w:pPr>
-              <w:pStyle w:val="Normal"/>
-              <w:rPr>
-                <w:b/>
-                <w:b/>
-              </w:rPr>
-            </w:pPr>
-            <w:r>
-              <w:rPr>
-                <w:b/>
-              </w:rPr>
-            </w:r>
-          </w:p>
-        </w:tc>
-        <w:tc>
-          <w:tcPr>
-            <w:tcW w:w="2376" w:type="dxa"/>
-            <w:tcBorders>
-              <w:top w:val="single" w:sz="4" w:space="0" w:color="00000A"/>
-              <w:left w:val="single" w:sz="4" w:space="0" w:color="00000A"/>
-              <w:bottom w:val="single" w:sz="4" w:space="0" w:color="00000A"/>
-              <w:right w:val="single" w:sz="4" w:space="0" w:color="00000A"/>
-              <w:insideH w:val="single" w:sz="4" w:space="0" w:color="00000A"/>
-              <w:insideV w:val="single" w:sz="4" w:space="0" w:color="00000A"/>
-            </w:tcBorders>
-            <w:shd w:fill="auto" w:val="clear"/>
-            <w:tcMar>
-              <w:left w:w="108" w:type="dxa"/>
+            <w:gridSpan w:val="2"/>
+            <w:tcBorders>
+              <w:top w:val="single" w:sz="4" w:space="0" w:color="00000A"/>
+              <w:left w:val="single" w:sz="4" w:space="0" w:color="00000A"/>
+              <w:bottom w:val="single" w:sz="4" w:space="0" w:color="00000A"/>
+              <w:right w:val="single" w:sz="4" w:space="0" w:color="00000A"/>
+              <w:insideH w:val="single" w:sz="4" w:space="0" w:color="00000A"/>
+              <w:insideV w:val="single" w:sz="4" w:space="0" w:color="00000A"/>
+            </w:tcBorders>
+            <w:shd w:fill="auto" w:val="clear"/>
+            <w:tcMar>
+              <w:left w:w="103" w:type="dxa"/>
+            </w:tcMar>
+          </w:tcPr>
+          <w:p>
+            <w:pPr>
+              <w:pStyle w:val="Normal"/>
+              <w:rPr>
+                <w:b/>
+                <w:b/>
+              </w:rPr>
+            </w:pPr>
+            <w:r>
+              <w:rPr>
+                <w:b/>
+              </w:rPr>
+            </w:r>
+          </w:p>
+        </w:tc>
+        <w:tc>
+          <w:tcPr>
+            <w:tcW w:w="2375" w:type="dxa"/>
+            <w:tcBorders>
+              <w:top w:val="single" w:sz="4" w:space="0" w:color="00000A"/>
+              <w:left w:val="single" w:sz="4" w:space="0" w:color="00000A"/>
+              <w:bottom w:val="single" w:sz="4" w:space="0" w:color="00000A"/>
+              <w:right w:val="single" w:sz="4" w:space="0" w:color="00000A"/>
+              <w:insideH w:val="single" w:sz="4" w:space="0" w:color="00000A"/>
+              <w:insideV w:val="single" w:sz="4" w:space="0" w:color="00000A"/>
+            </w:tcBorders>
+            <w:shd w:fill="auto" w:val="clear"/>
+            <w:tcMar>
+              <w:left w:w="103" w:type="dxa"/>
             </w:tcMar>
           </w:tcPr>
           <w:p>
@@ -3545,7 +3544,7 @@
             </w:tcBorders>
             <w:shd w:fill="auto" w:val="clear"/>
             <w:tcMar>
-              <w:left w:w="108" w:type="dxa"/>
+              <w:left w:w="103" w:type="dxa"/>
             </w:tcMar>
           </w:tcPr>
           <w:p>
@@ -3576,38 +3575,38 @@
             </w:tcBorders>
             <w:shd w:fill="auto" w:val="clear"/>
             <w:tcMar>
-              <w:left w:w="108" w:type="dxa"/>
-            </w:tcMar>
-          </w:tcPr>
-          <w:p>
-            <w:pPr>
-              <w:pStyle w:val="Normal"/>
-              <w:rPr>
-                <w:b/>
-                <w:b/>
-              </w:rPr>
-            </w:pPr>
-            <w:r>
-              <w:rPr>
-                <w:b/>
-              </w:rPr>
-            </w:r>
-          </w:p>
-        </w:tc>
-        <w:tc>
-          <w:tcPr>
-            <w:tcW w:w="870" w:type="dxa"/>
-            <w:tcBorders>
-              <w:top w:val="single" w:sz="4" w:space="0" w:color="00000A"/>
-              <w:left w:val="single" w:sz="4" w:space="0" w:color="00000A"/>
-              <w:bottom w:val="single" w:sz="4" w:space="0" w:color="00000A"/>
-              <w:right w:val="single" w:sz="4" w:space="0" w:color="00000A"/>
-              <w:insideH w:val="single" w:sz="4" w:space="0" w:color="00000A"/>
-              <w:insideV w:val="single" w:sz="4" w:space="0" w:color="00000A"/>
-            </w:tcBorders>
-            <w:shd w:fill="auto" w:val="clear"/>
-            <w:tcMar>
-              <w:left w:w="108" w:type="dxa"/>
+              <w:left w:w="103" w:type="dxa"/>
+            </w:tcMar>
+          </w:tcPr>
+          <w:p>
+            <w:pPr>
+              <w:pStyle w:val="Normal"/>
+              <w:rPr>
+                <w:b/>
+                <w:b/>
+              </w:rPr>
+            </w:pPr>
+            <w:r>
+              <w:rPr>
+                <w:b/>
+              </w:rPr>
+            </w:r>
+          </w:p>
+        </w:tc>
+        <w:tc>
+          <w:tcPr>
+            <w:tcW w:w="871" w:type="dxa"/>
+            <w:tcBorders>
+              <w:top w:val="single" w:sz="4" w:space="0" w:color="00000A"/>
+              <w:left w:val="single" w:sz="4" w:space="0" w:color="00000A"/>
+              <w:bottom w:val="single" w:sz="4" w:space="0" w:color="00000A"/>
+              <w:right w:val="single" w:sz="4" w:space="0" w:color="00000A"/>
+              <w:insideH w:val="single" w:sz="4" w:space="0" w:color="00000A"/>
+              <w:insideV w:val="single" w:sz="4" w:space="0" w:color="00000A"/>
+            </w:tcBorders>
+            <w:shd w:fill="auto" w:val="clear"/>
+            <w:tcMar>
+              <w:left w:w="103" w:type="dxa"/>
             </w:tcMar>
           </w:tcPr>
           <w:p>
@@ -3638,7 +3637,7 @@
             </w:tcBorders>
             <w:shd w:fill="auto" w:val="clear"/>
             <w:tcMar>
-              <w:left w:w="108" w:type="dxa"/>
+              <w:left w:w="103" w:type="dxa"/>
             </w:tcMar>
           </w:tcPr>
           <w:p>
@@ -3670,7 +3669,7 @@
             </w:tcBorders>
             <w:shd w:fill="auto" w:val="clear"/>
             <w:tcMar>
-              <w:left w:w="108" w:type="dxa"/>
+              <w:left w:w="103" w:type="dxa"/>
             </w:tcMar>
           </w:tcPr>
           <w:p>
@@ -3691,48 +3690,49 @@
         <w:tc>
           <w:tcPr>
             <w:tcW w:w="991" w:type="dxa"/>
-            <w:tcBorders>
-              <w:top w:val="single" w:sz="4" w:space="0" w:color="00000A"/>
-              <w:left w:val="single" w:sz="4" w:space="0" w:color="00000A"/>
-              <w:bottom w:val="single" w:sz="4" w:space="0" w:color="00000A"/>
-              <w:right w:val="single" w:sz="4" w:space="0" w:color="00000A"/>
-              <w:insideH w:val="single" w:sz="4" w:space="0" w:color="00000A"/>
-              <w:insideV w:val="single" w:sz="4" w:space="0" w:color="00000A"/>
-            </w:tcBorders>
-            <w:shd w:fill="auto" w:val="clear"/>
-            <w:tcMar>
-              <w:left w:w="108" w:type="dxa"/>
-            </w:tcMar>
-          </w:tcPr>
-          <w:p>
-            <w:pPr>
-              <w:pStyle w:val="Normal"/>
-              <w:rPr>
-                <w:b/>
-                <w:b/>
-              </w:rPr>
-            </w:pPr>
-            <w:r>
-              <w:rPr>
-                <w:b/>
-              </w:rPr>
-            </w:r>
-          </w:p>
-        </w:tc>
-        <w:tc>
-          <w:tcPr>
-            <w:tcW w:w="2376" w:type="dxa"/>
-            <w:tcBorders>
-              <w:top w:val="single" w:sz="4" w:space="0" w:color="00000A"/>
-              <w:left w:val="single" w:sz="4" w:space="0" w:color="00000A"/>
-              <w:bottom w:val="single" w:sz="4" w:space="0" w:color="00000A"/>
-              <w:right w:val="single" w:sz="4" w:space="0" w:color="00000A"/>
-              <w:insideH w:val="single" w:sz="4" w:space="0" w:color="00000A"/>
-              <w:insideV w:val="single" w:sz="4" w:space="0" w:color="00000A"/>
-            </w:tcBorders>
-            <w:shd w:fill="auto" w:val="clear"/>
-            <w:tcMar>
-              <w:left w:w="108" w:type="dxa"/>
+            <w:gridSpan w:val="2"/>
+            <w:tcBorders>
+              <w:top w:val="single" w:sz="4" w:space="0" w:color="00000A"/>
+              <w:left w:val="single" w:sz="4" w:space="0" w:color="00000A"/>
+              <w:bottom w:val="single" w:sz="4" w:space="0" w:color="00000A"/>
+              <w:right w:val="single" w:sz="4" w:space="0" w:color="00000A"/>
+              <w:insideH w:val="single" w:sz="4" w:space="0" w:color="00000A"/>
+              <w:insideV w:val="single" w:sz="4" w:space="0" w:color="00000A"/>
+            </w:tcBorders>
+            <w:shd w:fill="auto" w:val="clear"/>
+            <w:tcMar>
+              <w:left w:w="103" w:type="dxa"/>
+            </w:tcMar>
+          </w:tcPr>
+          <w:p>
+            <w:pPr>
+              <w:pStyle w:val="Normal"/>
+              <w:rPr>
+                <w:b/>
+                <w:b/>
+              </w:rPr>
+            </w:pPr>
+            <w:r>
+              <w:rPr>
+                <w:b/>
+              </w:rPr>
+            </w:r>
+          </w:p>
+        </w:tc>
+        <w:tc>
+          <w:tcPr>
+            <w:tcW w:w="2375" w:type="dxa"/>
+            <w:tcBorders>
+              <w:top w:val="single" w:sz="4" w:space="0" w:color="00000A"/>
+              <w:left w:val="single" w:sz="4" w:space="0" w:color="00000A"/>
+              <w:bottom w:val="single" w:sz="4" w:space="0" w:color="00000A"/>
+              <w:right w:val="single" w:sz="4" w:space="0" w:color="00000A"/>
+              <w:insideH w:val="single" w:sz="4" w:space="0" w:color="00000A"/>
+              <w:insideV w:val="single" w:sz="4" w:space="0" w:color="00000A"/>
+            </w:tcBorders>
+            <w:shd w:fill="auto" w:val="clear"/>
+            <w:tcMar>
+              <w:left w:w="103" w:type="dxa"/>
             </w:tcMar>
           </w:tcPr>
           <w:p>
@@ -3766,7 +3766,7 @@
             </w:tcBorders>
             <w:shd w:fill="auto" w:val="clear"/>
             <w:tcMar>
-              <w:left w:w="108" w:type="dxa"/>
+              <w:left w:w="103" w:type="dxa"/>
             </w:tcMar>
           </w:tcPr>
           <w:p>
@@ -3797,38 +3797,38 @@
             </w:tcBorders>
             <w:shd w:fill="auto" w:val="clear"/>
             <w:tcMar>
-              <w:left w:w="108" w:type="dxa"/>
-            </w:tcMar>
-          </w:tcPr>
-          <w:p>
-            <w:pPr>
-              <w:pStyle w:val="Normal"/>
-              <w:rPr>
-                <w:b/>
-                <w:b/>
-              </w:rPr>
-            </w:pPr>
-            <w:r>
-              <w:rPr>
-                <w:b/>
-              </w:rPr>
-            </w:r>
-          </w:p>
-        </w:tc>
-        <w:tc>
-          <w:tcPr>
-            <w:tcW w:w="870" w:type="dxa"/>
-            <w:tcBorders>
-              <w:top w:val="single" w:sz="4" w:space="0" w:color="00000A"/>
-              <w:left w:val="single" w:sz="4" w:space="0" w:color="00000A"/>
-              <w:bottom w:val="single" w:sz="4" w:space="0" w:color="00000A"/>
-              <w:right w:val="single" w:sz="4" w:space="0" w:color="00000A"/>
-              <w:insideH w:val="single" w:sz="4" w:space="0" w:color="00000A"/>
-              <w:insideV w:val="single" w:sz="4" w:space="0" w:color="00000A"/>
-            </w:tcBorders>
-            <w:shd w:fill="auto" w:val="clear"/>
-            <w:tcMar>
-              <w:left w:w="108" w:type="dxa"/>
+              <w:left w:w="103" w:type="dxa"/>
+            </w:tcMar>
+          </w:tcPr>
+          <w:p>
+            <w:pPr>
+              <w:pStyle w:val="Normal"/>
+              <w:rPr>
+                <w:b/>
+                <w:b/>
+              </w:rPr>
+            </w:pPr>
+            <w:r>
+              <w:rPr>
+                <w:b/>
+              </w:rPr>
+            </w:r>
+          </w:p>
+        </w:tc>
+        <w:tc>
+          <w:tcPr>
+            <w:tcW w:w="871" w:type="dxa"/>
+            <w:tcBorders>
+              <w:top w:val="single" w:sz="4" w:space="0" w:color="00000A"/>
+              <w:left w:val="single" w:sz="4" w:space="0" w:color="00000A"/>
+              <w:bottom w:val="single" w:sz="4" w:space="0" w:color="00000A"/>
+              <w:right w:val="single" w:sz="4" w:space="0" w:color="00000A"/>
+              <w:insideH w:val="single" w:sz="4" w:space="0" w:color="00000A"/>
+              <w:insideV w:val="single" w:sz="4" w:space="0" w:color="00000A"/>
+            </w:tcBorders>
+            <w:shd w:fill="auto" w:val="clear"/>
+            <w:tcMar>
+              <w:left w:w="103" w:type="dxa"/>
             </w:tcMar>
           </w:tcPr>
           <w:p>
@@ -3859,7 +3859,7 @@
             </w:tcBorders>
             <w:shd w:fill="auto" w:val="clear"/>
             <w:tcMar>
-              <w:left w:w="108" w:type="dxa"/>
+              <w:left w:w="103" w:type="dxa"/>
             </w:tcMar>
           </w:tcPr>
           <w:p>
@@ -3891,7 +3891,7 @@
             </w:tcBorders>
             <w:shd w:fill="auto" w:val="clear"/>
             <w:tcMar>
-              <w:left w:w="108" w:type="dxa"/>
+              <w:left w:w="103" w:type="dxa"/>
             </w:tcMar>
           </w:tcPr>
           <w:p>
@@ -3912,48 +3912,49 @@
         <w:tc>
           <w:tcPr>
             <w:tcW w:w="991" w:type="dxa"/>
-            <w:tcBorders>
-              <w:top w:val="single" w:sz="4" w:space="0" w:color="00000A"/>
-              <w:left w:val="single" w:sz="4" w:space="0" w:color="00000A"/>
-              <w:bottom w:val="single" w:sz="4" w:space="0" w:color="00000A"/>
-              <w:right w:val="single" w:sz="4" w:space="0" w:color="00000A"/>
-              <w:insideH w:val="single" w:sz="4" w:space="0" w:color="00000A"/>
-              <w:insideV w:val="single" w:sz="4" w:space="0" w:color="00000A"/>
-            </w:tcBorders>
-            <w:shd w:fill="auto" w:val="clear"/>
-            <w:tcMar>
-              <w:left w:w="108" w:type="dxa"/>
-            </w:tcMar>
-          </w:tcPr>
-          <w:p>
-            <w:pPr>
-              <w:pStyle w:val="Normal"/>
-              <w:rPr>
-                <w:b/>
-                <w:b/>
-              </w:rPr>
-            </w:pPr>
-            <w:r>
-              <w:rPr>
-                <w:b/>
-              </w:rPr>
-            </w:r>
-          </w:p>
-        </w:tc>
-        <w:tc>
-          <w:tcPr>
-            <w:tcW w:w="2376" w:type="dxa"/>
-            <w:tcBorders>
-              <w:top w:val="single" w:sz="4" w:space="0" w:color="00000A"/>
-              <w:left w:val="single" w:sz="4" w:space="0" w:color="00000A"/>
-              <w:bottom w:val="single" w:sz="4" w:space="0" w:color="00000A"/>
-              <w:right w:val="single" w:sz="4" w:space="0" w:color="00000A"/>
-              <w:insideH w:val="single" w:sz="4" w:space="0" w:color="00000A"/>
-              <w:insideV w:val="single" w:sz="4" w:space="0" w:color="00000A"/>
-            </w:tcBorders>
-            <w:shd w:fill="auto" w:val="clear"/>
-            <w:tcMar>
-              <w:left w:w="108" w:type="dxa"/>
+            <w:gridSpan w:val="2"/>
+            <w:tcBorders>
+              <w:top w:val="single" w:sz="4" w:space="0" w:color="00000A"/>
+              <w:left w:val="single" w:sz="4" w:space="0" w:color="00000A"/>
+              <w:bottom w:val="single" w:sz="4" w:space="0" w:color="00000A"/>
+              <w:right w:val="single" w:sz="4" w:space="0" w:color="00000A"/>
+              <w:insideH w:val="single" w:sz="4" w:space="0" w:color="00000A"/>
+              <w:insideV w:val="single" w:sz="4" w:space="0" w:color="00000A"/>
+            </w:tcBorders>
+            <w:shd w:fill="auto" w:val="clear"/>
+            <w:tcMar>
+              <w:left w:w="103" w:type="dxa"/>
+            </w:tcMar>
+          </w:tcPr>
+          <w:p>
+            <w:pPr>
+              <w:pStyle w:val="Normal"/>
+              <w:rPr>
+                <w:b/>
+                <w:b/>
+              </w:rPr>
+            </w:pPr>
+            <w:r>
+              <w:rPr>
+                <w:b/>
+              </w:rPr>
+            </w:r>
+          </w:p>
+        </w:tc>
+        <w:tc>
+          <w:tcPr>
+            <w:tcW w:w="2375" w:type="dxa"/>
+            <w:tcBorders>
+              <w:top w:val="single" w:sz="4" w:space="0" w:color="00000A"/>
+              <w:left w:val="single" w:sz="4" w:space="0" w:color="00000A"/>
+              <w:bottom w:val="single" w:sz="4" w:space="0" w:color="00000A"/>
+              <w:right w:val="single" w:sz="4" w:space="0" w:color="00000A"/>
+              <w:insideH w:val="single" w:sz="4" w:space="0" w:color="00000A"/>
+              <w:insideV w:val="single" w:sz="4" w:space="0" w:color="00000A"/>
+            </w:tcBorders>
+            <w:shd w:fill="auto" w:val="clear"/>
+            <w:tcMar>
+              <w:left w:w="103" w:type="dxa"/>
             </w:tcMar>
           </w:tcPr>
           <w:p>
@@ -4054,7 +4055,7 @@
       <w:tblPr>
         <w:tblW w:w="8930" w:type="dxa"/>
         <w:jc w:val="left"/>
-        <w:tblInd w:w="392" w:type="dxa"/>
+        <w:tblInd w:w="386" w:type="dxa"/>
         <w:tblBorders>
           <w:top w:val="single" w:sz="4" w:space="0" w:color="00000A"/>
           <w:left w:val="single" w:sz="4" w:space="0" w:color="00000A"/>
@@ -4065,18 +4066,18 @@
         </w:tblBorders>
         <w:tblCellMar>
           <w:top w:w="0" w:type="dxa"/>
-          <w:left w:w="108" w:type="dxa"/>
+          <w:left w:w="103" w:type="dxa"/>
           <w:bottom w:w="0" w:type="dxa"/>
           <w:right w:w="108" w:type="dxa"/>
         </w:tblCellMar>
         <w:tblLook w:val="04a0" w:noVBand="1" w:noHBand="0" w:lastColumn="0" w:firstColumn="1" w:lastRow="0" w:firstRow="1"/>
       </w:tblPr>
       <w:tblGrid>
-        <w:gridCol w:w="1328"/>
-        <w:gridCol w:w="1985"/>
-        <w:gridCol w:w="1222"/>
+        <w:gridCol w:w="1327"/>
+        <w:gridCol w:w="1986"/>
+        <w:gridCol w:w="1221"/>
         <w:gridCol w:w="1417"/>
-        <w:gridCol w:w="2978"/>
+        <w:gridCol w:w="2979"/>
       </w:tblGrid>
       <w:tr>
         <w:trPr>
@@ -4084,18 +4085,18 @@
         </w:trPr>
         <w:tc>
           <w:tcPr>
-            <w:tcW w:w="1328" w:type="dxa"/>
-            <w:tcBorders>
-              <w:top w:val="single" w:sz="4" w:space="0" w:color="00000A"/>
-              <w:left w:val="single" w:sz="4" w:space="0" w:color="00000A"/>
-              <w:bottom w:val="single" w:sz="4" w:space="0" w:color="00000A"/>
-              <w:right w:val="single" w:sz="4" w:space="0" w:color="00000A"/>
-              <w:insideH w:val="single" w:sz="4" w:space="0" w:color="00000A"/>
-              <w:insideV w:val="single" w:sz="4" w:space="0" w:color="00000A"/>
-            </w:tcBorders>
-            <w:shd w:fill="auto" w:val="clear"/>
-            <w:tcMar>
-              <w:left w:w="108" w:type="dxa"/>
+            <w:tcW w:w="1327" w:type="dxa"/>
+            <w:tcBorders>
+              <w:top w:val="single" w:sz="4" w:space="0" w:color="00000A"/>
+              <w:left w:val="single" w:sz="4" w:space="0" w:color="00000A"/>
+              <w:bottom w:val="single" w:sz="4" w:space="0" w:color="00000A"/>
+              <w:right w:val="single" w:sz="4" w:space="0" w:color="00000A"/>
+              <w:insideH w:val="single" w:sz="4" w:space="0" w:color="00000A"/>
+              <w:insideV w:val="single" w:sz="4" w:space="0" w:color="00000A"/>
+            </w:tcBorders>
+            <w:shd w:fill="auto" w:val="clear"/>
+            <w:tcMar>
+              <w:left w:w="103" w:type="dxa"/>
             </w:tcMar>
           </w:tcPr>
           <w:p>
@@ -4117,18 +4118,18 @@
         </w:tc>
         <w:tc>
           <w:tcPr>
-            <w:tcW w:w="1985" w:type="dxa"/>
-            <w:tcBorders>
-              <w:top w:val="single" w:sz="4" w:space="0" w:color="00000A"/>
-              <w:left w:val="single" w:sz="4" w:space="0" w:color="00000A"/>
-              <w:bottom w:val="single" w:sz="4" w:space="0" w:color="00000A"/>
-              <w:right w:val="single" w:sz="4" w:space="0" w:color="00000A"/>
-              <w:insideH w:val="single" w:sz="4" w:space="0" w:color="00000A"/>
-              <w:insideV w:val="single" w:sz="4" w:space="0" w:color="00000A"/>
-            </w:tcBorders>
-            <w:shd w:fill="auto" w:val="clear"/>
-            <w:tcMar>
-              <w:left w:w="108" w:type="dxa"/>
+            <w:tcW w:w="1986" w:type="dxa"/>
+            <w:tcBorders>
+              <w:top w:val="single" w:sz="4" w:space="0" w:color="00000A"/>
+              <w:left w:val="single" w:sz="4" w:space="0" w:color="00000A"/>
+              <w:bottom w:val="single" w:sz="4" w:space="0" w:color="00000A"/>
+              <w:right w:val="single" w:sz="4" w:space="0" w:color="00000A"/>
+              <w:insideH w:val="single" w:sz="4" w:space="0" w:color="00000A"/>
+              <w:insideV w:val="single" w:sz="4" w:space="0" w:color="00000A"/>
+            </w:tcBorders>
+            <w:shd w:fill="auto" w:val="clear"/>
+            <w:tcMar>
+              <w:left w:w="103" w:type="dxa"/>
             </w:tcMar>
           </w:tcPr>
           <w:p>
@@ -4150,7 +4151,7 @@
         </w:tc>
         <w:tc>
           <w:tcPr>
-            <w:tcW w:w="2639" w:type="dxa"/>
+            <w:tcW w:w="2638" w:type="dxa"/>
             <w:gridSpan w:val="2"/>
             <w:tcBorders>
               <w:top w:val="single" w:sz="4" w:space="0" w:color="00000A"/>
@@ -4162,7 +4163,7 @@
             </w:tcBorders>
             <w:shd w:fill="auto" w:val="clear"/>
             <w:tcMar>
-              <w:left w:w="108" w:type="dxa"/>
+              <w:left w:w="103" w:type="dxa"/>
             </w:tcMar>
           </w:tcPr>
           <w:p>
@@ -4184,18 +4185,18 @@
         </w:tc>
         <w:tc>
           <w:tcPr>
-            <w:tcW w:w="2978" w:type="dxa"/>
-            <w:tcBorders>
-              <w:top w:val="single" w:sz="4" w:space="0" w:color="00000A"/>
-              <w:left w:val="single" w:sz="4" w:space="0" w:color="00000A"/>
-              <w:bottom w:val="single" w:sz="4" w:space="0" w:color="00000A"/>
-              <w:right w:val="single" w:sz="4" w:space="0" w:color="00000A"/>
-              <w:insideH w:val="single" w:sz="4" w:space="0" w:color="00000A"/>
-              <w:insideV w:val="single" w:sz="4" w:space="0" w:color="00000A"/>
-            </w:tcBorders>
-            <w:shd w:fill="auto" w:val="clear"/>
-            <w:tcMar>
-              <w:left w:w="108" w:type="dxa"/>
+            <w:tcW w:w="2979" w:type="dxa"/>
+            <w:tcBorders>
+              <w:top w:val="single" w:sz="4" w:space="0" w:color="00000A"/>
+              <w:left w:val="single" w:sz="4" w:space="0" w:color="00000A"/>
+              <w:bottom w:val="single" w:sz="4" w:space="0" w:color="00000A"/>
+              <w:right w:val="single" w:sz="4" w:space="0" w:color="00000A"/>
+              <w:insideH w:val="single" w:sz="4" w:space="0" w:color="00000A"/>
+              <w:insideV w:val="single" w:sz="4" w:space="0" w:color="00000A"/>
+            </w:tcBorders>
+            <w:shd w:fill="auto" w:val="clear"/>
+            <w:tcMar>
+              <w:left w:w="103" w:type="dxa"/>
             </w:tcMar>
           </w:tcPr>
           <w:p>
@@ -4220,18 +4221,18 @@
         <w:trPr/>
         <w:tc>
           <w:tcPr>
-            <w:tcW w:w="1328" w:type="dxa"/>
-            <w:tcBorders>
-              <w:top w:val="single" w:sz="4" w:space="0" w:color="00000A"/>
-              <w:left w:val="single" w:sz="4" w:space="0" w:color="00000A"/>
-              <w:bottom w:val="single" w:sz="4" w:space="0" w:color="00000A"/>
-              <w:right w:val="single" w:sz="4" w:space="0" w:color="00000A"/>
-              <w:insideH w:val="single" w:sz="4" w:space="0" w:color="00000A"/>
-              <w:insideV w:val="single" w:sz="4" w:space="0" w:color="00000A"/>
-            </w:tcBorders>
-            <w:shd w:fill="auto" w:val="clear"/>
-            <w:tcMar>
-              <w:left w:w="108" w:type="dxa"/>
+            <w:tcW w:w="1327" w:type="dxa"/>
+            <w:tcBorders>
+              <w:top w:val="single" w:sz="4" w:space="0" w:color="00000A"/>
+              <w:left w:val="single" w:sz="4" w:space="0" w:color="00000A"/>
+              <w:bottom w:val="single" w:sz="4" w:space="0" w:color="00000A"/>
+              <w:right w:val="single" w:sz="4" w:space="0" w:color="00000A"/>
+              <w:insideH w:val="single" w:sz="4" w:space="0" w:color="00000A"/>
+              <w:insideV w:val="single" w:sz="4" w:space="0" w:color="00000A"/>
+            </w:tcBorders>
+            <w:shd w:fill="auto" w:val="clear"/>
+            <w:tcMar>
+              <w:left w:w="103" w:type="dxa"/>
             </w:tcMar>
           </w:tcPr>
           <w:p>
@@ -4252,18 +4253,18 @@
         </w:tc>
         <w:tc>
           <w:tcPr>
-            <w:tcW w:w="1985" w:type="dxa"/>
-            <w:tcBorders>
-              <w:top w:val="single" w:sz="4" w:space="0" w:color="00000A"/>
-              <w:left w:val="single" w:sz="4" w:space="0" w:color="00000A"/>
-              <w:bottom w:val="single" w:sz="4" w:space="0" w:color="00000A"/>
-              <w:right w:val="single" w:sz="4" w:space="0" w:color="00000A"/>
-              <w:insideH w:val="single" w:sz="4" w:space="0" w:color="00000A"/>
-              <w:insideV w:val="single" w:sz="4" w:space="0" w:color="00000A"/>
-            </w:tcBorders>
-            <w:shd w:fill="auto" w:val="clear"/>
-            <w:tcMar>
-              <w:left w:w="108" w:type="dxa"/>
+            <w:tcW w:w="1986" w:type="dxa"/>
+            <w:tcBorders>
+              <w:top w:val="single" w:sz="4" w:space="0" w:color="00000A"/>
+              <w:left w:val="single" w:sz="4" w:space="0" w:color="00000A"/>
+              <w:bottom w:val="single" w:sz="4" w:space="0" w:color="00000A"/>
+              <w:right w:val="single" w:sz="4" w:space="0" w:color="00000A"/>
+              <w:insideH w:val="single" w:sz="4" w:space="0" w:color="00000A"/>
+              <w:insideV w:val="single" w:sz="4" w:space="0" w:color="00000A"/>
+            </w:tcBorders>
+            <w:shd w:fill="auto" w:val="clear"/>
+            <w:tcMar>
+              <w:left w:w="103" w:type="dxa"/>
             </w:tcMar>
           </w:tcPr>
           <w:p>
@@ -4284,18 +4285,18 @@
         </w:tc>
         <w:tc>
           <w:tcPr>
-            <w:tcW w:w="1222" w:type="dxa"/>
-            <w:tcBorders>
-              <w:top w:val="single" w:sz="4" w:space="0" w:color="00000A"/>
-              <w:left w:val="single" w:sz="4" w:space="0" w:color="00000A"/>
-              <w:bottom w:val="single" w:sz="4" w:space="0" w:color="00000A"/>
-              <w:right w:val="single" w:sz="4" w:space="0" w:color="00000A"/>
-              <w:insideH w:val="single" w:sz="4" w:space="0" w:color="00000A"/>
-              <w:insideV w:val="single" w:sz="4" w:space="0" w:color="00000A"/>
-            </w:tcBorders>
-            <w:shd w:fill="auto" w:val="clear"/>
-            <w:tcMar>
-              <w:left w:w="108" w:type="dxa"/>
+            <w:tcW w:w="1221" w:type="dxa"/>
+            <w:tcBorders>
+              <w:top w:val="single" w:sz="4" w:space="0" w:color="00000A"/>
+              <w:left w:val="single" w:sz="4" w:space="0" w:color="00000A"/>
+              <w:bottom w:val="single" w:sz="4" w:space="0" w:color="00000A"/>
+              <w:right w:val="single" w:sz="4" w:space="0" w:color="00000A"/>
+              <w:insideH w:val="single" w:sz="4" w:space="0" w:color="00000A"/>
+              <w:insideV w:val="single" w:sz="4" w:space="0" w:color="00000A"/>
+            </w:tcBorders>
+            <w:shd w:fill="auto" w:val="clear"/>
+            <w:tcMar>
+              <w:left w:w="103" w:type="dxa"/>
             </w:tcMar>
           </w:tcPr>
           <w:p>
@@ -4328,7 +4329,7 @@
             </w:tcBorders>
             <w:shd w:fill="auto" w:val="clear"/>
             <w:tcMar>
-              <w:left w:w="108" w:type="dxa"/>
+              <w:left w:w="103" w:type="dxa"/>
             </w:tcMar>
           </w:tcPr>
           <w:p>
@@ -4350,18 +4351,18 @@
         </w:tc>
         <w:tc>
           <w:tcPr>
-            <w:tcW w:w="2978" w:type="dxa"/>
-            <w:tcBorders>
-              <w:top w:val="single" w:sz="4" w:space="0" w:color="00000A"/>
-              <w:left w:val="single" w:sz="4" w:space="0" w:color="00000A"/>
-              <w:bottom w:val="single" w:sz="4" w:space="0" w:color="00000A"/>
-              <w:right w:val="single" w:sz="4" w:space="0" w:color="00000A"/>
-              <w:insideH w:val="single" w:sz="4" w:space="0" w:color="00000A"/>
-              <w:insideV w:val="single" w:sz="4" w:space="0" w:color="00000A"/>
-            </w:tcBorders>
-            <w:shd w:fill="auto" w:val="clear"/>
-            <w:tcMar>
-              <w:left w:w="108" w:type="dxa"/>
+            <w:tcW w:w="2979" w:type="dxa"/>
+            <w:tcBorders>
+              <w:top w:val="single" w:sz="4" w:space="0" w:color="00000A"/>
+              <w:left w:val="single" w:sz="4" w:space="0" w:color="00000A"/>
+              <w:bottom w:val="single" w:sz="4" w:space="0" w:color="00000A"/>
+              <w:right w:val="single" w:sz="4" w:space="0" w:color="00000A"/>
+              <w:insideH w:val="single" w:sz="4" w:space="0" w:color="00000A"/>
+              <w:insideV w:val="single" w:sz="4" w:space="0" w:color="00000A"/>
+            </w:tcBorders>
+            <w:shd w:fill="auto" w:val="clear"/>
+            <w:tcMar>
+              <w:left w:w="103" w:type="dxa"/>
             </w:tcMar>
           </w:tcPr>
           <w:p>
@@ -4385,80 +4386,80 @@
         <w:trPr/>
         <w:tc>
           <w:tcPr>
-            <w:tcW w:w="1328" w:type="dxa"/>
-            <w:tcBorders>
-              <w:top w:val="single" w:sz="4" w:space="0" w:color="00000A"/>
-              <w:left w:val="single" w:sz="4" w:space="0" w:color="00000A"/>
-              <w:bottom w:val="single" w:sz="4" w:space="0" w:color="00000A"/>
-              <w:right w:val="single" w:sz="4" w:space="0" w:color="00000A"/>
-              <w:insideH w:val="single" w:sz="4" w:space="0" w:color="00000A"/>
-              <w:insideV w:val="single" w:sz="4" w:space="0" w:color="00000A"/>
-            </w:tcBorders>
-            <w:shd w:fill="auto" w:val="clear"/>
-            <w:tcMar>
-              <w:left w:w="108" w:type="dxa"/>
-            </w:tcMar>
-          </w:tcPr>
-          <w:p>
-            <w:pPr>
-              <w:pStyle w:val="Normal"/>
-              <w:rPr>
-                <w:b/>
-                <w:b/>
-              </w:rPr>
-            </w:pPr>
-            <w:r>
-              <w:rPr>
-                <w:b/>
-              </w:rPr>
-            </w:r>
-          </w:p>
-        </w:tc>
-        <w:tc>
-          <w:tcPr>
-            <w:tcW w:w="1985" w:type="dxa"/>
-            <w:tcBorders>
-              <w:top w:val="single" w:sz="4" w:space="0" w:color="00000A"/>
-              <w:left w:val="single" w:sz="4" w:space="0" w:color="00000A"/>
-              <w:bottom w:val="single" w:sz="4" w:space="0" w:color="00000A"/>
-              <w:right w:val="single" w:sz="4" w:space="0" w:color="00000A"/>
-              <w:insideH w:val="single" w:sz="4" w:space="0" w:color="00000A"/>
-              <w:insideV w:val="single" w:sz="4" w:space="0" w:color="00000A"/>
-            </w:tcBorders>
-            <w:shd w:fill="auto" w:val="clear"/>
-            <w:tcMar>
-              <w:left w:w="108" w:type="dxa"/>
-            </w:tcMar>
-          </w:tcPr>
-          <w:p>
-            <w:pPr>
-              <w:pStyle w:val="Normal"/>
-              <w:rPr>
-                <w:b/>
-                <w:b/>
-              </w:rPr>
-            </w:pPr>
-            <w:r>
-              <w:rPr>
-                <w:b/>
-              </w:rPr>
-            </w:r>
-          </w:p>
-        </w:tc>
-        <w:tc>
-          <w:tcPr>
-            <w:tcW w:w="1222" w:type="dxa"/>
-            <w:tcBorders>
-              <w:top w:val="single" w:sz="4" w:space="0" w:color="00000A"/>
-              <w:left w:val="single" w:sz="4" w:space="0" w:color="00000A"/>
-              <w:bottom w:val="single" w:sz="4" w:space="0" w:color="00000A"/>
-              <w:right w:val="single" w:sz="4" w:space="0" w:color="00000A"/>
-              <w:insideH w:val="single" w:sz="4" w:space="0" w:color="00000A"/>
-              <w:insideV w:val="single" w:sz="4" w:space="0" w:color="00000A"/>
-            </w:tcBorders>
-            <w:shd w:fill="auto" w:val="clear"/>
-            <w:tcMar>
-              <w:left w:w="108" w:type="dxa"/>
+            <w:tcW w:w="1327" w:type="dxa"/>
+            <w:tcBorders>
+              <w:top w:val="single" w:sz="4" w:space="0" w:color="00000A"/>
+              <w:left w:val="single" w:sz="4" w:space="0" w:color="00000A"/>
+              <w:bottom w:val="single" w:sz="4" w:space="0" w:color="00000A"/>
+              <w:right w:val="single" w:sz="4" w:space="0" w:color="00000A"/>
+              <w:insideH w:val="single" w:sz="4" w:space="0" w:color="00000A"/>
+              <w:insideV w:val="single" w:sz="4" w:space="0" w:color="00000A"/>
+            </w:tcBorders>
+            <w:shd w:fill="auto" w:val="clear"/>
+            <w:tcMar>
+              <w:left w:w="103" w:type="dxa"/>
+            </w:tcMar>
+          </w:tcPr>
+          <w:p>
+            <w:pPr>
+              <w:pStyle w:val="Normal"/>
+              <w:rPr>
+                <w:b/>
+                <w:b/>
+              </w:rPr>
+            </w:pPr>
+            <w:r>
+              <w:rPr>
+                <w:b/>
+              </w:rPr>
+            </w:r>
+          </w:p>
+        </w:tc>
+        <w:tc>
+          <w:tcPr>
+            <w:tcW w:w="1986" w:type="dxa"/>
+            <w:tcBorders>
+              <w:top w:val="single" w:sz="4" w:space="0" w:color="00000A"/>
+              <w:left w:val="single" w:sz="4" w:space="0" w:color="00000A"/>
+              <w:bottom w:val="single" w:sz="4" w:space="0" w:color="00000A"/>
+              <w:right w:val="single" w:sz="4" w:space="0" w:color="00000A"/>
+              <w:insideH w:val="single" w:sz="4" w:space="0" w:color="00000A"/>
+              <w:insideV w:val="single" w:sz="4" w:space="0" w:color="00000A"/>
+            </w:tcBorders>
+            <w:shd w:fill="auto" w:val="clear"/>
+            <w:tcMar>
+              <w:left w:w="103" w:type="dxa"/>
+            </w:tcMar>
+          </w:tcPr>
+          <w:p>
+            <w:pPr>
+              <w:pStyle w:val="Normal"/>
+              <w:rPr>
+                <w:b/>
+                <w:b/>
+              </w:rPr>
+            </w:pPr>
+            <w:r>
+              <w:rPr>
+                <w:b/>
+              </w:rPr>
+            </w:r>
+          </w:p>
+        </w:tc>
+        <w:tc>
+          <w:tcPr>
+            <w:tcW w:w="1221" w:type="dxa"/>
+            <w:tcBorders>
+              <w:top w:val="single" w:sz="4" w:space="0" w:color="00000A"/>
+              <w:left w:val="single" w:sz="4" w:space="0" w:color="00000A"/>
+              <w:bottom w:val="single" w:sz="4" w:space="0" w:color="00000A"/>
+              <w:right w:val="single" w:sz="4" w:space="0" w:color="00000A"/>
+              <w:insideH w:val="single" w:sz="4" w:space="0" w:color="00000A"/>
+              <w:insideV w:val="single" w:sz="4" w:space="0" w:color="00000A"/>
+            </w:tcBorders>
+            <w:shd w:fill="auto" w:val="clear"/>
+            <w:tcMar>
+              <w:left w:w="103" w:type="dxa"/>
             </w:tcMar>
           </w:tcPr>
           <w:p>
@@ -4489,38 +4490,38 @@
             </w:tcBorders>
             <w:shd w:fill="auto" w:val="clear"/>
             <w:tcMar>
-              <w:left w:w="108" w:type="dxa"/>
-            </w:tcMar>
-          </w:tcPr>
-          <w:p>
-            <w:pPr>
-              <w:pStyle w:val="Normal"/>
-              <w:rPr>
-                <w:b/>
-                <w:b/>
-              </w:rPr>
-            </w:pPr>
-            <w:r>
-              <w:rPr>
-                <w:b/>
-              </w:rPr>
-            </w:r>
-          </w:p>
-        </w:tc>
-        <w:tc>
-          <w:tcPr>
-            <w:tcW w:w="2978" w:type="dxa"/>
-            <w:tcBorders>
-              <w:top w:val="single" w:sz="4" w:space="0" w:color="00000A"/>
-              <w:left w:val="single" w:sz="4" w:space="0" w:color="00000A"/>
-              <w:bottom w:val="single" w:sz="4" w:space="0" w:color="00000A"/>
-              <w:right w:val="single" w:sz="4" w:space="0" w:color="00000A"/>
-              <w:insideH w:val="single" w:sz="4" w:space="0" w:color="00000A"/>
-              <w:insideV w:val="single" w:sz="4" w:space="0" w:color="00000A"/>
-            </w:tcBorders>
-            <w:shd w:fill="auto" w:val="clear"/>
-            <w:tcMar>
-              <w:left w:w="108" w:type="dxa"/>
+              <w:left w:w="103" w:type="dxa"/>
+            </w:tcMar>
+          </w:tcPr>
+          <w:p>
+            <w:pPr>
+              <w:pStyle w:val="Normal"/>
+              <w:rPr>
+                <w:b/>
+                <w:b/>
+              </w:rPr>
+            </w:pPr>
+            <w:r>
+              <w:rPr>
+                <w:b/>
+              </w:rPr>
+            </w:r>
+          </w:p>
+        </w:tc>
+        <w:tc>
+          <w:tcPr>
+            <w:tcW w:w="2979" w:type="dxa"/>
+            <w:tcBorders>
+              <w:top w:val="single" w:sz="4" w:space="0" w:color="00000A"/>
+              <w:left w:val="single" w:sz="4" w:space="0" w:color="00000A"/>
+              <w:bottom w:val="single" w:sz="4" w:space="0" w:color="00000A"/>
+              <w:right w:val="single" w:sz="4" w:space="0" w:color="00000A"/>
+              <w:insideH w:val="single" w:sz="4" w:space="0" w:color="00000A"/>
+              <w:insideV w:val="single" w:sz="4" w:space="0" w:color="00000A"/>
+            </w:tcBorders>
+            <w:shd w:fill="auto" w:val="clear"/>
+            <w:tcMar>
+              <w:left w:w="103" w:type="dxa"/>
             </w:tcMar>
           </w:tcPr>
           <w:p>
@@ -4543,80 +4544,80 @@
         <w:trPr/>
         <w:tc>
           <w:tcPr>
-            <w:tcW w:w="1328" w:type="dxa"/>
-            <w:tcBorders>
-              <w:top w:val="single" w:sz="4" w:space="0" w:color="00000A"/>
-              <w:left w:val="single" w:sz="4" w:space="0" w:color="00000A"/>
-              <w:bottom w:val="single" w:sz="4" w:space="0" w:color="00000A"/>
-              <w:right w:val="single" w:sz="4" w:space="0" w:color="00000A"/>
-              <w:insideH w:val="single" w:sz="4" w:space="0" w:color="00000A"/>
-              <w:insideV w:val="single" w:sz="4" w:space="0" w:color="00000A"/>
-            </w:tcBorders>
-            <w:shd w:fill="auto" w:val="clear"/>
-            <w:tcMar>
-              <w:left w:w="108" w:type="dxa"/>
-            </w:tcMar>
-          </w:tcPr>
-          <w:p>
-            <w:pPr>
-              <w:pStyle w:val="Normal"/>
-              <w:rPr>
-                <w:b/>
-                <w:b/>
-              </w:rPr>
-            </w:pPr>
-            <w:r>
-              <w:rPr>
-                <w:b/>
-              </w:rPr>
-            </w:r>
-          </w:p>
-        </w:tc>
-        <w:tc>
-          <w:tcPr>
-            <w:tcW w:w="1985" w:type="dxa"/>
-            <w:tcBorders>
-              <w:top w:val="single" w:sz="4" w:space="0" w:color="00000A"/>
-              <w:left w:val="single" w:sz="4" w:space="0" w:color="00000A"/>
-              <w:bottom w:val="single" w:sz="4" w:space="0" w:color="00000A"/>
-              <w:right w:val="single" w:sz="4" w:space="0" w:color="00000A"/>
-              <w:insideH w:val="single" w:sz="4" w:space="0" w:color="00000A"/>
-              <w:insideV w:val="single" w:sz="4" w:space="0" w:color="00000A"/>
-            </w:tcBorders>
-            <w:shd w:fill="auto" w:val="clear"/>
-            <w:tcMar>
-              <w:left w:w="108" w:type="dxa"/>
-            </w:tcMar>
-          </w:tcPr>
-          <w:p>
-            <w:pPr>
-              <w:pStyle w:val="Normal"/>
-              <w:rPr>
-                <w:b/>
-                <w:b/>
-              </w:rPr>
-            </w:pPr>
-            <w:r>
-              <w:rPr>
-                <w:b/>
-              </w:rPr>
-            </w:r>
-          </w:p>
-        </w:tc>
-        <w:tc>
-          <w:tcPr>
-            <w:tcW w:w="1222" w:type="dxa"/>
-            <w:tcBorders>
-              <w:top w:val="single" w:sz="4" w:space="0" w:color="00000A"/>
-              <w:left w:val="single" w:sz="4" w:space="0" w:color="00000A"/>
-              <w:bottom w:val="single" w:sz="4" w:space="0" w:color="00000A"/>
-              <w:right w:val="single" w:sz="4" w:space="0" w:color="00000A"/>
-              <w:insideH w:val="single" w:sz="4" w:space="0" w:color="00000A"/>
-              <w:insideV w:val="single" w:sz="4" w:space="0" w:color="00000A"/>
-            </w:tcBorders>
-            <w:shd w:fill="auto" w:val="clear"/>
-            <w:tcMar>
-              <w:left w:w="108" w:type="dxa"/>
+            <w:tcW w:w="1327" w:type="dxa"/>
+            <w:tcBorders>
+              <w:top w:val="single" w:sz="4" w:space="0" w:color="00000A"/>
+              <w:left w:val="single" w:sz="4" w:space="0" w:color="00000A"/>
+              <w:bottom w:val="single" w:sz="4" w:space="0" w:color="00000A"/>
+              <w:right w:val="single" w:sz="4" w:space="0" w:color="00000A"/>
+              <w:insideH w:val="single" w:sz="4" w:space="0" w:color="00000A"/>
+              <w:insideV w:val="single" w:sz="4" w:space="0" w:color="00000A"/>
+            </w:tcBorders>
+            <w:shd w:fill="auto" w:val="clear"/>
+            <w:tcMar>
+              <w:left w:w="103" w:type="dxa"/>
+            </w:tcMar>
+          </w:tcPr>
+          <w:p>
+            <w:pPr>
+              <w:pStyle w:val="Normal"/>
+              <w:rPr>
+                <w:b/>
+                <w:b/>
+              </w:rPr>
+            </w:pPr>
+            <w:r>
+              <w:rPr>
+                <w:b/>
+              </w:rPr>
+            </w:r>
+          </w:p>
+        </w:tc>
+        <w:tc>
+          <w:tcPr>
+            <w:tcW w:w="1986" w:type="dxa"/>
+            <w:tcBorders>
+              <w:top w:val="single" w:sz="4" w:space="0" w:color="00000A"/>
+              <w:left w:val="single" w:sz="4" w:space="0" w:color="00000A"/>
+              <w:bottom w:val="single" w:sz="4" w:space="0" w:color="00000A"/>
+              <w:right w:val="single" w:sz="4" w:space="0" w:color="00000A"/>
+              <w:insideH w:val="single" w:sz="4" w:space="0" w:color="00000A"/>
+              <w:insideV w:val="single" w:sz="4" w:space="0" w:color="00000A"/>
+            </w:tcBorders>
+            <w:shd w:fill="auto" w:val="clear"/>
+            <w:tcMar>
+              <w:left w:w="103" w:type="dxa"/>
+            </w:tcMar>
+          </w:tcPr>
+          <w:p>
+            <w:pPr>
+              <w:pStyle w:val="Normal"/>
+              <w:rPr>
+                <w:b/>
+                <w:b/>
+              </w:rPr>
+            </w:pPr>
+            <w:r>
+              <w:rPr>
+                <w:b/>
+              </w:rPr>
+            </w:r>
+          </w:p>
+        </w:tc>
+        <w:tc>
+          <w:tcPr>
+            <w:tcW w:w="1221" w:type="dxa"/>
+            <w:tcBorders>
+              <w:top w:val="single" w:sz="4" w:space="0" w:color="00000A"/>
+              <w:left w:val="single" w:sz="4" w:space="0" w:color="00000A"/>
+              <w:bottom w:val="single" w:sz="4" w:space="0" w:color="00000A"/>
+              <w:right w:val="single" w:sz="4" w:space="0" w:color="00000A"/>
+              <w:insideH w:val="single" w:sz="4" w:space="0" w:color="00000A"/>
+              <w:insideV w:val="single" w:sz="4" w:space="0" w:color="00000A"/>
+            </w:tcBorders>
+            <w:shd w:fill="auto" w:val="clear"/>
+            <w:tcMar>
+              <w:left w:w="103" w:type="dxa"/>
             </w:tcMar>
           </w:tcPr>
           <w:p>
@@ -4647,38 +4648,38 @@
             </w:tcBorders>
             <w:shd w:fill="auto" w:val="clear"/>
             <w:tcMar>
-              <w:left w:w="108" w:type="dxa"/>
-            </w:tcMar>
-          </w:tcPr>
-          <w:p>
-            <w:pPr>
-              <w:pStyle w:val="Normal"/>
-              <w:rPr>
-                <w:b/>
-                <w:b/>
-              </w:rPr>
-            </w:pPr>
-            <w:r>
-              <w:rPr>
-                <w:b/>
-              </w:rPr>
-            </w:r>
-          </w:p>
-        </w:tc>
-        <w:tc>
-          <w:tcPr>
-            <w:tcW w:w="2978" w:type="dxa"/>
-            <w:tcBorders>
-              <w:top w:val="single" w:sz="4" w:space="0" w:color="00000A"/>
-              <w:left w:val="single" w:sz="4" w:space="0" w:color="00000A"/>
-              <w:bottom w:val="single" w:sz="4" w:space="0" w:color="00000A"/>
-              <w:right w:val="single" w:sz="4" w:space="0" w:color="00000A"/>
-              <w:insideH w:val="single" w:sz="4" w:space="0" w:color="00000A"/>
-              <w:insideV w:val="single" w:sz="4" w:space="0" w:color="00000A"/>
-            </w:tcBorders>
-            <w:shd w:fill="auto" w:val="clear"/>
-            <w:tcMar>
-              <w:left w:w="108" w:type="dxa"/>
+              <w:left w:w="103" w:type="dxa"/>
+            </w:tcMar>
+          </w:tcPr>
+          <w:p>
+            <w:pPr>
+              <w:pStyle w:val="Normal"/>
+              <w:rPr>
+                <w:b/>
+                <w:b/>
+              </w:rPr>
+            </w:pPr>
+            <w:r>
+              <w:rPr>
+                <w:b/>
+              </w:rPr>
+            </w:r>
+          </w:p>
+        </w:tc>
+        <w:tc>
+          <w:tcPr>
+            <w:tcW w:w="2979" w:type="dxa"/>
+            <w:tcBorders>
+              <w:top w:val="single" w:sz="4" w:space="0" w:color="00000A"/>
+              <w:left w:val="single" w:sz="4" w:space="0" w:color="00000A"/>
+              <w:bottom w:val="single" w:sz="4" w:space="0" w:color="00000A"/>
+              <w:right w:val="single" w:sz="4" w:space="0" w:color="00000A"/>
+              <w:insideH w:val="single" w:sz="4" w:space="0" w:color="00000A"/>
+              <w:insideV w:val="single" w:sz="4" w:space="0" w:color="00000A"/>
+            </w:tcBorders>
+            <w:shd w:fill="auto" w:val="clear"/>
+            <w:tcMar>
+              <w:left w:w="103" w:type="dxa"/>
             </w:tcMar>
           </w:tcPr>
           <w:p>
@@ -4701,80 +4702,80 @@
         <w:trPr/>
         <w:tc>
           <w:tcPr>
-            <w:tcW w:w="1328" w:type="dxa"/>
-            <w:tcBorders>
-              <w:top w:val="single" w:sz="4" w:space="0" w:color="00000A"/>
-              <w:left w:val="single" w:sz="4" w:space="0" w:color="00000A"/>
-              <w:bottom w:val="single" w:sz="4" w:space="0" w:color="00000A"/>
-              <w:right w:val="single" w:sz="4" w:space="0" w:color="00000A"/>
-              <w:insideH w:val="single" w:sz="4" w:space="0" w:color="00000A"/>
-              <w:insideV w:val="single" w:sz="4" w:space="0" w:color="00000A"/>
-            </w:tcBorders>
-            <w:shd w:fill="auto" w:val="clear"/>
-            <w:tcMar>
-              <w:left w:w="108" w:type="dxa"/>
-            </w:tcMar>
-          </w:tcPr>
-          <w:p>
-            <w:pPr>
-              <w:pStyle w:val="Normal"/>
-              <w:rPr>
-                <w:b/>
-                <w:b/>
-              </w:rPr>
-            </w:pPr>
-            <w:r>
-              <w:rPr>
-                <w:b/>
-              </w:rPr>
-            </w:r>
-          </w:p>
-        </w:tc>
-        <w:tc>
-          <w:tcPr>
-            <w:tcW w:w="1985" w:type="dxa"/>
-            <w:tcBorders>
-              <w:top w:val="single" w:sz="4" w:space="0" w:color="00000A"/>
-              <w:left w:val="single" w:sz="4" w:space="0" w:color="00000A"/>
-              <w:bottom w:val="single" w:sz="4" w:space="0" w:color="00000A"/>
-              <w:right w:val="single" w:sz="4" w:space="0" w:color="00000A"/>
-              <w:insideH w:val="single" w:sz="4" w:space="0" w:color="00000A"/>
-              <w:insideV w:val="single" w:sz="4" w:space="0" w:color="00000A"/>
-            </w:tcBorders>
-            <w:shd w:fill="auto" w:val="clear"/>
-            <w:tcMar>
-              <w:left w:w="108" w:type="dxa"/>
-            </w:tcMar>
-          </w:tcPr>
-          <w:p>
-            <w:pPr>
-              <w:pStyle w:val="Normal"/>
-              <w:rPr>
-                <w:b/>
-                <w:b/>
-              </w:rPr>
-            </w:pPr>
-            <w:r>
-              <w:rPr>
-                <w:b/>
-              </w:rPr>
-            </w:r>
-          </w:p>
-        </w:tc>
-        <w:tc>
-          <w:tcPr>
-            <w:tcW w:w="1222" w:type="dxa"/>
-            <w:tcBorders>
-              <w:top w:val="single" w:sz="4" w:space="0" w:color="00000A"/>
-              <w:left w:val="single" w:sz="4" w:space="0" w:color="00000A"/>
-              <w:bottom w:val="single" w:sz="4" w:space="0" w:color="00000A"/>
-              <w:right w:val="single" w:sz="4" w:space="0" w:color="00000A"/>
-              <w:insideH w:val="single" w:sz="4" w:space="0" w:color="00000A"/>
-              <w:insideV w:val="single" w:sz="4" w:space="0" w:color="00000A"/>
-            </w:tcBorders>
-            <w:shd w:fill="auto" w:val="clear"/>
-            <w:tcMar>
-              <w:left w:w="108" w:type="dxa"/>
+            <w:tcW w:w="1327" w:type="dxa"/>
+            <w:tcBorders>
+              <w:top w:val="single" w:sz="4" w:space="0" w:color="00000A"/>
+              <w:left w:val="single" w:sz="4" w:space="0" w:color="00000A"/>
+              <w:bottom w:val="single" w:sz="4" w:space="0" w:color="00000A"/>
+              <w:right w:val="single" w:sz="4" w:space="0" w:color="00000A"/>
+              <w:insideH w:val="single" w:sz="4" w:space="0" w:color="00000A"/>
+              <w:insideV w:val="single" w:sz="4" w:space="0" w:color="00000A"/>
+            </w:tcBorders>
+            <w:shd w:fill="auto" w:val="clear"/>
+            <w:tcMar>
+              <w:left w:w="103" w:type="dxa"/>
+            </w:tcMar>
+          </w:tcPr>
+          <w:p>
+            <w:pPr>
+              <w:pStyle w:val="Normal"/>
+              <w:rPr>
+                <w:b/>
+                <w:b/>
+              </w:rPr>
+            </w:pPr>
+            <w:r>
+              <w:rPr>
+                <w:b/>
+              </w:rPr>
+            </w:r>
+          </w:p>
+        </w:tc>
+        <w:tc>
+          <w:tcPr>
+            <w:tcW w:w="1986" w:type="dxa"/>
+            <w:tcBorders>
+              <w:top w:val="single" w:sz="4" w:space="0" w:color="00000A"/>
+              <w:left w:val="single" w:sz="4" w:space="0" w:color="00000A"/>
+              <w:bottom w:val="single" w:sz="4" w:space="0" w:color="00000A"/>
+              <w:right w:val="single" w:sz="4" w:space="0" w:color="00000A"/>
+              <w:insideH w:val="single" w:sz="4" w:space="0" w:color="00000A"/>
+              <w:insideV w:val="single" w:sz="4" w:space="0" w:color="00000A"/>
+            </w:tcBorders>
+            <w:shd w:fill="auto" w:val="clear"/>
+            <w:tcMar>
+              <w:left w:w="103" w:type="dxa"/>
+            </w:tcMar>
+          </w:tcPr>
+          <w:p>
+            <w:pPr>
+              <w:pStyle w:val="Normal"/>
+              <w:rPr>
+                <w:b/>
+                <w:b/>
+              </w:rPr>
+            </w:pPr>
+            <w:r>
+              <w:rPr>
+                <w:b/>
+              </w:rPr>
+            </w:r>
+          </w:p>
+        </w:tc>
+        <w:tc>
+          <w:tcPr>
+            <w:tcW w:w="1221" w:type="dxa"/>
+            <w:tcBorders>
+              <w:top w:val="single" w:sz="4" w:space="0" w:color="00000A"/>
+              <w:left w:val="single" w:sz="4" w:space="0" w:color="00000A"/>
+              <w:bottom w:val="single" w:sz="4" w:space="0" w:color="00000A"/>
+              <w:right w:val="single" w:sz="4" w:space="0" w:color="00000A"/>
+              <w:insideH w:val="single" w:sz="4" w:space="0" w:color="00000A"/>
+              <w:insideV w:val="single" w:sz="4" w:space="0" w:color="00000A"/>
+            </w:tcBorders>
+            <w:shd w:fill="auto" w:val="clear"/>
+            <w:tcMar>
+              <w:left w:w="103" w:type="dxa"/>
             </w:tcMar>
           </w:tcPr>
           <w:p>
@@ -4805,38 +4806,38 @@
             </w:tcBorders>
             <w:shd w:fill="auto" w:val="clear"/>
             <w:tcMar>
-              <w:left w:w="108" w:type="dxa"/>
-            </w:tcMar>
-          </w:tcPr>
-          <w:p>
-            <w:pPr>
-              <w:pStyle w:val="Normal"/>
-              <w:rPr>
-                <w:b/>
-                <w:b/>
-              </w:rPr>
-            </w:pPr>
-            <w:r>
-              <w:rPr>
-                <w:b/>
-              </w:rPr>
-            </w:r>
-          </w:p>
-        </w:tc>
-        <w:tc>
-          <w:tcPr>
-            <w:tcW w:w="2978" w:type="dxa"/>
-            <w:tcBorders>
-              <w:top w:val="single" w:sz="4" w:space="0" w:color="00000A"/>
-              <w:left w:val="single" w:sz="4" w:space="0" w:color="00000A"/>
-              <w:bottom w:val="single" w:sz="4" w:space="0" w:color="00000A"/>
-              <w:right w:val="single" w:sz="4" w:space="0" w:color="00000A"/>
-              <w:insideH w:val="single" w:sz="4" w:space="0" w:color="00000A"/>
-              <w:insideV w:val="single" w:sz="4" w:space="0" w:color="00000A"/>
-            </w:tcBorders>
-            <w:shd w:fill="auto" w:val="clear"/>
-            <w:tcMar>
-              <w:left w:w="108" w:type="dxa"/>
+              <w:left w:w="103" w:type="dxa"/>
+            </w:tcMar>
+          </w:tcPr>
+          <w:p>
+            <w:pPr>
+              <w:pStyle w:val="Normal"/>
+              <w:rPr>
+                <w:b/>
+                <w:b/>
+              </w:rPr>
+            </w:pPr>
+            <w:r>
+              <w:rPr>
+                <w:b/>
+              </w:rPr>
+            </w:r>
+          </w:p>
+        </w:tc>
+        <w:tc>
+          <w:tcPr>
+            <w:tcW w:w="2979" w:type="dxa"/>
+            <w:tcBorders>
+              <w:top w:val="single" w:sz="4" w:space="0" w:color="00000A"/>
+              <w:left w:val="single" w:sz="4" w:space="0" w:color="00000A"/>
+              <w:bottom w:val="single" w:sz="4" w:space="0" w:color="00000A"/>
+              <w:right w:val="single" w:sz="4" w:space="0" w:color="00000A"/>
+              <w:insideH w:val="single" w:sz="4" w:space="0" w:color="00000A"/>
+              <w:insideV w:val="single" w:sz="4" w:space="0" w:color="00000A"/>
+            </w:tcBorders>
+            <w:shd w:fill="auto" w:val="clear"/>
+            <w:tcMar>
+              <w:left w:w="103" w:type="dxa"/>
             </w:tcMar>
           </w:tcPr>
           <w:p>
@@ -4859,80 +4860,80 @@
         <w:trPr/>
         <w:tc>
           <w:tcPr>
-            <w:tcW w:w="1328" w:type="dxa"/>
-            <w:tcBorders>
-              <w:top w:val="single" w:sz="4" w:space="0" w:color="00000A"/>
-              <w:left w:val="single" w:sz="4" w:space="0" w:color="00000A"/>
-              <w:bottom w:val="single" w:sz="4" w:space="0" w:color="00000A"/>
-              <w:right w:val="single" w:sz="4" w:space="0" w:color="00000A"/>
-              <w:insideH w:val="single" w:sz="4" w:space="0" w:color="00000A"/>
-              <w:insideV w:val="single" w:sz="4" w:space="0" w:color="00000A"/>
-            </w:tcBorders>
-            <w:shd w:fill="auto" w:val="clear"/>
-            <w:tcMar>
-              <w:left w:w="108" w:type="dxa"/>
-            </w:tcMar>
-          </w:tcPr>
-          <w:p>
-            <w:pPr>
-              <w:pStyle w:val="Normal"/>
-              <w:rPr>
-                <w:b/>
-                <w:b/>
-              </w:rPr>
-            </w:pPr>
-            <w:r>
-              <w:rPr>
-                <w:b/>
-              </w:rPr>
-            </w:r>
-          </w:p>
-        </w:tc>
-        <w:tc>
-          <w:tcPr>
-            <w:tcW w:w="1985" w:type="dxa"/>
-            <w:tcBorders>
-              <w:top w:val="single" w:sz="4" w:space="0" w:color="00000A"/>
-              <w:left w:val="single" w:sz="4" w:space="0" w:color="00000A"/>
-              <w:bottom w:val="single" w:sz="4" w:space="0" w:color="00000A"/>
-              <w:right w:val="single" w:sz="4" w:space="0" w:color="00000A"/>
-              <w:insideH w:val="single" w:sz="4" w:space="0" w:color="00000A"/>
-              <w:insideV w:val="single" w:sz="4" w:space="0" w:color="00000A"/>
-            </w:tcBorders>
-            <w:shd w:fill="auto" w:val="clear"/>
-            <w:tcMar>
-              <w:left w:w="108" w:type="dxa"/>
-            </w:tcMar>
-          </w:tcPr>
-          <w:p>
-            <w:pPr>
-              <w:pStyle w:val="Normal"/>
-              <w:rPr>
-                <w:b/>
-                <w:b/>
-              </w:rPr>
-            </w:pPr>
-            <w:r>
-              <w:rPr>
-                <w:b/>
-              </w:rPr>
-            </w:r>
-          </w:p>
-        </w:tc>
-        <w:tc>
-          <w:tcPr>
-            <w:tcW w:w="1222" w:type="dxa"/>
-            <w:tcBorders>
-              <w:top w:val="single" w:sz="4" w:space="0" w:color="00000A"/>
-              <w:left w:val="single" w:sz="4" w:space="0" w:color="00000A"/>
-              <w:bottom w:val="single" w:sz="4" w:space="0" w:color="00000A"/>
-              <w:right w:val="single" w:sz="4" w:space="0" w:color="00000A"/>
-              <w:insideH w:val="single" w:sz="4" w:space="0" w:color="00000A"/>
-              <w:insideV w:val="single" w:sz="4" w:space="0" w:color="00000A"/>
-            </w:tcBorders>
-            <w:shd w:fill="auto" w:val="clear"/>
-            <w:tcMar>
-              <w:left w:w="108" w:type="dxa"/>
+            <w:tcW w:w="1327" w:type="dxa"/>
+            <w:tcBorders>
+              <w:top w:val="single" w:sz="4" w:space="0" w:color="00000A"/>
+              <w:left w:val="single" w:sz="4" w:space="0" w:color="00000A"/>
+              <w:bottom w:val="single" w:sz="4" w:space="0" w:color="00000A"/>
+              <w:right w:val="single" w:sz="4" w:space="0" w:color="00000A"/>
+              <w:insideH w:val="single" w:sz="4" w:space="0" w:color="00000A"/>
+              <w:insideV w:val="single" w:sz="4" w:space="0" w:color="00000A"/>
+            </w:tcBorders>
+            <w:shd w:fill="auto" w:val="clear"/>
+            <w:tcMar>
+              <w:left w:w="103" w:type="dxa"/>
+            </w:tcMar>
+          </w:tcPr>
+          <w:p>
+            <w:pPr>
+              <w:pStyle w:val="Normal"/>
+              <w:rPr>
+                <w:b/>
+                <w:b/>
+              </w:rPr>
+            </w:pPr>
+            <w:r>
+              <w:rPr>
+                <w:b/>
+              </w:rPr>
+            </w:r>
+          </w:p>
+        </w:tc>
+        <w:tc>
+          <w:tcPr>
+            <w:tcW w:w="1986" w:type="dxa"/>
+            <w:tcBorders>
+              <w:top w:val="single" w:sz="4" w:space="0" w:color="00000A"/>
+              <w:left w:val="single" w:sz="4" w:space="0" w:color="00000A"/>
+              <w:bottom w:val="single" w:sz="4" w:space="0" w:color="00000A"/>
+              <w:right w:val="single" w:sz="4" w:space="0" w:color="00000A"/>
+              <w:insideH w:val="single" w:sz="4" w:space="0" w:color="00000A"/>
+              <w:insideV w:val="single" w:sz="4" w:space="0" w:color="00000A"/>
+            </w:tcBorders>
+            <w:shd w:fill="auto" w:val="clear"/>
+            <w:tcMar>
+              <w:left w:w="103" w:type="dxa"/>
+            </w:tcMar>
+          </w:tcPr>
+          <w:p>
+            <w:pPr>
+              <w:pStyle w:val="Normal"/>
+              <w:rPr>
+                <w:b/>
+                <w:b/>
+              </w:rPr>
+            </w:pPr>
+            <w:r>
+              <w:rPr>
+                <w:b/>
+              </w:rPr>
+            </w:r>
+          </w:p>
+        </w:tc>
+        <w:tc>
+          <w:tcPr>
+            <w:tcW w:w="1221" w:type="dxa"/>
+            <w:tcBorders>
+              <w:top w:val="single" w:sz="4" w:space="0" w:color="00000A"/>
+              <w:left w:val="single" w:sz="4" w:space="0" w:color="00000A"/>
+              <w:bottom w:val="single" w:sz="4" w:space="0" w:color="00000A"/>
+              <w:right w:val="single" w:sz="4" w:space="0" w:color="00000A"/>
+              <w:insideH w:val="single" w:sz="4" w:space="0" w:color="00000A"/>
+              <w:insideV w:val="single" w:sz="4" w:space="0" w:color="00000A"/>
+            </w:tcBorders>
+            <w:shd w:fill="auto" w:val="clear"/>
+            <w:tcMar>
+              <w:left w:w="103" w:type="dxa"/>
             </w:tcMar>
           </w:tcPr>
           <w:p>
@@ -4963,38 +4964,38 @@
             </w:tcBorders>
             <w:shd w:fill="auto" w:val="clear"/>
             <w:tcMar>
-              <w:left w:w="108" w:type="dxa"/>
-            </w:tcMar>
-          </w:tcPr>
-          <w:p>
-            <w:pPr>
-              <w:pStyle w:val="Normal"/>
-              <w:rPr>
-                <w:b/>
-                <w:b/>
-              </w:rPr>
-            </w:pPr>
-            <w:r>
-              <w:rPr>
-                <w:b/>
-              </w:rPr>
-            </w:r>
-          </w:p>
-        </w:tc>
-        <w:tc>
-          <w:tcPr>
-            <w:tcW w:w="2978" w:type="dxa"/>
-            <w:tcBorders>
-              <w:top w:val="single" w:sz="4" w:space="0" w:color="00000A"/>
-              <w:left w:val="single" w:sz="4" w:space="0" w:color="00000A"/>
-              <w:bottom w:val="single" w:sz="4" w:space="0" w:color="00000A"/>
-              <w:right w:val="single" w:sz="4" w:space="0" w:color="00000A"/>
-              <w:insideH w:val="single" w:sz="4" w:space="0" w:color="00000A"/>
-              <w:insideV w:val="single" w:sz="4" w:space="0" w:color="00000A"/>
-            </w:tcBorders>
-            <w:shd w:fill="auto" w:val="clear"/>
-            <w:tcMar>
-              <w:left w:w="108" w:type="dxa"/>
+              <w:left w:w="103" w:type="dxa"/>
+            </w:tcMar>
+          </w:tcPr>
+          <w:p>
+            <w:pPr>
+              <w:pStyle w:val="Normal"/>
+              <w:rPr>
+                <w:b/>
+                <w:b/>
+              </w:rPr>
+            </w:pPr>
+            <w:r>
+              <w:rPr>
+                <w:b/>
+              </w:rPr>
+            </w:r>
+          </w:p>
+        </w:tc>
+        <w:tc>
+          <w:tcPr>
+            <w:tcW w:w="2979" w:type="dxa"/>
+            <w:tcBorders>
+              <w:top w:val="single" w:sz="4" w:space="0" w:color="00000A"/>
+              <w:left w:val="single" w:sz="4" w:space="0" w:color="00000A"/>
+              <w:bottom w:val="single" w:sz="4" w:space="0" w:color="00000A"/>
+              <w:right w:val="single" w:sz="4" w:space="0" w:color="00000A"/>
+              <w:insideH w:val="single" w:sz="4" w:space="0" w:color="00000A"/>
+              <w:insideV w:val="single" w:sz="4" w:space="0" w:color="00000A"/>
+            </w:tcBorders>
+            <w:shd w:fill="auto" w:val="clear"/>
+            <w:tcMar>
+              <w:left w:w="103" w:type="dxa"/>
             </w:tcMar>
           </w:tcPr>
           <w:p>
@@ -5017,80 +5018,80 @@
         <w:trPr/>
         <w:tc>
           <w:tcPr>
-            <w:tcW w:w="1328" w:type="dxa"/>
-            <w:tcBorders>
-              <w:top w:val="single" w:sz="4" w:space="0" w:color="00000A"/>
-              <w:left w:val="single" w:sz="4" w:space="0" w:color="00000A"/>
-              <w:bottom w:val="single" w:sz="4" w:space="0" w:color="00000A"/>
-              <w:right w:val="single" w:sz="4" w:space="0" w:color="00000A"/>
-              <w:insideH w:val="single" w:sz="4" w:space="0" w:color="00000A"/>
-              <w:insideV w:val="single" w:sz="4" w:space="0" w:color="00000A"/>
-            </w:tcBorders>
-            <w:shd w:fill="auto" w:val="clear"/>
-            <w:tcMar>
-              <w:left w:w="108" w:type="dxa"/>
-            </w:tcMar>
-          </w:tcPr>
-          <w:p>
-            <w:pPr>
-              <w:pStyle w:val="Normal"/>
-              <w:rPr>
-                <w:b/>
-                <w:b/>
-              </w:rPr>
-            </w:pPr>
-            <w:r>
-              <w:rPr>
-                <w:b/>
-              </w:rPr>
-            </w:r>
-          </w:p>
-        </w:tc>
-        <w:tc>
-          <w:tcPr>
-            <w:tcW w:w="1985" w:type="dxa"/>
-            <w:tcBorders>
-              <w:top w:val="single" w:sz="4" w:space="0" w:color="00000A"/>
-              <w:left w:val="single" w:sz="4" w:space="0" w:color="00000A"/>
-              <w:bottom w:val="single" w:sz="4" w:space="0" w:color="00000A"/>
-              <w:right w:val="single" w:sz="4" w:space="0" w:color="00000A"/>
-              <w:insideH w:val="single" w:sz="4" w:space="0" w:color="00000A"/>
-              <w:insideV w:val="single" w:sz="4" w:space="0" w:color="00000A"/>
-            </w:tcBorders>
-            <w:shd w:fill="auto" w:val="clear"/>
-            <w:tcMar>
-              <w:left w:w="108" w:type="dxa"/>
-            </w:tcMar>
-          </w:tcPr>
-          <w:p>
-            <w:pPr>
-              <w:pStyle w:val="Normal"/>
-              <w:rPr>
-                <w:b/>
-                <w:b/>
-              </w:rPr>
-            </w:pPr>
-            <w:r>
-              <w:rPr>
-                <w:b/>
-              </w:rPr>
-            </w:r>
-          </w:p>
-        </w:tc>
-        <w:tc>
-          <w:tcPr>
-            <w:tcW w:w="1222" w:type="dxa"/>
-            <w:tcBorders>
-              <w:top w:val="single" w:sz="4" w:space="0" w:color="00000A"/>
-              <w:left w:val="single" w:sz="4" w:space="0" w:color="00000A"/>
-              <w:bottom w:val="single" w:sz="4" w:space="0" w:color="00000A"/>
-              <w:right w:val="single" w:sz="4" w:space="0" w:color="00000A"/>
-              <w:insideH w:val="single" w:sz="4" w:space="0" w:color="00000A"/>
-              <w:insideV w:val="single" w:sz="4" w:space="0" w:color="00000A"/>
-            </w:tcBorders>
-            <w:shd w:fill="auto" w:val="clear"/>
-            <w:tcMar>
-              <w:left w:w="108" w:type="dxa"/>
+            <w:tcW w:w="1327" w:type="dxa"/>
+            <w:tcBorders>
+              <w:top w:val="single" w:sz="4" w:space="0" w:color="00000A"/>
+              <w:left w:val="single" w:sz="4" w:space="0" w:color="00000A"/>
+              <w:bottom w:val="single" w:sz="4" w:space="0" w:color="00000A"/>
+              <w:right w:val="single" w:sz="4" w:space="0" w:color="00000A"/>
+              <w:insideH w:val="single" w:sz="4" w:space="0" w:color="00000A"/>
+              <w:insideV w:val="single" w:sz="4" w:space="0" w:color="00000A"/>
+            </w:tcBorders>
+            <w:shd w:fill="auto" w:val="clear"/>
+            <w:tcMar>
+              <w:left w:w="103" w:type="dxa"/>
+            </w:tcMar>
+          </w:tcPr>
+          <w:p>
+            <w:pPr>
+              <w:pStyle w:val="Normal"/>
+              <w:rPr>
+                <w:b/>
+                <w:b/>
+              </w:rPr>
+            </w:pPr>
+            <w:r>
+              <w:rPr>
+                <w:b/>
+              </w:rPr>
+            </w:r>
+          </w:p>
+        </w:tc>
+        <w:tc>
+          <w:tcPr>
+            <w:tcW w:w="1986" w:type="dxa"/>
+            <w:tcBorders>
+              <w:top w:val="single" w:sz="4" w:space="0" w:color="00000A"/>
+              <w:left w:val="single" w:sz="4" w:space="0" w:color="00000A"/>
+              <w:bottom w:val="single" w:sz="4" w:space="0" w:color="00000A"/>
+              <w:right w:val="single" w:sz="4" w:space="0" w:color="00000A"/>
+              <w:insideH w:val="single" w:sz="4" w:space="0" w:color="00000A"/>
+              <w:insideV w:val="single" w:sz="4" w:space="0" w:color="00000A"/>
+            </w:tcBorders>
+            <w:shd w:fill="auto" w:val="clear"/>
+            <w:tcMar>
+              <w:left w:w="103" w:type="dxa"/>
+            </w:tcMar>
+          </w:tcPr>
+          <w:p>
+            <w:pPr>
+              <w:pStyle w:val="Normal"/>
+              <w:rPr>
+                <w:b/>
+                <w:b/>
+              </w:rPr>
+            </w:pPr>
+            <w:r>
+              <w:rPr>
+                <w:b/>
+              </w:rPr>
+            </w:r>
+          </w:p>
+        </w:tc>
+        <w:tc>
+          <w:tcPr>
+            <w:tcW w:w="1221" w:type="dxa"/>
+            <w:tcBorders>
+              <w:top w:val="single" w:sz="4" w:space="0" w:color="00000A"/>
+              <w:left w:val="single" w:sz="4" w:space="0" w:color="00000A"/>
+              <w:bottom w:val="single" w:sz="4" w:space="0" w:color="00000A"/>
+              <w:right w:val="single" w:sz="4" w:space="0" w:color="00000A"/>
+              <w:insideH w:val="single" w:sz="4" w:space="0" w:color="00000A"/>
+              <w:insideV w:val="single" w:sz="4" w:space="0" w:color="00000A"/>
+            </w:tcBorders>
+            <w:shd w:fill="auto" w:val="clear"/>
+            <w:tcMar>
+              <w:left w:w="103" w:type="dxa"/>
             </w:tcMar>
           </w:tcPr>
           <w:p>
@@ -5121,38 +5122,38 @@
             </w:tcBorders>
             <w:shd w:fill="auto" w:val="clear"/>
             <w:tcMar>
-              <w:left w:w="108" w:type="dxa"/>
-            </w:tcMar>
-          </w:tcPr>
-          <w:p>
-            <w:pPr>
-              <w:pStyle w:val="Normal"/>
-              <w:rPr>
-                <w:b/>
-                <w:b/>
-              </w:rPr>
-            </w:pPr>
-            <w:r>
-              <w:rPr>
-                <w:b/>
-              </w:rPr>
-            </w:r>
-          </w:p>
-        </w:tc>
-        <w:tc>
-          <w:tcPr>
-            <w:tcW w:w="2978" w:type="dxa"/>
-            <w:tcBorders>
-              <w:top w:val="single" w:sz="4" w:space="0" w:color="00000A"/>
-              <w:left w:val="single" w:sz="4" w:space="0" w:color="00000A"/>
-              <w:bottom w:val="single" w:sz="4" w:space="0" w:color="00000A"/>
-              <w:right w:val="single" w:sz="4" w:space="0" w:color="00000A"/>
-              <w:insideH w:val="single" w:sz="4" w:space="0" w:color="00000A"/>
-              <w:insideV w:val="single" w:sz="4" w:space="0" w:color="00000A"/>
-            </w:tcBorders>
-            <w:shd w:fill="auto" w:val="clear"/>
-            <w:tcMar>
-              <w:left w:w="108" w:type="dxa"/>
+              <w:left w:w="103" w:type="dxa"/>
+            </w:tcMar>
+          </w:tcPr>
+          <w:p>
+            <w:pPr>
+              <w:pStyle w:val="Normal"/>
+              <w:rPr>
+                <w:b/>
+                <w:b/>
+              </w:rPr>
+            </w:pPr>
+            <w:r>
+              <w:rPr>
+                <w:b/>
+              </w:rPr>
+            </w:r>
+          </w:p>
+        </w:tc>
+        <w:tc>
+          <w:tcPr>
+            <w:tcW w:w="2979" w:type="dxa"/>
+            <w:tcBorders>
+              <w:top w:val="single" w:sz="4" w:space="0" w:color="00000A"/>
+              <w:left w:val="single" w:sz="4" w:space="0" w:color="00000A"/>
+              <w:bottom w:val="single" w:sz="4" w:space="0" w:color="00000A"/>
+              <w:right w:val="single" w:sz="4" w:space="0" w:color="00000A"/>
+              <w:insideH w:val="single" w:sz="4" w:space="0" w:color="00000A"/>
+              <w:insideV w:val="single" w:sz="4" w:space="0" w:color="00000A"/>
+            </w:tcBorders>
+            <w:shd w:fill="auto" w:val="clear"/>
+            <w:tcMar>
+              <w:left w:w="103" w:type="dxa"/>
             </w:tcMar>
           </w:tcPr>
           <w:p>
@@ -5252,7 +5253,7 @@
       <w:tblPr>
         <w:tblW w:w="8930" w:type="dxa"/>
         <w:jc w:val="left"/>
-        <w:tblInd w:w="392" w:type="dxa"/>
+        <w:tblInd w:w="386" w:type="dxa"/>
         <w:tblBorders>
           <w:top w:val="single" w:sz="4" w:space="0" w:color="00000A"/>
           <w:left w:val="single" w:sz="4" w:space="0" w:color="00000A"/>
@@ -5263,7 +5264,7 @@
         </w:tblBorders>
         <w:tblCellMar>
           <w:top w:w="0" w:type="dxa"/>
-          <w:left w:w="108" w:type="dxa"/>
+          <w:left w:w="103" w:type="dxa"/>
           <w:bottom w:w="0" w:type="dxa"/>
           <w:right w:w="108" w:type="dxa"/>
         </w:tblCellMar>
@@ -5294,7 +5295,7 @@
             </w:tcBorders>
             <w:shd w:fill="auto" w:val="clear"/>
             <w:tcMar>
-              <w:left w:w="108" w:type="dxa"/>
+              <w:left w:w="103" w:type="dxa"/>
             </w:tcMar>
           </w:tcPr>
           <w:p>
@@ -5327,7 +5328,7 @@
             </w:tcBorders>
             <w:shd w:fill="auto" w:val="clear"/>
             <w:tcMar>
-              <w:left w:w="108" w:type="dxa"/>
+              <w:left w:w="103" w:type="dxa"/>
             </w:tcMar>
           </w:tcPr>
           <w:p>
@@ -5360,7 +5361,7 @@
             </w:tcBorders>
             <w:shd w:fill="auto" w:val="clear"/>
             <w:tcMar>
-              <w:left w:w="108" w:type="dxa"/>
+              <w:left w:w="103" w:type="dxa"/>
             </w:tcMar>
           </w:tcPr>
           <w:p>
@@ -5393,7 +5394,7 @@
             </w:tcBorders>
             <w:shd w:fill="auto" w:val="clear"/>
             <w:tcMar>
-              <w:left w:w="108" w:type="dxa"/>
+              <w:left w:w="103" w:type="dxa"/>
             </w:tcMar>
           </w:tcPr>
           <w:p>
@@ -5426,7 +5427,7 @@
             </w:tcBorders>
             <w:shd w:fill="auto" w:val="clear"/>
             <w:tcMar>
-              <w:left w:w="108" w:type="dxa"/>
+              <w:left w:w="103" w:type="dxa"/>
             </w:tcMar>
           </w:tcPr>
           <w:p>
@@ -5459,7 +5460,7 @@
             </w:tcBorders>
             <w:shd w:fill="auto" w:val="clear"/>
             <w:tcMar>
-              <w:left w:w="108" w:type="dxa"/>
+              <w:left w:w="103" w:type="dxa"/>
             </w:tcMar>
           </w:tcPr>
           <w:p>
@@ -5495,7 +5496,7 @@
             </w:tcBorders>
             <w:shd w:fill="auto" w:val="clear"/>
             <w:tcMar>
-              <w:left w:w="108" w:type="dxa"/>
+              <w:left w:w="103" w:type="dxa"/>
             </w:tcMar>
           </w:tcPr>
           <w:p>
@@ -5527,7 +5528,7 @@
             </w:tcBorders>
             <w:shd w:fill="auto" w:val="clear"/>
             <w:tcMar>
-              <w:left w:w="108" w:type="dxa"/>
+              <w:left w:w="103" w:type="dxa"/>
             </w:tcMar>
           </w:tcPr>
           <w:p>
@@ -5559,7 +5560,7 @@
             </w:tcBorders>
             <w:shd w:fill="auto" w:val="clear"/>
             <w:tcMar>
-              <w:left w:w="108" w:type="dxa"/>
+              <w:left w:w="103" w:type="dxa"/>
             </w:tcMar>
           </w:tcPr>
           <w:p>
@@ -5591,7 +5592,7 @@
             </w:tcBorders>
             <w:shd w:fill="auto" w:val="clear"/>
             <w:tcMar>
-              <w:left w:w="108" w:type="dxa"/>
+              <w:left w:w="103" w:type="dxa"/>
             </w:tcMar>
           </w:tcPr>
           <w:p>
@@ -5623,7 +5624,7 @@
             </w:tcBorders>
             <w:shd w:fill="auto" w:val="clear"/>
             <w:tcMar>
-              <w:left w:w="108" w:type="dxa"/>
+              <w:left w:w="103" w:type="dxa"/>
             </w:tcMar>
           </w:tcPr>
           <w:p>
@@ -5655,7 +5656,7 @@
             </w:tcBorders>
             <w:shd w:fill="auto" w:val="clear"/>
             <w:tcMar>
-              <w:left w:w="108" w:type="dxa"/>
+              <w:left w:w="103" w:type="dxa"/>
             </w:tcMar>
           </w:tcPr>
           <w:p>
@@ -5690,7 +5691,7 @@
             </w:tcBorders>
             <w:shd w:fill="auto" w:val="clear"/>
             <w:tcMar>
-              <w:left w:w="108" w:type="dxa"/>
+              <w:left w:w="103" w:type="dxa"/>
             </w:tcMar>
           </w:tcPr>
           <w:p>
@@ -5721,7 +5722,7 @@
             </w:tcBorders>
             <w:shd w:fill="auto" w:val="clear"/>
             <w:tcMar>
-              <w:left w:w="108" w:type="dxa"/>
+              <w:left w:w="103" w:type="dxa"/>
             </w:tcMar>
           </w:tcPr>
           <w:p>
@@ -5752,7 +5753,7 @@
             </w:tcBorders>
             <w:shd w:fill="auto" w:val="clear"/>
             <w:tcMar>
-              <w:left w:w="108" w:type="dxa"/>
+              <w:left w:w="103" w:type="dxa"/>
             </w:tcMar>
           </w:tcPr>
           <w:p>
@@ -5783,7 +5784,7 @@
             </w:tcBorders>
             <w:shd w:fill="auto" w:val="clear"/>
             <w:tcMar>
-              <w:left w:w="108" w:type="dxa"/>
+              <w:left w:w="103" w:type="dxa"/>
             </w:tcMar>
           </w:tcPr>
           <w:p>
@@ -5814,7 +5815,7 @@
             </w:tcBorders>
             <w:shd w:fill="auto" w:val="clear"/>
             <w:tcMar>
-              <w:left w:w="108" w:type="dxa"/>
+              <w:left w:w="103" w:type="dxa"/>
             </w:tcMar>
           </w:tcPr>
           <w:p>
@@ -5845,7 +5846,7 @@
             </w:tcBorders>
             <w:shd w:fill="auto" w:val="clear"/>
             <w:tcMar>
-              <w:left w:w="108" w:type="dxa"/>
+              <w:left w:w="103" w:type="dxa"/>
             </w:tcMar>
           </w:tcPr>
           <w:p>
@@ -5879,7 +5880,7 @@
             </w:tcBorders>
             <w:shd w:fill="auto" w:val="clear"/>
             <w:tcMar>
-              <w:left w:w="108" w:type="dxa"/>
+              <w:left w:w="103" w:type="dxa"/>
             </w:tcMar>
           </w:tcPr>
           <w:p>
@@ -5910,7 +5911,7 @@
             </w:tcBorders>
             <w:shd w:fill="auto" w:val="clear"/>
             <w:tcMar>
-              <w:left w:w="108" w:type="dxa"/>
+              <w:left w:w="103" w:type="dxa"/>
             </w:tcMar>
           </w:tcPr>
           <w:p>
@@ -5941,7 +5942,7 @@
             </w:tcBorders>
             <w:shd w:fill="auto" w:val="clear"/>
             <w:tcMar>
-              <w:left w:w="108" w:type="dxa"/>
+              <w:left w:w="103" w:type="dxa"/>
             </w:tcMar>
           </w:tcPr>
           <w:p>
@@ -5972,7 +5973,7 @@
             </w:tcBorders>
             <w:shd w:fill="auto" w:val="clear"/>
             <w:tcMar>
-              <w:left w:w="108" w:type="dxa"/>
+              <w:left w:w="103" w:type="dxa"/>
             </w:tcMar>
           </w:tcPr>
           <w:p>
@@ -6003,7 +6004,7 @@
             </w:tcBorders>
             <w:shd w:fill="auto" w:val="clear"/>
             <w:tcMar>
-              <w:left w:w="108" w:type="dxa"/>
+              <w:left w:w="103" w:type="dxa"/>
             </w:tcMar>
           </w:tcPr>
           <w:p>
@@ -6034,7 +6035,7 @@
             </w:tcBorders>
             <w:shd w:fill="auto" w:val="clear"/>
             <w:tcMar>
-              <w:left w:w="108" w:type="dxa"/>
+              <w:left w:w="103" w:type="dxa"/>
             </w:tcMar>
           </w:tcPr>
           <w:p>
@@ -6068,7 +6069,7 @@
             </w:tcBorders>
             <w:shd w:fill="auto" w:val="clear"/>
             <w:tcMar>
-              <w:left w:w="108" w:type="dxa"/>
+              <w:left w:w="103" w:type="dxa"/>
             </w:tcMar>
           </w:tcPr>
           <w:p>
@@ -6099,7 +6100,7 @@
             </w:tcBorders>
             <w:shd w:fill="auto" w:val="clear"/>
             <w:tcMar>
-              <w:left w:w="108" w:type="dxa"/>
+              <w:left w:w="103" w:type="dxa"/>
             </w:tcMar>
           </w:tcPr>
           <w:p>
@@ -6130,7 +6131,7 @@
             </w:tcBorders>
             <w:shd w:fill="auto" w:val="clear"/>
             <w:tcMar>
-              <w:left w:w="108" w:type="dxa"/>
+              <w:left w:w="103" w:type="dxa"/>
             </w:tcMar>
           </w:tcPr>
           <w:p>
@@ -6161,7 +6162,7 @@
             </w:tcBorders>
             <w:shd w:fill="auto" w:val="clear"/>
             <w:tcMar>
-              <w:left w:w="108" w:type="dxa"/>
+              <w:left w:w="103" w:type="dxa"/>
             </w:tcMar>
           </w:tcPr>
           <w:p>
@@ -6192,7 +6193,7 @@
             </w:tcBorders>
             <w:shd w:fill="auto" w:val="clear"/>
             <w:tcMar>
-              <w:left w:w="108" w:type="dxa"/>
+              <w:left w:w="103" w:type="dxa"/>
             </w:tcMar>
           </w:tcPr>
           <w:p>
@@ -6223,7 +6224,7 @@
             </w:tcBorders>
             <w:shd w:fill="auto" w:val="clear"/>
             <w:tcMar>
-              <w:left w:w="108" w:type="dxa"/>
+              <w:left w:w="103" w:type="dxa"/>
             </w:tcMar>
           </w:tcPr>
           <w:p>
@@ -6257,7 +6258,7 @@
             </w:tcBorders>
             <w:shd w:fill="auto" w:val="clear"/>
             <w:tcMar>
-              <w:left w:w="108" w:type="dxa"/>
+              <w:left w:w="103" w:type="dxa"/>
             </w:tcMar>
           </w:tcPr>
           <w:p>
@@ -6288,7 +6289,7 @@
             </w:tcBorders>
             <w:shd w:fill="auto" w:val="clear"/>
             <w:tcMar>
-              <w:left w:w="108" w:type="dxa"/>
+              <w:left w:w="103" w:type="dxa"/>
             </w:tcMar>
           </w:tcPr>
           <w:p>
@@ -6319,7 +6320,7 @@
             </w:tcBorders>
             <w:shd w:fill="auto" w:val="clear"/>
             <w:tcMar>
-              <w:left w:w="108" w:type="dxa"/>
+              <w:left w:w="103" w:type="dxa"/>
             </w:tcMar>
           </w:tcPr>
           <w:p>
@@ -6350,7 +6351,7 @@
             </w:tcBorders>
             <w:shd w:fill="auto" w:val="clear"/>
             <w:tcMar>
-              <w:left w:w="108" w:type="dxa"/>
+              <w:left w:w="103" w:type="dxa"/>
             </w:tcMar>
           </w:tcPr>
           <w:p>
@@ -6381,7 +6382,7 @@
             </w:tcBorders>
             <w:shd w:fill="auto" w:val="clear"/>
             <w:tcMar>
-              <w:left w:w="108" w:type="dxa"/>
+              <w:left w:w="103" w:type="dxa"/>
             </w:tcMar>
           </w:tcPr>
           <w:p>
@@ -6412,7 +6413,7 @@
             </w:tcBorders>
             <w:shd w:fill="auto" w:val="clear"/>
             <w:tcMar>
-              <w:left w:w="108" w:type="dxa"/>
+              <w:left w:w="103" w:type="dxa"/>
             </w:tcMar>
           </w:tcPr>
           <w:p>
@@ -6446,7 +6447,7 @@
             </w:tcBorders>
             <w:shd w:fill="auto" w:val="clear"/>
             <w:tcMar>
-              <w:left w:w="108" w:type="dxa"/>
+              <w:left w:w="103" w:type="dxa"/>
             </w:tcMar>
           </w:tcPr>
           <w:p>
@@ -6477,7 +6478,7 @@
             </w:tcBorders>
             <w:shd w:fill="auto" w:val="clear"/>
             <w:tcMar>
-              <w:left w:w="108" w:type="dxa"/>
+              <w:left w:w="103" w:type="dxa"/>
             </w:tcMar>
           </w:tcPr>
           <w:p>
@@ -6508,7 +6509,7 @@
             </w:tcBorders>
             <w:shd w:fill="auto" w:val="clear"/>
             <w:tcMar>
-              <w:left w:w="108" w:type="dxa"/>
+              <w:left w:w="103" w:type="dxa"/>
             </w:tcMar>
           </w:tcPr>
           <w:p>
@@ -6539,7 +6540,7 @@
             </w:tcBorders>
             <w:shd w:fill="auto" w:val="clear"/>
             <w:tcMar>
-              <w:left w:w="108" w:type="dxa"/>
+              <w:left w:w="103" w:type="dxa"/>
             </w:tcMar>
           </w:tcPr>
           <w:p>
@@ -6570,7 +6571,7 @@
             </w:tcBorders>
             <w:shd w:fill="auto" w:val="clear"/>
             <w:tcMar>
-              <w:left w:w="108" w:type="dxa"/>
+              <w:left w:w="103" w:type="dxa"/>
             </w:tcMar>
           </w:tcPr>
           <w:p>
@@ -6601,7 +6602,7 @@
             </w:tcBorders>
             <w:shd w:fill="auto" w:val="clear"/>
             <w:tcMar>
-              <w:left w:w="108" w:type="dxa"/>
+              <w:left w:w="103" w:type="dxa"/>
             </w:tcMar>
           </w:tcPr>
           <w:p>
@@ -7294,10 +7295,10 @@
     </w:pPr>
     <w:rPr>
       <w:rFonts w:ascii="Times New Roman" w:hAnsi="Times New Roman" w:eastAsia="Times New Roman" w:cs="Times New Roman"/>
-      <w:color w:val="auto"/>
+      <w:color w:val="00000A"/>
       <w:sz w:val="24"/>
       <w:szCs w:val="24"/>
-      <w:lang w:eastAsia="ar-SA" w:val="pl-PL" w:bidi="ar-SA"/>
+      <w:lang w:val="pl-PL" w:eastAsia="ar-SA" w:bidi="ar-SA"/>
     </w:rPr>
   </w:style>
   <w:style w:type="character" w:styleId="DefaultParagraphFont" w:default="1">

</xml_diff>

<commit_message>
zmiany i notatka po labkach 09.03
</commit_message>
<xml_diff>
--- a/PSBD_szablon_projekt.docx
+++ b/PSBD_szablon_projekt.docx
@@ -69,7 +69,7 @@
           <w:sz w:val="32"/>
           <w:szCs w:val="32"/>
         </w:rPr>
-        <w:t>Z</w:t>
+        <w:t xml:space="preserve"> </w:t>
       </w:r>
       <w:r>
         <w:rPr>
@@ -78,7 +78,7 @@
           <w:sz w:val="32"/>
           <w:szCs w:val="32"/>
         </w:rPr>
-        <w:t xml:space="preserve">ACHODNIOPOMORSKI UNIWERSYTET TECHNOLOGICZNY </w:t>
+        <w:t xml:space="preserve">ZACHODNIOPOMORSKI UNIWERSYTET TECHNOLOGICZNY </w:t>
         <w:br/>
         <w:t>W SZCZECINIE</w:t>
       </w:r>
@@ -766,14 +766,7 @@
           <w:sz w:val="28"/>
           <w:szCs w:val="28"/>
         </w:rPr>
-        <w:t>P</w:t>
-      </w:r>
-      <w:r>
-        <w:rPr>
-          <w:sz w:val="28"/>
-          <w:szCs w:val="28"/>
-        </w:rPr>
-        <w:t>rojekt realizowany jest dla systemu zarządzania i obsługi sieci komisów samochodowych.</w:t>
+        <w:t>Projekt realizowany jest dla systemu zarządzania i obsługi sieci komisów samochodowych.</w:t>
       </w:r>
     </w:p>
     <w:p>
@@ -919,7 +912,21 @@
           <w:szCs w:val="28"/>
         </w:rPr>
         <w:tab/>
-        <w:t xml:space="preserve">- sprawdzenie grafiku jazd próbnych dla danego samochodu (jeśli </w:t>
+        <w:t xml:space="preserve">- </w:t>
+      </w:r>
+      <w:r>
+        <w:rPr>
+          <w:sz w:val="28"/>
+          <w:szCs w:val="28"/>
+        </w:rPr>
+        <w:t xml:space="preserve">zgłoszenie </w:t>
+      </w:r>
+      <w:r>
+        <w:rPr>
+          <w:sz w:val="28"/>
+          <w:szCs w:val="28"/>
+        </w:rPr>
+        <w:t xml:space="preserve"> dla danego samochodu (jeśli </w:t>
         <w:tab/>
         <w:tab/>
         <w:t>jazda próbna jest możliwa)</w:t>
@@ -948,7 +955,10 @@
         </w:rPr>
       </w:pPr>
       <w:r>
-        <w:rPr/>
+        <w:rPr>
+          <w:sz w:val="28"/>
+          <w:szCs w:val="28"/>
+        </w:rPr>
       </w:r>
     </w:p>
     <w:p>
@@ -1061,7 +1071,10 @@
         </w:rPr>
       </w:pPr>
       <w:r>
-        <w:rPr/>
+        <w:rPr>
+          <w:sz w:val="28"/>
+          <w:szCs w:val="28"/>
+        </w:rPr>
       </w:r>
     </w:p>
     <w:p>
@@ -1115,8 +1128,27 @@
           <w:sz w:val="28"/>
           <w:szCs w:val="28"/>
         </w:rPr>
-        <w:tab/>
         <w:t>- przeglądanie umów</w:t>
+      </w:r>
+    </w:p>
+    <w:p>
+      <w:pPr>
+        <w:pStyle w:val="ListParagraph"/>
+        <w:rPr/>
+      </w:pPr>
+      <w:r>
+        <w:rPr>
+          <w:sz w:val="28"/>
+          <w:szCs w:val="28"/>
+        </w:rPr>
+        <w:t>-</w:t>
+      </w:r>
+      <w:r>
+        <w:rPr>
+          <w:sz w:val="28"/>
+          <w:szCs w:val="28"/>
+        </w:rPr>
+        <w:t>pracownik</w:t>
       </w:r>
     </w:p>
     <w:p>
@@ -1298,7 +1330,7 @@
       <w:tblPr>
         <w:tblW w:w="8326" w:type="dxa"/>
         <w:jc w:val="left"/>
-        <w:tblInd w:w="954" w:type="dxa"/>
+        <w:tblInd w:w="949" w:type="dxa"/>
         <w:tblBorders>
           <w:top w:val="single" w:sz="4" w:space="0" w:color="00000A"/>
           <w:left w:val="single" w:sz="4" w:space="0" w:color="00000A"/>
@@ -1309,7 +1341,7 @@
         </w:tblBorders>
         <w:tblCellMar>
           <w:top w:w="0" w:type="dxa"/>
-          <w:left w:w="103" w:type="dxa"/>
+          <w:left w:w="98" w:type="dxa"/>
           <w:bottom w:w="0" w:type="dxa"/>
           <w:right w:w="108" w:type="dxa"/>
         </w:tblCellMar>
@@ -1337,7 +1369,7 @@
             </w:tcBorders>
             <w:shd w:fill="auto" w:val="clear"/>
             <w:tcMar>
-              <w:left w:w="103" w:type="dxa"/>
+              <w:left w:w="98" w:type="dxa"/>
             </w:tcMar>
           </w:tcPr>
           <w:p>
@@ -1372,7 +1404,7 @@
             </w:tcBorders>
             <w:shd w:fill="auto" w:val="clear"/>
             <w:tcMar>
-              <w:left w:w="103" w:type="dxa"/>
+              <w:left w:w="98" w:type="dxa"/>
             </w:tcMar>
           </w:tcPr>
           <w:p>
@@ -1404,7 +1436,7 @@
             </w:tcBorders>
             <w:shd w:fill="auto" w:val="clear"/>
             <w:tcMar>
-              <w:left w:w="103" w:type="dxa"/>
+              <w:left w:w="98" w:type="dxa"/>
             </w:tcMar>
           </w:tcPr>
           <w:p>
@@ -1436,7 +1468,7 @@
             </w:tcBorders>
             <w:shd w:fill="auto" w:val="clear"/>
             <w:tcMar>
-              <w:left w:w="103" w:type="dxa"/>
+              <w:left w:w="98" w:type="dxa"/>
             </w:tcMar>
           </w:tcPr>
           <w:p>
@@ -1468,7 +1500,7 @@
             </w:tcBorders>
             <w:shd w:fill="auto" w:val="clear"/>
             <w:tcMar>
-              <w:left w:w="103" w:type="dxa"/>
+              <w:left w:w="98" w:type="dxa"/>
             </w:tcMar>
           </w:tcPr>
           <w:p>
@@ -1503,7 +1535,7 @@
             </w:tcBorders>
             <w:shd w:fill="auto" w:val="clear"/>
             <w:tcMar>
-              <w:left w:w="103" w:type="dxa"/>
+              <w:left w:w="98" w:type="dxa"/>
             </w:tcMar>
           </w:tcPr>
           <w:p>
@@ -1534,7 +1566,7 @@
             </w:tcBorders>
             <w:shd w:fill="auto" w:val="clear"/>
             <w:tcMar>
-              <w:left w:w="103" w:type="dxa"/>
+              <w:left w:w="98" w:type="dxa"/>
             </w:tcMar>
           </w:tcPr>
           <w:p>
@@ -1565,7 +1597,7 @@
             </w:tcBorders>
             <w:shd w:fill="auto" w:val="clear"/>
             <w:tcMar>
-              <w:left w:w="103" w:type="dxa"/>
+              <w:left w:w="98" w:type="dxa"/>
             </w:tcMar>
           </w:tcPr>
           <w:p>
@@ -1596,7 +1628,7 @@
             </w:tcBorders>
             <w:shd w:fill="auto" w:val="clear"/>
             <w:tcMar>
-              <w:left w:w="103" w:type="dxa"/>
+              <w:left w:w="98" w:type="dxa"/>
             </w:tcMar>
           </w:tcPr>
           <w:p>
@@ -1630,7 +1662,7 @@
             </w:tcBorders>
             <w:shd w:fill="auto" w:val="clear"/>
             <w:tcMar>
-              <w:left w:w="103" w:type="dxa"/>
+              <w:left w:w="98" w:type="dxa"/>
             </w:tcMar>
           </w:tcPr>
           <w:p>
@@ -1661,7 +1693,7 @@
             </w:tcBorders>
             <w:shd w:fill="auto" w:val="clear"/>
             <w:tcMar>
-              <w:left w:w="103" w:type="dxa"/>
+              <w:left w:w="98" w:type="dxa"/>
             </w:tcMar>
           </w:tcPr>
           <w:p>
@@ -1692,7 +1724,7 @@
             </w:tcBorders>
             <w:shd w:fill="auto" w:val="clear"/>
             <w:tcMar>
-              <w:left w:w="103" w:type="dxa"/>
+              <w:left w:w="98" w:type="dxa"/>
             </w:tcMar>
           </w:tcPr>
           <w:p>
@@ -1723,7 +1755,7 @@
             </w:tcBorders>
             <w:shd w:fill="auto" w:val="clear"/>
             <w:tcMar>
-              <w:left w:w="103" w:type="dxa"/>
+              <w:left w:w="98" w:type="dxa"/>
             </w:tcMar>
           </w:tcPr>
           <w:p>
@@ -1757,7 +1789,7 @@
             </w:tcBorders>
             <w:shd w:fill="auto" w:val="clear"/>
             <w:tcMar>
-              <w:left w:w="103" w:type="dxa"/>
+              <w:left w:w="98" w:type="dxa"/>
             </w:tcMar>
           </w:tcPr>
           <w:p>
@@ -1788,7 +1820,7 @@
             </w:tcBorders>
             <w:shd w:fill="auto" w:val="clear"/>
             <w:tcMar>
-              <w:left w:w="103" w:type="dxa"/>
+              <w:left w:w="98" w:type="dxa"/>
             </w:tcMar>
           </w:tcPr>
           <w:p>
@@ -1819,7 +1851,7 @@
             </w:tcBorders>
             <w:shd w:fill="auto" w:val="clear"/>
             <w:tcMar>
-              <w:left w:w="103" w:type="dxa"/>
+              <w:left w:w="98" w:type="dxa"/>
             </w:tcMar>
           </w:tcPr>
           <w:p>
@@ -1850,7 +1882,7 @@
             </w:tcBorders>
             <w:shd w:fill="auto" w:val="clear"/>
             <w:tcMar>
-              <w:left w:w="103" w:type="dxa"/>
+              <w:left w:w="98" w:type="dxa"/>
             </w:tcMar>
           </w:tcPr>
           <w:p>
@@ -1885,7 +1917,7 @@
             </w:tcBorders>
             <w:shd w:fill="auto" w:val="clear"/>
             <w:tcMar>
-              <w:left w:w="103" w:type="dxa"/>
+              <w:left w:w="98" w:type="dxa"/>
             </w:tcMar>
           </w:tcPr>
           <w:p>
@@ -1920,7 +1952,7 @@
             </w:tcBorders>
             <w:shd w:fill="auto" w:val="clear"/>
             <w:tcMar>
-              <w:left w:w="103" w:type="dxa"/>
+              <w:left w:w="98" w:type="dxa"/>
             </w:tcMar>
           </w:tcPr>
           <w:p>
@@ -1952,7 +1984,7 @@
             </w:tcBorders>
             <w:shd w:fill="auto" w:val="clear"/>
             <w:tcMar>
-              <w:left w:w="103" w:type="dxa"/>
+              <w:left w:w="98" w:type="dxa"/>
             </w:tcMar>
           </w:tcPr>
           <w:p>
@@ -1984,7 +2016,7 @@
             </w:tcBorders>
             <w:shd w:fill="auto" w:val="clear"/>
             <w:tcMar>
-              <w:left w:w="103" w:type="dxa"/>
+              <w:left w:w="98" w:type="dxa"/>
             </w:tcMar>
           </w:tcPr>
           <w:p>
@@ -2016,7 +2048,7 @@
             </w:tcBorders>
             <w:shd w:fill="auto" w:val="clear"/>
             <w:tcMar>
-              <w:left w:w="103" w:type="dxa"/>
+              <w:left w:w="98" w:type="dxa"/>
             </w:tcMar>
           </w:tcPr>
           <w:p>
@@ -2051,7 +2083,7 @@
             </w:tcBorders>
             <w:shd w:fill="auto" w:val="clear"/>
             <w:tcMar>
-              <w:left w:w="103" w:type="dxa"/>
+              <w:left w:w="98" w:type="dxa"/>
             </w:tcMar>
           </w:tcPr>
           <w:p>
@@ -2082,7 +2114,7 @@
             </w:tcBorders>
             <w:shd w:fill="auto" w:val="clear"/>
             <w:tcMar>
-              <w:left w:w="103" w:type="dxa"/>
+              <w:left w:w="98" w:type="dxa"/>
             </w:tcMar>
           </w:tcPr>
           <w:p>
@@ -2113,7 +2145,7 @@
             </w:tcBorders>
             <w:shd w:fill="auto" w:val="clear"/>
             <w:tcMar>
-              <w:left w:w="103" w:type="dxa"/>
+              <w:left w:w="98" w:type="dxa"/>
             </w:tcMar>
           </w:tcPr>
           <w:p>
@@ -2144,7 +2176,7 @@
             </w:tcBorders>
             <w:shd w:fill="auto" w:val="clear"/>
             <w:tcMar>
-              <w:left w:w="103" w:type="dxa"/>
+              <w:left w:w="98" w:type="dxa"/>
             </w:tcMar>
           </w:tcPr>
           <w:p>
@@ -2178,7 +2210,7 @@
             </w:tcBorders>
             <w:shd w:fill="auto" w:val="clear"/>
             <w:tcMar>
-              <w:left w:w="103" w:type="dxa"/>
+              <w:left w:w="98" w:type="dxa"/>
             </w:tcMar>
           </w:tcPr>
           <w:p>
@@ -2209,7 +2241,7 @@
             </w:tcBorders>
             <w:shd w:fill="auto" w:val="clear"/>
             <w:tcMar>
-              <w:left w:w="103" w:type="dxa"/>
+              <w:left w:w="98" w:type="dxa"/>
             </w:tcMar>
           </w:tcPr>
           <w:p>
@@ -2240,7 +2272,7 @@
             </w:tcBorders>
             <w:shd w:fill="auto" w:val="clear"/>
             <w:tcMar>
-              <w:left w:w="103" w:type="dxa"/>
+              <w:left w:w="98" w:type="dxa"/>
             </w:tcMar>
           </w:tcPr>
           <w:p>
@@ -2271,7 +2303,7 @@
             </w:tcBorders>
             <w:shd w:fill="auto" w:val="clear"/>
             <w:tcMar>
-              <w:left w:w="103" w:type="dxa"/>
+              <w:left w:w="98" w:type="dxa"/>
             </w:tcMar>
           </w:tcPr>
           <w:p>
@@ -2429,7 +2461,7 @@
       <w:tblPr>
         <w:tblW w:w="8930" w:type="dxa"/>
         <w:jc w:val="left"/>
-        <w:tblInd w:w="386" w:type="dxa"/>
+        <w:tblInd w:w="381" w:type="dxa"/>
         <w:tblBorders>
           <w:top w:val="single" w:sz="4" w:space="0" w:color="00000A"/>
           <w:left w:val="single" w:sz="4" w:space="0" w:color="00000A"/>
@@ -2440,7 +2472,7 @@
         </w:tblBorders>
         <w:tblCellMar>
           <w:top w:w="0" w:type="dxa"/>
-          <w:left w:w="103" w:type="dxa"/>
+          <w:left w:w="98" w:type="dxa"/>
           <w:bottom w:w="0" w:type="dxa"/>
           <w:right w:w="108" w:type="dxa"/>
         </w:tblCellMar>
@@ -2451,8 +2483,8 @@
         <w:gridCol w:w="1434"/>
         <w:gridCol w:w="871"/>
         <w:gridCol w:w="1077"/>
-        <w:gridCol w:w="1"/>
-        <w:gridCol w:w="1091"/>
+        <w:gridCol w:w="2"/>
+        <w:gridCol w:w="1090"/>
         <w:gridCol w:w="990"/>
         <w:gridCol w:w="1"/>
         <w:gridCol w:w="2375"/>
@@ -2474,7 +2506,7 @@
             </w:tcBorders>
             <w:shd w:fill="auto" w:val="clear"/>
             <w:tcMar>
-              <w:left w:w="103" w:type="dxa"/>
+              <w:left w:w="98" w:type="dxa"/>
             </w:tcMar>
           </w:tcPr>
           <w:p>
@@ -2507,7 +2539,7 @@
             </w:tcBorders>
             <w:shd w:fill="auto" w:val="clear"/>
             <w:tcMar>
-              <w:left w:w="103" w:type="dxa"/>
+              <w:left w:w="98" w:type="dxa"/>
             </w:tcMar>
           </w:tcPr>
           <w:p>
@@ -2529,7 +2561,7 @@
         </w:tc>
         <w:tc>
           <w:tcPr>
-            <w:tcW w:w="1949" w:type="dxa"/>
+            <w:tcW w:w="1950" w:type="dxa"/>
             <w:gridSpan w:val="3"/>
             <w:tcBorders>
               <w:top w:val="single" w:sz="4" w:space="0" w:color="00000A"/>
@@ -2541,7 +2573,7 @@
             </w:tcBorders>
             <w:shd w:fill="auto" w:val="clear"/>
             <w:tcMar>
-              <w:left w:w="103" w:type="dxa"/>
+              <w:left w:w="98" w:type="dxa"/>
             </w:tcMar>
           </w:tcPr>
           <w:p>
@@ -2563,7 +2595,7 @@
         </w:tc>
         <w:tc>
           <w:tcPr>
-            <w:tcW w:w="2081" w:type="dxa"/>
+            <w:tcW w:w="2080" w:type="dxa"/>
             <w:gridSpan w:val="2"/>
             <w:tcBorders>
               <w:top w:val="single" w:sz="4" w:space="0" w:color="00000A"/>
@@ -2575,7 +2607,7 @@
             </w:tcBorders>
             <w:shd w:fill="auto" w:val="clear"/>
             <w:tcMar>
-              <w:left w:w="103" w:type="dxa"/>
+              <w:left w:w="98" w:type="dxa"/>
             </w:tcMar>
           </w:tcPr>
           <w:p>
@@ -2609,7 +2641,7 @@
             </w:tcBorders>
             <w:shd w:fill="auto" w:val="clear"/>
             <w:tcMar>
-              <w:left w:w="103" w:type="dxa"/>
+              <w:left w:w="98" w:type="dxa"/>
             </w:tcMar>
           </w:tcPr>
           <w:p>
@@ -2645,7 +2677,7 @@
             </w:tcBorders>
             <w:shd w:fill="auto" w:val="clear"/>
             <w:tcMar>
-              <w:left w:w="103" w:type="dxa"/>
+              <w:left w:w="98" w:type="dxa"/>
             </w:tcMar>
           </w:tcPr>
           <w:p>
@@ -2677,7 +2709,7 @@
             </w:tcBorders>
             <w:shd w:fill="auto" w:val="clear"/>
             <w:tcMar>
-              <w:left w:w="103" w:type="dxa"/>
+              <w:left w:w="98" w:type="dxa"/>
             </w:tcMar>
           </w:tcPr>
           <w:p>
@@ -2709,7 +2741,7 @@
             </w:tcBorders>
             <w:shd w:fill="auto" w:val="clear"/>
             <w:tcMar>
-              <w:left w:w="103" w:type="dxa"/>
+              <w:left w:w="98" w:type="dxa"/>
             </w:tcMar>
           </w:tcPr>
           <w:p>
@@ -2742,7 +2774,7 @@
             </w:tcBorders>
             <w:shd w:fill="auto" w:val="clear"/>
             <w:tcMar>
-              <w:left w:w="103" w:type="dxa"/>
+              <w:left w:w="98" w:type="dxa"/>
             </w:tcMar>
           </w:tcPr>
           <w:p>
@@ -2776,7 +2808,7 @@
             </w:tcBorders>
             <w:shd w:fill="auto" w:val="clear"/>
             <w:tcMar>
-              <w:left w:w="103" w:type="dxa"/>
+              <w:left w:w="98" w:type="dxa"/>
             </w:tcMar>
           </w:tcPr>
           <w:p>
@@ -2810,7 +2842,7 @@
             </w:tcBorders>
             <w:shd w:fill="auto" w:val="clear"/>
             <w:tcMar>
-              <w:left w:w="103" w:type="dxa"/>
+              <w:left w:w="98" w:type="dxa"/>
             </w:tcMar>
           </w:tcPr>
           <w:p>
@@ -2843,7 +2875,7 @@
             </w:tcBorders>
             <w:shd w:fill="auto" w:val="clear"/>
             <w:tcMar>
-              <w:left w:w="103" w:type="dxa"/>
+              <w:left w:w="98" w:type="dxa"/>
             </w:tcMar>
           </w:tcPr>
           <w:p>
@@ -2878,7 +2910,7 @@
             </w:tcBorders>
             <w:shd w:fill="auto" w:val="clear"/>
             <w:tcMar>
-              <w:left w:w="103" w:type="dxa"/>
+              <w:left w:w="98" w:type="dxa"/>
             </w:tcMar>
           </w:tcPr>
           <w:p>
@@ -2909,7 +2941,7 @@
             </w:tcBorders>
             <w:shd w:fill="auto" w:val="clear"/>
             <w:tcMar>
-              <w:left w:w="103" w:type="dxa"/>
+              <w:left w:w="98" w:type="dxa"/>
             </w:tcMar>
           </w:tcPr>
           <w:p>
@@ -2940,7 +2972,7 @@
             </w:tcBorders>
             <w:shd w:fill="auto" w:val="clear"/>
             <w:tcMar>
-              <w:left w:w="103" w:type="dxa"/>
+              <w:left w:w="98" w:type="dxa"/>
             </w:tcMar>
           </w:tcPr>
           <w:p>
@@ -2971,7 +3003,7 @@
             </w:tcBorders>
             <w:shd w:fill="auto" w:val="clear"/>
             <w:tcMar>
-              <w:left w:w="103" w:type="dxa"/>
+              <w:left w:w="98" w:type="dxa"/>
             </w:tcMar>
           </w:tcPr>
           <w:p>
@@ -3003,7 +3035,7 @@
             </w:tcBorders>
             <w:shd w:fill="auto" w:val="clear"/>
             <w:tcMar>
-              <w:left w:w="103" w:type="dxa"/>
+              <w:left w:w="98" w:type="dxa"/>
             </w:tcMar>
           </w:tcPr>
           <w:p>
@@ -3035,7 +3067,7 @@
             </w:tcBorders>
             <w:shd w:fill="auto" w:val="clear"/>
             <w:tcMar>
-              <w:left w:w="103" w:type="dxa"/>
+              <w:left w:w="98" w:type="dxa"/>
             </w:tcMar>
           </w:tcPr>
           <w:p>
@@ -3066,7 +3098,7 @@
             </w:tcBorders>
             <w:shd w:fill="auto" w:val="clear"/>
             <w:tcMar>
-              <w:left w:w="103" w:type="dxa"/>
+              <w:left w:w="98" w:type="dxa"/>
             </w:tcMar>
           </w:tcPr>
           <w:p>
@@ -3100,7 +3132,7 @@
             </w:tcBorders>
             <w:shd w:fill="auto" w:val="clear"/>
             <w:tcMar>
-              <w:left w:w="103" w:type="dxa"/>
+              <w:left w:w="98" w:type="dxa"/>
             </w:tcMar>
           </w:tcPr>
           <w:p>
@@ -3131,7 +3163,7 @@
             </w:tcBorders>
             <w:shd w:fill="auto" w:val="clear"/>
             <w:tcMar>
-              <w:left w:w="103" w:type="dxa"/>
+              <w:left w:w="98" w:type="dxa"/>
             </w:tcMar>
           </w:tcPr>
           <w:p>
@@ -3162,7 +3194,7 @@
             </w:tcBorders>
             <w:shd w:fill="auto" w:val="clear"/>
             <w:tcMar>
-              <w:left w:w="103" w:type="dxa"/>
+              <w:left w:w="98" w:type="dxa"/>
             </w:tcMar>
           </w:tcPr>
           <w:p>
@@ -3193,7 +3225,7 @@
             </w:tcBorders>
             <w:shd w:fill="auto" w:val="clear"/>
             <w:tcMar>
-              <w:left w:w="103" w:type="dxa"/>
+              <w:left w:w="98" w:type="dxa"/>
             </w:tcMar>
           </w:tcPr>
           <w:p>
@@ -3225,7 +3257,7 @@
             </w:tcBorders>
             <w:shd w:fill="auto" w:val="clear"/>
             <w:tcMar>
-              <w:left w:w="103" w:type="dxa"/>
+              <w:left w:w="98" w:type="dxa"/>
             </w:tcMar>
           </w:tcPr>
           <w:p>
@@ -3257,7 +3289,7 @@
             </w:tcBorders>
             <w:shd w:fill="auto" w:val="clear"/>
             <w:tcMar>
-              <w:left w:w="103" w:type="dxa"/>
+              <w:left w:w="98" w:type="dxa"/>
             </w:tcMar>
           </w:tcPr>
           <w:p>
@@ -3288,7 +3320,7 @@
             </w:tcBorders>
             <w:shd w:fill="auto" w:val="clear"/>
             <w:tcMar>
-              <w:left w:w="103" w:type="dxa"/>
+              <w:left w:w="98" w:type="dxa"/>
             </w:tcMar>
           </w:tcPr>
           <w:p>
@@ -3322,7 +3354,7 @@
             </w:tcBorders>
             <w:shd w:fill="auto" w:val="clear"/>
             <w:tcMar>
-              <w:left w:w="103" w:type="dxa"/>
+              <w:left w:w="98" w:type="dxa"/>
             </w:tcMar>
           </w:tcPr>
           <w:p>
@@ -3353,7 +3385,7 @@
             </w:tcBorders>
             <w:shd w:fill="auto" w:val="clear"/>
             <w:tcMar>
-              <w:left w:w="103" w:type="dxa"/>
+              <w:left w:w="98" w:type="dxa"/>
             </w:tcMar>
           </w:tcPr>
           <w:p>
@@ -3384,7 +3416,7 @@
             </w:tcBorders>
             <w:shd w:fill="auto" w:val="clear"/>
             <w:tcMar>
-              <w:left w:w="103" w:type="dxa"/>
+              <w:left w:w="98" w:type="dxa"/>
             </w:tcMar>
           </w:tcPr>
           <w:p>
@@ -3415,7 +3447,7 @@
             </w:tcBorders>
             <w:shd w:fill="auto" w:val="clear"/>
             <w:tcMar>
-              <w:left w:w="103" w:type="dxa"/>
+              <w:left w:w="98" w:type="dxa"/>
             </w:tcMar>
           </w:tcPr>
           <w:p>
@@ -3447,7 +3479,7 @@
             </w:tcBorders>
             <w:shd w:fill="auto" w:val="clear"/>
             <w:tcMar>
-              <w:left w:w="103" w:type="dxa"/>
+              <w:left w:w="98" w:type="dxa"/>
             </w:tcMar>
           </w:tcPr>
           <w:p>
@@ -3479,7 +3511,7 @@
             </w:tcBorders>
             <w:shd w:fill="auto" w:val="clear"/>
             <w:tcMar>
-              <w:left w:w="103" w:type="dxa"/>
+              <w:left w:w="98" w:type="dxa"/>
             </w:tcMar>
           </w:tcPr>
           <w:p>
@@ -3510,7 +3542,7 @@
             </w:tcBorders>
             <w:shd w:fill="auto" w:val="clear"/>
             <w:tcMar>
-              <w:left w:w="103" w:type="dxa"/>
+              <w:left w:w="98" w:type="dxa"/>
             </w:tcMar>
           </w:tcPr>
           <w:p>
@@ -3544,7 +3576,7 @@
             </w:tcBorders>
             <w:shd w:fill="auto" w:val="clear"/>
             <w:tcMar>
-              <w:left w:w="103" w:type="dxa"/>
+              <w:left w:w="98" w:type="dxa"/>
             </w:tcMar>
           </w:tcPr>
           <w:p>
@@ -3575,7 +3607,7 @@
             </w:tcBorders>
             <w:shd w:fill="auto" w:val="clear"/>
             <w:tcMar>
-              <w:left w:w="103" w:type="dxa"/>
+              <w:left w:w="98" w:type="dxa"/>
             </w:tcMar>
           </w:tcPr>
           <w:p>
@@ -3606,7 +3638,7 @@
             </w:tcBorders>
             <w:shd w:fill="auto" w:val="clear"/>
             <w:tcMar>
-              <w:left w:w="103" w:type="dxa"/>
+              <w:left w:w="98" w:type="dxa"/>
             </w:tcMar>
           </w:tcPr>
           <w:p>
@@ -3637,7 +3669,7 @@
             </w:tcBorders>
             <w:shd w:fill="auto" w:val="clear"/>
             <w:tcMar>
-              <w:left w:w="103" w:type="dxa"/>
+              <w:left w:w="98" w:type="dxa"/>
             </w:tcMar>
           </w:tcPr>
           <w:p>
@@ -3669,7 +3701,7 @@
             </w:tcBorders>
             <w:shd w:fill="auto" w:val="clear"/>
             <w:tcMar>
-              <w:left w:w="103" w:type="dxa"/>
+              <w:left w:w="98" w:type="dxa"/>
             </w:tcMar>
           </w:tcPr>
           <w:p>
@@ -3701,7 +3733,7 @@
             </w:tcBorders>
             <w:shd w:fill="auto" w:val="clear"/>
             <w:tcMar>
-              <w:left w:w="103" w:type="dxa"/>
+              <w:left w:w="98" w:type="dxa"/>
             </w:tcMar>
           </w:tcPr>
           <w:p>
@@ -3732,7 +3764,7 @@
             </w:tcBorders>
             <w:shd w:fill="auto" w:val="clear"/>
             <w:tcMar>
-              <w:left w:w="103" w:type="dxa"/>
+              <w:left w:w="98" w:type="dxa"/>
             </w:tcMar>
           </w:tcPr>
           <w:p>
@@ -3766,7 +3798,7 @@
             </w:tcBorders>
             <w:shd w:fill="auto" w:val="clear"/>
             <w:tcMar>
-              <w:left w:w="103" w:type="dxa"/>
+              <w:left w:w="98" w:type="dxa"/>
             </w:tcMar>
           </w:tcPr>
           <w:p>
@@ -3797,7 +3829,7 @@
             </w:tcBorders>
             <w:shd w:fill="auto" w:val="clear"/>
             <w:tcMar>
-              <w:left w:w="103" w:type="dxa"/>
+              <w:left w:w="98" w:type="dxa"/>
             </w:tcMar>
           </w:tcPr>
           <w:p>
@@ -3828,7 +3860,7 @@
             </w:tcBorders>
             <w:shd w:fill="auto" w:val="clear"/>
             <w:tcMar>
-              <w:left w:w="103" w:type="dxa"/>
+              <w:left w:w="98" w:type="dxa"/>
             </w:tcMar>
           </w:tcPr>
           <w:p>
@@ -3859,7 +3891,7 @@
             </w:tcBorders>
             <w:shd w:fill="auto" w:val="clear"/>
             <w:tcMar>
-              <w:left w:w="103" w:type="dxa"/>
+              <w:left w:w="98" w:type="dxa"/>
             </w:tcMar>
           </w:tcPr>
           <w:p>
@@ -3891,7 +3923,7 @@
             </w:tcBorders>
             <w:shd w:fill="auto" w:val="clear"/>
             <w:tcMar>
-              <w:left w:w="103" w:type="dxa"/>
+              <w:left w:w="98" w:type="dxa"/>
             </w:tcMar>
           </w:tcPr>
           <w:p>
@@ -3923,7 +3955,7 @@
             </w:tcBorders>
             <w:shd w:fill="auto" w:val="clear"/>
             <w:tcMar>
-              <w:left w:w="103" w:type="dxa"/>
+              <w:left w:w="98" w:type="dxa"/>
             </w:tcMar>
           </w:tcPr>
           <w:p>
@@ -3954,7 +3986,7 @@
             </w:tcBorders>
             <w:shd w:fill="auto" w:val="clear"/>
             <w:tcMar>
-              <w:left w:w="103" w:type="dxa"/>
+              <w:left w:w="98" w:type="dxa"/>
             </w:tcMar>
           </w:tcPr>
           <w:p>
@@ -4055,7 +4087,7 @@
       <w:tblPr>
         <w:tblW w:w="8930" w:type="dxa"/>
         <w:jc w:val="left"/>
-        <w:tblInd w:w="386" w:type="dxa"/>
+        <w:tblInd w:w="381" w:type="dxa"/>
         <w:tblBorders>
           <w:top w:val="single" w:sz="4" w:space="0" w:color="00000A"/>
           <w:left w:val="single" w:sz="4" w:space="0" w:color="00000A"/>
@@ -4066,18 +4098,18 @@
         </w:tblBorders>
         <w:tblCellMar>
           <w:top w:w="0" w:type="dxa"/>
-          <w:left w:w="103" w:type="dxa"/>
+          <w:left w:w="98" w:type="dxa"/>
           <w:bottom w:w="0" w:type="dxa"/>
           <w:right w:w="108" w:type="dxa"/>
         </w:tblCellMar>
         <w:tblLook w:val="04a0" w:noVBand="1" w:noHBand="0" w:lastColumn="0" w:firstColumn="1" w:lastRow="0" w:firstRow="1"/>
       </w:tblPr>
       <w:tblGrid>
-        <w:gridCol w:w="1327"/>
-        <w:gridCol w:w="1986"/>
-        <w:gridCol w:w="1221"/>
+        <w:gridCol w:w="1326"/>
+        <w:gridCol w:w="1987"/>
+        <w:gridCol w:w="1220"/>
         <w:gridCol w:w="1417"/>
-        <w:gridCol w:w="2979"/>
+        <w:gridCol w:w="2980"/>
       </w:tblGrid>
       <w:tr>
         <w:trPr>
@@ -4085,18 +4117,18 @@
         </w:trPr>
         <w:tc>
           <w:tcPr>
-            <w:tcW w:w="1327" w:type="dxa"/>
-            <w:tcBorders>
-              <w:top w:val="single" w:sz="4" w:space="0" w:color="00000A"/>
-              <w:left w:val="single" w:sz="4" w:space="0" w:color="00000A"/>
-              <w:bottom w:val="single" w:sz="4" w:space="0" w:color="00000A"/>
-              <w:right w:val="single" w:sz="4" w:space="0" w:color="00000A"/>
-              <w:insideH w:val="single" w:sz="4" w:space="0" w:color="00000A"/>
-              <w:insideV w:val="single" w:sz="4" w:space="0" w:color="00000A"/>
-            </w:tcBorders>
-            <w:shd w:fill="auto" w:val="clear"/>
-            <w:tcMar>
-              <w:left w:w="103" w:type="dxa"/>
+            <w:tcW w:w="1326" w:type="dxa"/>
+            <w:tcBorders>
+              <w:top w:val="single" w:sz="4" w:space="0" w:color="00000A"/>
+              <w:left w:val="single" w:sz="4" w:space="0" w:color="00000A"/>
+              <w:bottom w:val="single" w:sz="4" w:space="0" w:color="00000A"/>
+              <w:right w:val="single" w:sz="4" w:space="0" w:color="00000A"/>
+              <w:insideH w:val="single" w:sz="4" w:space="0" w:color="00000A"/>
+              <w:insideV w:val="single" w:sz="4" w:space="0" w:color="00000A"/>
+            </w:tcBorders>
+            <w:shd w:fill="auto" w:val="clear"/>
+            <w:tcMar>
+              <w:left w:w="98" w:type="dxa"/>
             </w:tcMar>
           </w:tcPr>
           <w:p>
@@ -4118,18 +4150,18 @@
         </w:tc>
         <w:tc>
           <w:tcPr>
-            <w:tcW w:w="1986" w:type="dxa"/>
-            <w:tcBorders>
-              <w:top w:val="single" w:sz="4" w:space="0" w:color="00000A"/>
-              <w:left w:val="single" w:sz="4" w:space="0" w:color="00000A"/>
-              <w:bottom w:val="single" w:sz="4" w:space="0" w:color="00000A"/>
-              <w:right w:val="single" w:sz="4" w:space="0" w:color="00000A"/>
-              <w:insideH w:val="single" w:sz="4" w:space="0" w:color="00000A"/>
-              <w:insideV w:val="single" w:sz="4" w:space="0" w:color="00000A"/>
-            </w:tcBorders>
-            <w:shd w:fill="auto" w:val="clear"/>
-            <w:tcMar>
-              <w:left w:w="103" w:type="dxa"/>
+            <w:tcW w:w="1987" w:type="dxa"/>
+            <w:tcBorders>
+              <w:top w:val="single" w:sz="4" w:space="0" w:color="00000A"/>
+              <w:left w:val="single" w:sz="4" w:space="0" w:color="00000A"/>
+              <w:bottom w:val="single" w:sz="4" w:space="0" w:color="00000A"/>
+              <w:right w:val="single" w:sz="4" w:space="0" w:color="00000A"/>
+              <w:insideH w:val="single" w:sz="4" w:space="0" w:color="00000A"/>
+              <w:insideV w:val="single" w:sz="4" w:space="0" w:color="00000A"/>
+            </w:tcBorders>
+            <w:shd w:fill="auto" w:val="clear"/>
+            <w:tcMar>
+              <w:left w:w="98" w:type="dxa"/>
             </w:tcMar>
           </w:tcPr>
           <w:p>
@@ -4151,7 +4183,7 @@
         </w:tc>
         <w:tc>
           <w:tcPr>
-            <w:tcW w:w="2638" w:type="dxa"/>
+            <w:tcW w:w="2637" w:type="dxa"/>
             <w:gridSpan w:val="2"/>
             <w:tcBorders>
               <w:top w:val="single" w:sz="4" w:space="0" w:color="00000A"/>
@@ -4163,7 +4195,7 @@
             </w:tcBorders>
             <w:shd w:fill="auto" w:val="clear"/>
             <w:tcMar>
-              <w:left w:w="103" w:type="dxa"/>
+              <w:left w:w="98" w:type="dxa"/>
             </w:tcMar>
           </w:tcPr>
           <w:p>
@@ -4185,18 +4217,18 @@
         </w:tc>
         <w:tc>
           <w:tcPr>
-            <w:tcW w:w="2979" w:type="dxa"/>
-            <w:tcBorders>
-              <w:top w:val="single" w:sz="4" w:space="0" w:color="00000A"/>
-              <w:left w:val="single" w:sz="4" w:space="0" w:color="00000A"/>
-              <w:bottom w:val="single" w:sz="4" w:space="0" w:color="00000A"/>
-              <w:right w:val="single" w:sz="4" w:space="0" w:color="00000A"/>
-              <w:insideH w:val="single" w:sz="4" w:space="0" w:color="00000A"/>
-              <w:insideV w:val="single" w:sz="4" w:space="0" w:color="00000A"/>
-            </w:tcBorders>
-            <w:shd w:fill="auto" w:val="clear"/>
-            <w:tcMar>
-              <w:left w:w="103" w:type="dxa"/>
+            <w:tcW w:w="2980" w:type="dxa"/>
+            <w:tcBorders>
+              <w:top w:val="single" w:sz="4" w:space="0" w:color="00000A"/>
+              <w:left w:val="single" w:sz="4" w:space="0" w:color="00000A"/>
+              <w:bottom w:val="single" w:sz="4" w:space="0" w:color="00000A"/>
+              <w:right w:val="single" w:sz="4" w:space="0" w:color="00000A"/>
+              <w:insideH w:val="single" w:sz="4" w:space="0" w:color="00000A"/>
+              <w:insideV w:val="single" w:sz="4" w:space="0" w:color="00000A"/>
+            </w:tcBorders>
+            <w:shd w:fill="auto" w:val="clear"/>
+            <w:tcMar>
+              <w:left w:w="98" w:type="dxa"/>
             </w:tcMar>
           </w:tcPr>
           <w:p>
@@ -4221,18 +4253,18 @@
         <w:trPr/>
         <w:tc>
           <w:tcPr>
-            <w:tcW w:w="1327" w:type="dxa"/>
-            <w:tcBorders>
-              <w:top w:val="single" w:sz="4" w:space="0" w:color="00000A"/>
-              <w:left w:val="single" w:sz="4" w:space="0" w:color="00000A"/>
-              <w:bottom w:val="single" w:sz="4" w:space="0" w:color="00000A"/>
-              <w:right w:val="single" w:sz="4" w:space="0" w:color="00000A"/>
-              <w:insideH w:val="single" w:sz="4" w:space="0" w:color="00000A"/>
-              <w:insideV w:val="single" w:sz="4" w:space="0" w:color="00000A"/>
-            </w:tcBorders>
-            <w:shd w:fill="auto" w:val="clear"/>
-            <w:tcMar>
-              <w:left w:w="103" w:type="dxa"/>
+            <w:tcW w:w="1326" w:type="dxa"/>
+            <w:tcBorders>
+              <w:top w:val="single" w:sz="4" w:space="0" w:color="00000A"/>
+              <w:left w:val="single" w:sz="4" w:space="0" w:color="00000A"/>
+              <w:bottom w:val="single" w:sz="4" w:space="0" w:color="00000A"/>
+              <w:right w:val="single" w:sz="4" w:space="0" w:color="00000A"/>
+              <w:insideH w:val="single" w:sz="4" w:space="0" w:color="00000A"/>
+              <w:insideV w:val="single" w:sz="4" w:space="0" w:color="00000A"/>
+            </w:tcBorders>
+            <w:shd w:fill="auto" w:val="clear"/>
+            <w:tcMar>
+              <w:left w:w="98" w:type="dxa"/>
             </w:tcMar>
           </w:tcPr>
           <w:p>
@@ -4253,18 +4285,18 @@
         </w:tc>
         <w:tc>
           <w:tcPr>
-            <w:tcW w:w="1986" w:type="dxa"/>
-            <w:tcBorders>
-              <w:top w:val="single" w:sz="4" w:space="0" w:color="00000A"/>
-              <w:left w:val="single" w:sz="4" w:space="0" w:color="00000A"/>
-              <w:bottom w:val="single" w:sz="4" w:space="0" w:color="00000A"/>
-              <w:right w:val="single" w:sz="4" w:space="0" w:color="00000A"/>
-              <w:insideH w:val="single" w:sz="4" w:space="0" w:color="00000A"/>
-              <w:insideV w:val="single" w:sz="4" w:space="0" w:color="00000A"/>
-            </w:tcBorders>
-            <w:shd w:fill="auto" w:val="clear"/>
-            <w:tcMar>
-              <w:left w:w="103" w:type="dxa"/>
+            <w:tcW w:w="1987" w:type="dxa"/>
+            <w:tcBorders>
+              <w:top w:val="single" w:sz="4" w:space="0" w:color="00000A"/>
+              <w:left w:val="single" w:sz="4" w:space="0" w:color="00000A"/>
+              <w:bottom w:val="single" w:sz="4" w:space="0" w:color="00000A"/>
+              <w:right w:val="single" w:sz="4" w:space="0" w:color="00000A"/>
+              <w:insideH w:val="single" w:sz="4" w:space="0" w:color="00000A"/>
+              <w:insideV w:val="single" w:sz="4" w:space="0" w:color="00000A"/>
+            </w:tcBorders>
+            <w:shd w:fill="auto" w:val="clear"/>
+            <w:tcMar>
+              <w:left w:w="98" w:type="dxa"/>
             </w:tcMar>
           </w:tcPr>
           <w:p>
@@ -4285,18 +4317,18 @@
         </w:tc>
         <w:tc>
           <w:tcPr>
-            <w:tcW w:w="1221" w:type="dxa"/>
-            <w:tcBorders>
-              <w:top w:val="single" w:sz="4" w:space="0" w:color="00000A"/>
-              <w:left w:val="single" w:sz="4" w:space="0" w:color="00000A"/>
-              <w:bottom w:val="single" w:sz="4" w:space="0" w:color="00000A"/>
-              <w:right w:val="single" w:sz="4" w:space="0" w:color="00000A"/>
-              <w:insideH w:val="single" w:sz="4" w:space="0" w:color="00000A"/>
-              <w:insideV w:val="single" w:sz="4" w:space="0" w:color="00000A"/>
-            </w:tcBorders>
-            <w:shd w:fill="auto" w:val="clear"/>
-            <w:tcMar>
-              <w:left w:w="103" w:type="dxa"/>
+            <w:tcW w:w="1220" w:type="dxa"/>
+            <w:tcBorders>
+              <w:top w:val="single" w:sz="4" w:space="0" w:color="00000A"/>
+              <w:left w:val="single" w:sz="4" w:space="0" w:color="00000A"/>
+              <w:bottom w:val="single" w:sz="4" w:space="0" w:color="00000A"/>
+              <w:right w:val="single" w:sz="4" w:space="0" w:color="00000A"/>
+              <w:insideH w:val="single" w:sz="4" w:space="0" w:color="00000A"/>
+              <w:insideV w:val="single" w:sz="4" w:space="0" w:color="00000A"/>
+            </w:tcBorders>
+            <w:shd w:fill="auto" w:val="clear"/>
+            <w:tcMar>
+              <w:left w:w="98" w:type="dxa"/>
             </w:tcMar>
           </w:tcPr>
           <w:p>
@@ -4329,7 +4361,7 @@
             </w:tcBorders>
             <w:shd w:fill="auto" w:val="clear"/>
             <w:tcMar>
-              <w:left w:w="103" w:type="dxa"/>
+              <w:left w:w="98" w:type="dxa"/>
             </w:tcMar>
           </w:tcPr>
           <w:p>
@@ -4351,18 +4383,18 @@
         </w:tc>
         <w:tc>
           <w:tcPr>
-            <w:tcW w:w="2979" w:type="dxa"/>
-            <w:tcBorders>
-              <w:top w:val="single" w:sz="4" w:space="0" w:color="00000A"/>
-              <w:left w:val="single" w:sz="4" w:space="0" w:color="00000A"/>
-              <w:bottom w:val="single" w:sz="4" w:space="0" w:color="00000A"/>
-              <w:right w:val="single" w:sz="4" w:space="0" w:color="00000A"/>
-              <w:insideH w:val="single" w:sz="4" w:space="0" w:color="00000A"/>
-              <w:insideV w:val="single" w:sz="4" w:space="0" w:color="00000A"/>
-            </w:tcBorders>
-            <w:shd w:fill="auto" w:val="clear"/>
-            <w:tcMar>
-              <w:left w:w="103" w:type="dxa"/>
+            <w:tcW w:w="2980" w:type="dxa"/>
+            <w:tcBorders>
+              <w:top w:val="single" w:sz="4" w:space="0" w:color="00000A"/>
+              <w:left w:val="single" w:sz="4" w:space="0" w:color="00000A"/>
+              <w:bottom w:val="single" w:sz="4" w:space="0" w:color="00000A"/>
+              <w:right w:val="single" w:sz="4" w:space="0" w:color="00000A"/>
+              <w:insideH w:val="single" w:sz="4" w:space="0" w:color="00000A"/>
+              <w:insideV w:val="single" w:sz="4" w:space="0" w:color="00000A"/>
+            </w:tcBorders>
+            <w:shd w:fill="auto" w:val="clear"/>
+            <w:tcMar>
+              <w:left w:w="98" w:type="dxa"/>
             </w:tcMar>
           </w:tcPr>
           <w:p>
@@ -4386,80 +4418,80 @@
         <w:trPr/>
         <w:tc>
           <w:tcPr>
-            <w:tcW w:w="1327" w:type="dxa"/>
-            <w:tcBorders>
-              <w:top w:val="single" w:sz="4" w:space="0" w:color="00000A"/>
-              <w:left w:val="single" w:sz="4" w:space="0" w:color="00000A"/>
-              <w:bottom w:val="single" w:sz="4" w:space="0" w:color="00000A"/>
-              <w:right w:val="single" w:sz="4" w:space="0" w:color="00000A"/>
-              <w:insideH w:val="single" w:sz="4" w:space="0" w:color="00000A"/>
-              <w:insideV w:val="single" w:sz="4" w:space="0" w:color="00000A"/>
-            </w:tcBorders>
-            <w:shd w:fill="auto" w:val="clear"/>
-            <w:tcMar>
-              <w:left w:w="103" w:type="dxa"/>
-            </w:tcMar>
-          </w:tcPr>
-          <w:p>
-            <w:pPr>
-              <w:pStyle w:val="Normal"/>
-              <w:rPr>
-                <w:b/>
-                <w:b/>
-              </w:rPr>
-            </w:pPr>
-            <w:r>
-              <w:rPr>
-                <w:b/>
-              </w:rPr>
-            </w:r>
-          </w:p>
-        </w:tc>
-        <w:tc>
-          <w:tcPr>
-            <w:tcW w:w="1986" w:type="dxa"/>
-            <w:tcBorders>
-              <w:top w:val="single" w:sz="4" w:space="0" w:color="00000A"/>
-              <w:left w:val="single" w:sz="4" w:space="0" w:color="00000A"/>
-              <w:bottom w:val="single" w:sz="4" w:space="0" w:color="00000A"/>
-              <w:right w:val="single" w:sz="4" w:space="0" w:color="00000A"/>
-              <w:insideH w:val="single" w:sz="4" w:space="0" w:color="00000A"/>
-              <w:insideV w:val="single" w:sz="4" w:space="0" w:color="00000A"/>
-            </w:tcBorders>
-            <w:shd w:fill="auto" w:val="clear"/>
-            <w:tcMar>
-              <w:left w:w="103" w:type="dxa"/>
-            </w:tcMar>
-          </w:tcPr>
-          <w:p>
-            <w:pPr>
-              <w:pStyle w:val="Normal"/>
-              <w:rPr>
-                <w:b/>
-                <w:b/>
-              </w:rPr>
-            </w:pPr>
-            <w:r>
-              <w:rPr>
-                <w:b/>
-              </w:rPr>
-            </w:r>
-          </w:p>
-        </w:tc>
-        <w:tc>
-          <w:tcPr>
-            <w:tcW w:w="1221" w:type="dxa"/>
-            <w:tcBorders>
-              <w:top w:val="single" w:sz="4" w:space="0" w:color="00000A"/>
-              <w:left w:val="single" w:sz="4" w:space="0" w:color="00000A"/>
-              <w:bottom w:val="single" w:sz="4" w:space="0" w:color="00000A"/>
-              <w:right w:val="single" w:sz="4" w:space="0" w:color="00000A"/>
-              <w:insideH w:val="single" w:sz="4" w:space="0" w:color="00000A"/>
-              <w:insideV w:val="single" w:sz="4" w:space="0" w:color="00000A"/>
-            </w:tcBorders>
-            <w:shd w:fill="auto" w:val="clear"/>
-            <w:tcMar>
-              <w:left w:w="103" w:type="dxa"/>
+            <w:tcW w:w="1326" w:type="dxa"/>
+            <w:tcBorders>
+              <w:top w:val="single" w:sz="4" w:space="0" w:color="00000A"/>
+              <w:left w:val="single" w:sz="4" w:space="0" w:color="00000A"/>
+              <w:bottom w:val="single" w:sz="4" w:space="0" w:color="00000A"/>
+              <w:right w:val="single" w:sz="4" w:space="0" w:color="00000A"/>
+              <w:insideH w:val="single" w:sz="4" w:space="0" w:color="00000A"/>
+              <w:insideV w:val="single" w:sz="4" w:space="0" w:color="00000A"/>
+            </w:tcBorders>
+            <w:shd w:fill="auto" w:val="clear"/>
+            <w:tcMar>
+              <w:left w:w="98" w:type="dxa"/>
+            </w:tcMar>
+          </w:tcPr>
+          <w:p>
+            <w:pPr>
+              <w:pStyle w:val="Normal"/>
+              <w:rPr>
+                <w:b/>
+                <w:b/>
+              </w:rPr>
+            </w:pPr>
+            <w:r>
+              <w:rPr>
+                <w:b/>
+              </w:rPr>
+            </w:r>
+          </w:p>
+        </w:tc>
+        <w:tc>
+          <w:tcPr>
+            <w:tcW w:w="1987" w:type="dxa"/>
+            <w:tcBorders>
+              <w:top w:val="single" w:sz="4" w:space="0" w:color="00000A"/>
+              <w:left w:val="single" w:sz="4" w:space="0" w:color="00000A"/>
+              <w:bottom w:val="single" w:sz="4" w:space="0" w:color="00000A"/>
+              <w:right w:val="single" w:sz="4" w:space="0" w:color="00000A"/>
+              <w:insideH w:val="single" w:sz="4" w:space="0" w:color="00000A"/>
+              <w:insideV w:val="single" w:sz="4" w:space="0" w:color="00000A"/>
+            </w:tcBorders>
+            <w:shd w:fill="auto" w:val="clear"/>
+            <w:tcMar>
+              <w:left w:w="98" w:type="dxa"/>
+            </w:tcMar>
+          </w:tcPr>
+          <w:p>
+            <w:pPr>
+              <w:pStyle w:val="Normal"/>
+              <w:rPr>
+                <w:b/>
+                <w:b/>
+              </w:rPr>
+            </w:pPr>
+            <w:r>
+              <w:rPr>
+                <w:b/>
+              </w:rPr>
+            </w:r>
+          </w:p>
+        </w:tc>
+        <w:tc>
+          <w:tcPr>
+            <w:tcW w:w="1220" w:type="dxa"/>
+            <w:tcBorders>
+              <w:top w:val="single" w:sz="4" w:space="0" w:color="00000A"/>
+              <w:left w:val="single" w:sz="4" w:space="0" w:color="00000A"/>
+              <w:bottom w:val="single" w:sz="4" w:space="0" w:color="00000A"/>
+              <w:right w:val="single" w:sz="4" w:space="0" w:color="00000A"/>
+              <w:insideH w:val="single" w:sz="4" w:space="0" w:color="00000A"/>
+              <w:insideV w:val="single" w:sz="4" w:space="0" w:color="00000A"/>
+            </w:tcBorders>
+            <w:shd w:fill="auto" w:val="clear"/>
+            <w:tcMar>
+              <w:left w:w="98" w:type="dxa"/>
             </w:tcMar>
           </w:tcPr>
           <w:p>
@@ -4490,38 +4522,38 @@
             </w:tcBorders>
             <w:shd w:fill="auto" w:val="clear"/>
             <w:tcMar>
-              <w:left w:w="103" w:type="dxa"/>
-            </w:tcMar>
-          </w:tcPr>
-          <w:p>
-            <w:pPr>
-              <w:pStyle w:val="Normal"/>
-              <w:rPr>
-                <w:b/>
-                <w:b/>
-              </w:rPr>
-            </w:pPr>
-            <w:r>
-              <w:rPr>
-                <w:b/>
-              </w:rPr>
-            </w:r>
-          </w:p>
-        </w:tc>
-        <w:tc>
-          <w:tcPr>
-            <w:tcW w:w="2979" w:type="dxa"/>
-            <w:tcBorders>
-              <w:top w:val="single" w:sz="4" w:space="0" w:color="00000A"/>
-              <w:left w:val="single" w:sz="4" w:space="0" w:color="00000A"/>
-              <w:bottom w:val="single" w:sz="4" w:space="0" w:color="00000A"/>
-              <w:right w:val="single" w:sz="4" w:space="0" w:color="00000A"/>
-              <w:insideH w:val="single" w:sz="4" w:space="0" w:color="00000A"/>
-              <w:insideV w:val="single" w:sz="4" w:space="0" w:color="00000A"/>
-            </w:tcBorders>
-            <w:shd w:fill="auto" w:val="clear"/>
-            <w:tcMar>
-              <w:left w:w="103" w:type="dxa"/>
+              <w:left w:w="98" w:type="dxa"/>
+            </w:tcMar>
+          </w:tcPr>
+          <w:p>
+            <w:pPr>
+              <w:pStyle w:val="Normal"/>
+              <w:rPr>
+                <w:b/>
+                <w:b/>
+              </w:rPr>
+            </w:pPr>
+            <w:r>
+              <w:rPr>
+                <w:b/>
+              </w:rPr>
+            </w:r>
+          </w:p>
+        </w:tc>
+        <w:tc>
+          <w:tcPr>
+            <w:tcW w:w="2980" w:type="dxa"/>
+            <w:tcBorders>
+              <w:top w:val="single" w:sz="4" w:space="0" w:color="00000A"/>
+              <w:left w:val="single" w:sz="4" w:space="0" w:color="00000A"/>
+              <w:bottom w:val="single" w:sz="4" w:space="0" w:color="00000A"/>
+              <w:right w:val="single" w:sz="4" w:space="0" w:color="00000A"/>
+              <w:insideH w:val="single" w:sz="4" w:space="0" w:color="00000A"/>
+              <w:insideV w:val="single" w:sz="4" w:space="0" w:color="00000A"/>
+            </w:tcBorders>
+            <w:shd w:fill="auto" w:val="clear"/>
+            <w:tcMar>
+              <w:left w:w="98" w:type="dxa"/>
             </w:tcMar>
           </w:tcPr>
           <w:p>
@@ -4544,80 +4576,80 @@
         <w:trPr/>
         <w:tc>
           <w:tcPr>
-            <w:tcW w:w="1327" w:type="dxa"/>
-            <w:tcBorders>
-              <w:top w:val="single" w:sz="4" w:space="0" w:color="00000A"/>
-              <w:left w:val="single" w:sz="4" w:space="0" w:color="00000A"/>
-              <w:bottom w:val="single" w:sz="4" w:space="0" w:color="00000A"/>
-              <w:right w:val="single" w:sz="4" w:space="0" w:color="00000A"/>
-              <w:insideH w:val="single" w:sz="4" w:space="0" w:color="00000A"/>
-              <w:insideV w:val="single" w:sz="4" w:space="0" w:color="00000A"/>
-            </w:tcBorders>
-            <w:shd w:fill="auto" w:val="clear"/>
-            <w:tcMar>
-              <w:left w:w="103" w:type="dxa"/>
-            </w:tcMar>
-          </w:tcPr>
-          <w:p>
-            <w:pPr>
-              <w:pStyle w:val="Normal"/>
-              <w:rPr>
-                <w:b/>
-                <w:b/>
-              </w:rPr>
-            </w:pPr>
-            <w:r>
-              <w:rPr>
-                <w:b/>
-              </w:rPr>
-            </w:r>
-          </w:p>
-        </w:tc>
-        <w:tc>
-          <w:tcPr>
-            <w:tcW w:w="1986" w:type="dxa"/>
-            <w:tcBorders>
-              <w:top w:val="single" w:sz="4" w:space="0" w:color="00000A"/>
-              <w:left w:val="single" w:sz="4" w:space="0" w:color="00000A"/>
-              <w:bottom w:val="single" w:sz="4" w:space="0" w:color="00000A"/>
-              <w:right w:val="single" w:sz="4" w:space="0" w:color="00000A"/>
-              <w:insideH w:val="single" w:sz="4" w:space="0" w:color="00000A"/>
-              <w:insideV w:val="single" w:sz="4" w:space="0" w:color="00000A"/>
-            </w:tcBorders>
-            <w:shd w:fill="auto" w:val="clear"/>
-            <w:tcMar>
-              <w:left w:w="103" w:type="dxa"/>
-            </w:tcMar>
-          </w:tcPr>
-          <w:p>
-            <w:pPr>
-              <w:pStyle w:val="Normal"/>
-              <w:rPr>
-                <w:b/>
-                <w:b/>
-              </w:rPr>
-            </w:pPr>
-            <w:r>
-              <w:rPr>
-                <w:b/>
-              </w:rPr>
-            </w:r>
-          </w:p>
-        </w:tc>
-        <w:tc>
-          <w:tcPr>
-            <w:tcW w:w="1221" w:type="dxa"/>
-            <w:tcBorders>
-              <w:top w:val="single" w:sz="4" w:space="0" w:color="00000A"/>
-              <w:left w:val="single" w:sz="4" w:space="0" w:color="00000A"/>
-              <w:bottom w:val="single" w:sz="4" w:space="0" w:color="00000A"/>
-              <w:right w:val="single" w:sz="4" w:space="0" w:color="00000A"/>
-              <w:insideH w:val="single" w:sz="4" w:space="0" w:color="00000A"/>
-              <w:insideV w:val="single" w:sz="4" w:space="0" w:color="00000A"/>
-            </w:tcBorders>
-            <w:shd w:fill="auto" w:val="clear"/>
-            <w:tcMar>
-              <w:left w:w="103" w:type="dxa"/>
+            <w:tcW w:w="1326" w:type="dxa"/>
+            <w:tcBorders>
+              <w:top w:val="single" w:sz="4" w:space="0" w:color="00000A"/>
+              <w:left w:val="single" w:sz="4" w:space="0" w:color="00000A"/>
+              <w:bottom w:val="single" w:sz="4" w:space="0" w:color="00000A"/>
+              <w:right w:val="single" w:sz="4" w:space="0" w:color="00000A"/>
+              <w:insideH w:val="single" w:sz="4" w:space="0" w:color="00000A"/>
+              <w:insideV w:val="single" w:sz="4" w:space="0" w:color="00000A"/>
+            </w:tcBorders>
+            <w:shd w:fill="auto" w:val="clear"/>
+            <w:tcMar>
+              <w:left w:w="98" w:type="dxa"/>
+            </w:tcMar>
+          </w:tcPr>
+          <w:p>
+            <w:pPr>
+              <w:pStyle w:val="Normal"/>
+              <w:rPr>
+                <w:b/>
+                <w:b/>
+              </w:rPr>
+            </w:pPr>
+            <w:r>
+              <w:rPr>
+                <w:b/>
+              </w:rPr>
+            </w:r>
+          </w:p>
+        </w:tc>
+        <w:tc>
+          <w:tcPr>
+            <w:tcW w:w="1987" w:type="dxa"/>
+            <w:tcBorders>
+              <w:top w:val="single" w:sz="4" w:space="0" w:color="00000A"/>
+              <w:left w:val="single" w:sz="4" w:space="0" w:color="00000A"/>
+              <w:bottom w:val="single" w:sz="4" w:space="0" w:color="00000A"/>
+              <w:right w:val="single" w:sz="4" w:space="0" w:color="00000A"/>
+              <w:insideH w:val="single" w:sz="4" w:space="0" w:color="00000A"/>
+              <w:insideV w:val="single" w:sz="4" w:space="0" w:color="00000A"/>
+            </w:tcBorders>
+            <w:shd w:fill="auto" w:val="clear"/>
+            <w:tcMar>
+              <w:left w:w="98" w:type="dxa"/>
+            </w:tcMar>
+          </w:tcPr>
+          <w:p>
+            <w:pPr>
+              <w:pStyle w:val="Normal"/>
+              <w:rPr>
+                <w:b/>
+                <w:b/>
+              </w:rPr>
+            </w:pPr>
+            <w:r>
+              <w:rPr>
+                <w:b/>
+              </w:rPr>
+            </w:r>
+          </w:p>
+        </w:tc>
+        <w:tc>
+          <w:tcPr>
+            <w:tcW w:w="1220" w:type="dxa"/>
+            <w:tcBorders>
+              <w:top w:val="single" w:sz="4" w:space="0" w:color="00000A"/>
+              <w:left w:val="single" w:sz="4" w:space="0" w:color="00000A"/>
+              <w:bottom w:val="single" w:sz="4" w:space="0" w:color="00000A"/>
+              <w:right w:val="single" w:sz="4" w:space="0" w:color="00000A"/>
+              <w:insideH w:val="single" w:sz="4" w:space="0" w:color="00000A"/>
+              <w:insideV w:val="single" w:sz="4" w:space="0" w:color="00000A"/>
+            </w:tcBorders>
+            <w:shd w:fill="auto" w:val="clear"/>
+            <w:tcMar>
+              <w:left w:w="98" w:type="dxa"/>
             </w:tcMar>
           </w:tcPr>
           <w:p>
@@ -4648,38 +4680,38 @@
             </w:tcBorders>
             <w:shd w:fill="auto" w:val="clear"/>
             <w:tcMar>
-              <w:left w:w="103" w:type="dxa"/>
-            </w:tcMar>
-          </w:tcPr>
-          <w:p>
-            <w:pPr>
-              <w:pStyle w:val="Normal"/>
-              <w:rPr>
-                <w:b/>
-                <w:b/>
-              </w:rPr>
-            </w:pPr>
-            <w:r>
-              <w:rPr>
-                <w:b/>
-              </w:rPr>
-            </w:r>
-          </w:p>
-        </w:tc>
-        <w:tc>
-          <w:tcPr>
-            <w:tcW w:w="2979" w:type="dxa"/>
-            <w:tcBorders>
-              <w:top w:val="single" w:sz="4" w:space="0" w:color="00000A"/>
-              <w:left w:val="single" w:sz="4" w:space="0" w:color="00000A"/>
-              <w:bottom w:val="single" w:sz="4" w:space="0" w:color="00000A"/>
-              <w:right w:val="single" w:sz="4" w:space="0" w:color="00000A"/>
-              <w:insideH w:val="single" w:sz="4" w:space="0" w:color="00000A"/>
-              <w:insideV w:val="single" w:sz="4" w:space="0" w:color="00000A"/>
-            </w:tcBorders>
-            <w:shd w:fill="auto" w:val="clear"/>
-            <w:tcMar>
-              <w:left w:w="103" w:type="dxa"/>
+              <w:left w:w="98" w:type="dxa"/>
+            </w:tcMar>
+          </w:tcPr>
+          <w:p>
+            <w:pPr>
+              <w:pStyle w:val="Normal"/>
+              <w:rPr>
+                <w:b/>
+                <w:b/>
+              </w:rPr>
+            </w:pPr>
+            <w:r>
+              <w:rPr>
+                <w:b/>
+              </w:rPr>
+            </w:r>
+          </w:p>
+        </w:tc>
+        <w:tc>
+          <w:tcPr>
+            <w:tcW w:w="2980" w:type="dxa"/>
+            <w:tcBorders>
+              <w:top w:val="single" w:sz="4" w:space="0" w:color="00000A"/>
+              <w:left w:val="single" w:sz="4" w:space="0" w:color="00000A"/>
+              <w:bottom w:val="single" w:sz="4" w:space="0" w:color="00000A"/>
+              <w:right w:val="single" w:sz="4" w:space="0" w:color="00000A"/>
+              <w:insideH w:val="single" w:sz="4" w:space="0" w:color="00000A"/>
+              <w:insideV w:val="single" w:sz="4" w:space="0" w:color="00000A"/>
+            </w:tcBorders>
+            <w:shd w:fill="auto" w:val="clear"/>
+            <w:tcMar>
+              <w:left w:w="98" w:type="dxa"/>
             </w:tcMar>
           </w:tcPr>
           <w:p>
@@ -4702,80 +4734,80 @@
         <w:trPr/>
         <w:tc>
           <w:tcPr>
-            <w:tcW w:w="1327" w:type="dxa"/>
-            <w:tcBorders>
-              <w:top w:val="single" w:sz="4" w:space="0" w:color="00000A"/>
-              <w:left w:val="single" w:sz="4" w:space="0" w:color="00000A"/>
-              <w:bottom w:val="single" w:sz="4" w:space="0" w:color="00000A"/>
-              <w:right w:val="single" w:sz="4" w:space="0" w:color="00000A"/>
-              <w:insideH w:val="single" w:sz="4" w:space="0" w:color="00000A"/>
-              <w:insideV w:val="single" w:sz="4" w:space="0" w:color="00000A"/>
-            </w:tcBorders>
-            <w:shd w:fill="auto" w:val="clear"/>
-            <w:tcMar>
-              <w:left w:w="103" w:type="dxa"/>
-            </w:tcMar>
-          </w:tcPr>
-          <w:p>
-            <w:pPr>
-              <w:pStyle w:val="Normal"/>
-              <w:rPr>
-                <w:b/>
-                <w:b/>
-              </w:rPr>
-            </w:pPr>
-            <w:r>
-              <w:rPr>
-                <w:b/>
-              </w:rPr>
-            </w:r>
-          </w:p>
-        </w:tc>
-        <w:tc>
-          <w:tcPr>
-            <w:tcW w:w="1986" w:type="dxa"/>
-            <w:tcBorders>
-              <w:top w:val="single" w:sz="4" w:space="0" w:color="00000A"/>
-              <w:left w:val="single" w:sz="4" w:space="0" w:color="00000A"/>
-              <w:bottom w:val="single" w:sz="4" w:space="0" w:color="00000A"/>
-              <w:right w:val="single" w:sz="4" w:space="0" w:color="00000A"/>
-              <w:insideH w:val="single" w:sz="4" w:space="0" w:color="00000A"/>
-              <w:insideV w:val="single" w:sz="4" w:space="0" w:color="00000A"/>
-            </w:tcBorders>
-            <w:shd w:fill="auto" w:val="clear"/>
-            <w:tcMar>
-              <w:left w:w="103" w:type="dxa"/>
-            </w:tcMar>
-          </w:tcPr>
-          <w:p>
-            <w:pPr>
-              <w:pStyle w:val="Normal"/>
-              <w:rPr>
-                <w:b/>
-                <w:b/>
-              </w:rPr>
-            </w:pPr>
-            <w:r>
-              <w:rPr>
-                <w:b/>
-              </w:rPr>
-            </w:r>
-          </w:p>
-        </w:tc>
-        <w:tc>
-          <w:tcPr>
-            <w:tcW w:w="1221" w:type="dxa"/>
-            <w:tcBorders>
-              <w:top w:val="single" w:sz="4" w:space="0" w:color="00000A"/>
-              <w:left w:val="single" w:sz="4" w:space="0" w:color="00000A"/>
-              <w:bottom w:val="single" w:sz="4" w:space="0" w:color="00000A"/>
-              <w:right w:val="single" w:sz="4" w:space="0" w:color="00000A"/>
-              <w:insideH w:val="single" w:sz="4" w:space="0" w:color="00000A"/>
-              <w:insideV w:val="single" w:sz="4" w:space="0" w:color="00000A"/>
-            </w:tcBorders>
-            <w:shd w:fill="auto" w:val="clear"/>
-            <w:tcMar>
-              <w:left w:w="103" w:type="dxa"/>
+            <w:tcW w:w="1326" w:type="dxa"/>
+            <w:tcBorders>
+              <w:top w:val="single" w:sz="4" w:space="0" w:color="00000A"/>
+              <w:left w:val="single" w:sz="4" w:space="0" w:color="00000A"/>
+              <w:bottom w:val="single" w:sz="4" w:space="0" w:color="00000A"/>
+              <w:right w:val="single" w:sz="4" w:space="0" w:color="00000A"/>
+              <w:insideH w:val="single" w:sz="4" w:space="0" w:color="00000A"/>
+              <w:insideV w:val="single" w:sz="4" w:space="0" w:color="00000A"/>
+            </w:tcBorders>
+            <w:shd w:fill="auto" w:val="clear"/>
+            <w:tcMar>
+              <w:left w:w="98" w:type="dxa"/>
+            </w:tcMar>
+          </w:tcPr>
+          <w:p>
+            <w:pPr>
+              <w:pStyle w:val="Normal"/>
+              <w:rPr>
+                <w:b/>
+                <w:b/>
+              </w:rPr>
+            </w:pPr>
+            <w:r>
+              <w:rPr>
+                <w:b/>
+              </w:rPr>
+            </w:r>
+          </w:p>
+        </w:tc>
+        <w:tc>
+          <w:tcPr>
+            <w:tcW w:w="1987" w:type="dxa"/>
+            <w:tcBorders>
+              <w:top w:val="single" w:sz="4" w:space="0" w:color="00000A"/>
+              <w:left w:val="single" w:sz="4" w:space="0" w:color="00000A"/>
+              <w:bottom w:val="single" w:sz="4" w:space="0" w:color="00000A"/>
+              <w:right w:val="single" w:sz="4" w:space="0" w:color="00000A"/>
+              <w:insideH w:val="single" w:sz="4" w:space="0" w:color="00000A"/>
+              <w:insideV w:val="single" w:sz="4" w:space="0" w:color="00000A"/>
+            </w:tcBorders>
+            <w:shd w:fill="auto" w:val="clear"/>
+            <w:tcMar>
+              <w:left w:w="98" w:type="dxa"/>
+            </w:tcMar>
+          </w:tcPr>
+          <w:p>
+            <w:pPr>
+              <w:pStyle w:val="Normal"/>
+              <w:rPr>
+                <w:b/>
+                <w:b/>
+              </w:rPr>
+            </w:pPr>
+            <w:r>
+              <w:rPr>
+                <w:b/>
+              </w:rPr>
+            </w:r>
+          </w:p>
+        </w:tc>
+        <w:tc>
+          <w:tcPr>
+            <w:tcW w:w="1220" w:type="dxa"/>
+            <w:tcBorders>
+              <w:top w:val="single" w:sz="4" w:space="0" w:color="00000A"/>
+              <w:left w:val="single" w:sz="4" w:space="0" w:color="00000A"/>
+              <w:bottom w:val="single" w:sz="4" w:space="0" w:color="00000A"/>
+              <w:right w:val="single" w:sz="4" w:space="0" w:color="00000A"/>
+              <w:insideH w:val="single" w:sz="4" w:space="0" w:color="00000A"/>
+              <w:insideV w:val="single" w:sz="4" w:space="0" w:color="00000A"/>
+            </w:tcBorders>
+            <w:shd w:fill="auto" w:val="clear"/>
+            <w:tcMar>
+              <w:left w:w="98" w:type="dxa"/>
             </w:tcMar>
           </w:tcPr>
           <w:p>
@@ -4806,38 +4838,38 @@
             </w:tcBorders>
             <w:shd w:fill="auto" w:val="clear"/>
             <w:tcMar>
-              <w:left w:w="103" w:type="dxa"/>
-            </w:tcMar>
-          </w:tcPr>
-          <w:p>
-            <w:pPr>
-              <w:pStyle w:val="Normal"/>
-              <w:rPr>
-                <w:b/>
-                <w:b/>
-              </w:rPr>
-            </w:pPr>
-            <w:r>
-              <w:rPr>
-                <w:b/>
-              </w:rPr>
-            </w:r>
-          </w:p>
-        </w:tc>
-        <w:tc>
-          <w:tcPr>
-            <w:tcW w:w="2979" w:type="dxa"/>
-            <w:tcBorders>
-              <w:top w:val="single" w:sz="4" w:space="0" w:color="00000A"/>
-              <w:left w:val="single" w:sz="4" w:space="0" w:color="00000A"/>
-              <w:bottom w:val="single" w:sz="4" w:space="0" w:color="00000A"/>
-              <w:right w:val="single" w:sz="4" w:space="0" w:color="00000A"/>
-              <w:insideH w:val="single" w:sz="4" w:space="0" w:color="00000A"/>
-              <w:insideV w:val="single" w:sz="4" w:space="0" w:color="00000A"/>
-            </w:tcBorders>
-            <w:shd w:fill="auto" w:val="clear"/>
-            <w:tcMar>
-              <w:left w:w="103" w:type="dxa"/>
+              <w:left w:w="98" w:type="dxa"/>
+            </w:tcMar>
+          </w:tcPr>
+          <w:p>
+            <w:pPr>
+              <w:pStyle w:val="Normal"/>
+              <w:rPr>
+                <w:b/>
+                <w:b/>
+              </w:rPr>
+            </w:pPr>
+            <w:r>
+              <w:rPr>
+                <w:b/>
+              </w:rPr>
+            </w:r>
+          </w:p>
+        </w:tc>
+        <w:tc>
+          <w:tcPr>
+            <w:tcW w:w="2980" w:type="dxa"/>
+            <w:tcBorders>
+              <w:top w:val="single" w:sz="4" w:space="0" w:color="00000A"/>
+              <w:left w:val="single" w:sz="4" w:space="0" w:color="00000A"/>
+              <w:bottom w:val="single" w:sz="4" w:space="0" w:color="00000A"/>
+              <w:right w:val="single" w:sz="4" w:space="0" w:color="00000A"/>
+              <w:insideH w:val="single" w:sz="4" w:space="0" w:color="00000A"/>
+              <w:insideV w:val="single" w:sz="4" w:space="0" w:color="00000A"/>
+            </w:tcBorders>
+            <w:shd w:fill="auto" w:val="clear"/>
+            <w:tcMar>
+              <w:left w:w="98" w:type="dxa"/>
             </w:tcMar>
           </w:tcPr>
           <w:p>
@@ -4860,80 +4892,80 @@
         <w:trPr/>
         <w:tc>
           <w:tcPr>
-            <w:tcW w:w="1327" w:type="dxa"/>
-            <w:tcBorders>
-              <w:top w:val="single" w:sz="4" w:space="0" w:color="00000A"/>
-              <w:left w:val="single" w:sz="4" w:space="0" w:color="00000A"/>
-              <w:bottom w:val="single" w:sz="4" w:space="0" w:color="00000A"/>
-              <w:right w:val="single" w:sz="4" w:space="0" w:color="00000A"/>
-              <w:insideH w:val="single" w:sz="4" w:space="0" w:color="00000A"/>
-              <w:insideV w:val="single" w:sz="4" w:space="0" w:color="00000A"/>
-            </w:tcBorders>
-            <w:shd w:fill="auto" w:val="clear"/>
-            <w:tcMar>
-              <w:left w:w="103" w:type="dxa"/>
-            </w:tcMar>
-          </w:tcPr>
-          <w:p>
-            <w:pPr>
-              <w:pStyle w:val="Normal"/>
-              <w:rPr>
-                <w:b/>
-                <w:b/>
-              </w:rPr>
-            </w:pPr>
-            <w:r>
-              <w:rPr>
-                <w:b/>
-              </w:rPr>
-            </w:r>
-          </w:p>
-        </w:tc>
-        <w:tc>
-          <w:tcPr>
-            <w:tcW w:w="1986" w:type="dxa"/>
-            <w:tcBorders>
-              <w:top w:val="single" w:sz="4" w:space="0" w:color="00000A"/>
-              <w:left w:val="single" w:sz="4" w:space="0" w:color="00000A"/>
-              <w:bottom w:val="single" w:sz="4" w:space="0" w:color="00000A"/>
-              <w:right w:val="single" w:sz="4" w:space="0" w:color="00000A"/>
-              <w:insideH w:val="single" w:sz="4" w:space="0" w:color="00000A"/>
-              <w:insideV w:val="single" w:sz="4" w:space="0" w:color="00000A"/>
-            </w:tcBorders>
-            <w:shd w:fill="auto" w:val="clear"/>
-            <w:tcMar>
-              <w:left w:w="103" w:type="dxa"/>
-            </w:tcMar>
-          </w:tcPr>
-          <w:p>
-            <w:pPr>
-              <w:pStyle w:val="Normal"/>
-              <w:rPr>
-                <w:b/>
-                <w:b/>
-              </w:rPr>
-            </w:pPr>
-            <w:r>
-              <w:rPr>
-                <w:b/>
-              </w:rPr>
-            </w:r>
-          </w:p>
-        </w:tc>
-        <w:tc>
-          <w:tcPr>
-            <w:tcW w:w="1221" w:type="dxa"/>
-            <w:tcBorders>
-              <w:top w:val="single" w:sz="4" w:space="0" w:color="00000A"/>
-              <w:left w:val="single" w:sz="4" w:space="0" w:color="00000A"/>
-              <w:bottom w:val="single" w:sz="4" w:space="0" w:color="00000A"/>
-              <w:right w:val="single" w:sz="4" w:space="0" w:color="00000A"/>
-              <w:insideH w:val="single" w:sz="4" w:space="0" w:color="00000A"/>
-              <w:insideV w:val="single" w:sz="4" w:space="0" w:color="00000A"/>
-            </w:tcBorders>
-            <w:shd w:fill="auto" w:val="clear"/>
-            <w:tcMar>
-              <w:left w:w="103" w:type="dxa"/>
+            <w:tcW w:w="1326" w:type="dxa"/>
+            <w:tcBorders>
+              <w:top w:val="single" w:sz="4" w:space="0" w:color="00000A"/>
+              <w:left w:val="single" w:sz="4" w:space="0" w:color="00000A"/>
+              <w:bottom w:val="single" w:sz="4" w:space="0" w:color="00000A"/>
+              <w:right w:val="single" w:sz="4" w:space="0" w:color="00000A"/>
+              <w:insideH w:val="single" w:sz="4" w:space="0" w:color="00000A"/>
+              <w:insideV w:val="single" w:sz="4" w:space="0" w:color="00000A"/>
+            </w:tcBorders>
+            <w:shd w:fill="auto" w:val="clear"/>
+            <w:tcMar>
+              <w:left w:w="98" w:type="dxa"/>
+            </w:tcMar>
+          </w:tcPr>
+          <w:p>
+            <w:pPr>
+              <w:pStyle w:val="Normal"/>
+              <w:rPr>
+                <w:b/>
+                <w:b/>
+              </w:rPr>
+            </w:pPr>
+            <w:r>
+              <w:rPr>
+                <w:b/>
+              </w:rPr>
+            </w:r>
+          </w:p>
+        </w:tc>
+        <w:tc>
+          <w:tcPr>
+            <w:tcW w:w="1987" w:type="dxa"/>
+            <w:tcBorders>
+              <w:top w:val="single" w:sz="4" w:space="0" w:color="00000A"/>
+              <w:left w:val="single" w:sz="4" w:space="0" w:color="00000A"/>
+              <w:bottom w:val="single" w:sz="4" w:space="0" w:color="00000A"/>
+              <w:right w:val="single" w:sz="4" w:space="0" w:color="00000A"/>
+              <w:insideH w:val="single" w:sz="4" w:space="0" w:color="00000A"/>
+              <w:insideV w:val="single" w:sz="4" w:space="0" w:color="00000A"/>
+            </w:tcBorders>
+            <w:shd w:fill="auto" w:val="clear"/>
+            <w:tcMar>
+              <w:left w:w="98" w:type="dxa"/>
+            </w:tcMar>
+          </w:tcPr>
+          <w:p>
+            <w:pPr>
+              <w:pStyle w:val="Normal"/>
+              <w:rPr>
+                <w:b/>
+                <w:b/>
+              </w:rPr>
+            </w:pPr>
+            <w:r>
+              <w:rPr>
+                <w:b/>
+              </w:rPr>
+            </w:r>
+          </w:p>
+        </w:tc>
+        <w:tc>
+          <w:tcPr>
+            <w:tcW w:w="1220" w:type="dxa"/>
+            <w:tcBorders>
+              <w:top w:val="single" w:sz="4" w:space="0" w:color="00000A"/>
+              <w:left w:val="single" w:sz="4" w:space="0" w:color="00000A"/>
+              <w:bottom w:val="single" w:sz="4" w:space="0" w:color="00000A"/>
+              <w:right w:val="single" w:sz="4" w:space="0" w:color="00000A"/>
+              <w:insideH w:val="single" w:sz="4" w:space="0" w:color="00000A"/>
+              <w:insideV w:val="single" w:sz="4" w:space="0" w:color="00000A"/>
+            </w:tcBorders>
+            <w:shd w:fill="auto" w:val="clear"/>
+            <w:tcMar>
+              <w:left w:w="98" w:type="dxa"/>
             </w:tcMar>
           </w:tcPr>
           <w:p>
@@ -4964,38 +4996,38 @@
             </w:tcBorders>
             <w:shd w:fill="auto" w:val="clear"/>
             <w:tcMar>
-              <w:left w:w="103" w:type="dxa"/>
-            </w:tcMar>
-          </w:tcPr>
-          <w:p>
-            <w:pPr>
-              <w:pStyle w:val="Normal"/>
-              <w:rPr>
-                <w:b/>
-                <w:b/>
-              </w:rPr>
-            </w:pPr>
-            <w:r>
-              <w:rPr>
-                <w:b/>
-              </w:rPr>
-            </w:r>
-          </w:p>
-        </w:tc>
-        <w:tc>
-          <w:tcPr>
-            <w:tcW w:w="2979" w:type="dxa"/>
-            <w:tcBorders>
-              <w:top w:val="single" w:sz="4" w:space="0" w:color="00000A"/>
-              <w:left w:val="single" w:sz="4" w:space="0" w:color="00000A"/>
-              <w:bottom w:val="single" w:sz="4" w:space="0" w:color="00000A"/>
-              <w:right w:val="single" w:sz="4" w:space="0" w:color="00000A"/>
-              <w:insideH w:val="single" w:sz="4" w:space="0" w:color="00000A"/>
-              <w:insideV w:val="single" w:sz="4" w:space="0" w:color="00000A"/>
-            </w:tcBorders>
-            <w:shd w:fill="auto" w:val="clear"/>
-            <w:tcMar>
-              <w:left w:w="103" w:type="dxa"/>
+              <w:left w:w="98" w:type="dxa"/>
+            </w:tcMar>
+          </w:tcPr>
+          <w:p>
+            <w:pPr>
+              <w:pStyle w:val="Normal"/>
+              <w:rPr>
+                <w:b/>
+                <w:b/>
+              </w:rPr>
+            </w:pPr>
+            <w:r>
+              <w:rPr>
+                <w:b/>
+              </w:rPr>
+            </w:r>
+          </w:p>
+        </w:tc>
+        <w:tc>
+          <w:tcPr>
+            <w:tcW w:w="2980" w:type="dxa"/>
+            <w:tcBorders>
+              <w:top w:val="single" w:sz="4" w:space="0" w:color="00000A"/>
+              <w:left w:val="single" w:sz="4" w:space="0" w:color="00000A"/>
+              <w:bottom w:val="single" w:sz="4" w:space="0" w:color="00000A"/>
+              <w:right w:val="single" w:sz="4" w:space="0" w:color="00000A"/>
+              <w:insideH w:val="single" w:sz="4" w:space="0" w:color="00000A"/>
+              <w:insideV w:val="single" w:sz="4" w:space="0" w:color="00000A"/>
+            </w:tcBorders>
+            <w:shd w:fill="auto" w:val="clear"/>
+            <w:tcMar>
+              <w:left w:w="98" w:type="dxa"/>
             </w:tcMar>
           </w:tcPr>
           <w:p>
@@ -5018,80 +5050,80 @@
         <w:trPr/>
         <w:tc>
           <w:tcPr>
-            <w:tcW w:w="1327" w:type="dxa"/>
-            <w:tcBorders>
-              <w:top w:val="single" w:sz="4" w:space="0" w:color="00000A"/>
-              <w:left w:val="single" w:sz="4" w:space="0" w:color="00000A"/>
-              <w:bottom w:val="single" w:sz="4" w:space="0" w:color="00000A"/>
-              <w:right w:val="single" w:sz="4" w:space="0" w:color="00000A"/>
-              <w:insideH w:val="single" w:sz="4" w:space="0" w:color="00000A"/>
-              <w:insideV w:val="single" w:sz="4" w:space="0" w:color="00000A"/>
-            </w:tcBorders>
-            <w:shd w:fill="auto" w:val="clear"/>
-            <w:tcMar>
-              <w:left w:w="103" w:type="dxa"/>
-            </w:tcMar>
-          </w:tcPr>
-          <w:p>
-            <w:pPr>
-              <w:pStyle w:val="Normal"/>
-              <w:rPr>
-                <w:b/>
-                <w:b/>
-              </w:rPr>
-            </w:pPr>
-            <w:r>
-              <w:rPr>
-                <w:b/>
-              </w:rPr>
-            </w:r>
-          </w:p>
-        </w:tc>
-        <w:tc>
-          <w:tcPr>
-            <w:tcW w:w="1986" w:type="dxa"/>
-            <w:tcBorders>
-              <w:top w:val="single" w:sz="4" w:space="0" w:color="00000A"/>
-              <w:left w:val="single" w:sz="4" w:space="0" w:color="00000A"/>
-              <w:bottom w:val="single" w:sz="4" w:space="0" w:color="00000A"/>
-              <w:right w:val="single" w:sz="4" w:space="0" w:color="00000A"/>
-              <w:insideH w:val="single" w:sz="4" w:space="0" w:color="00000A"/>
-              <w:insideV w:val="single" w:sz="4" w:space="0" w:color="00000A"/>
-            </w:tcBorders>
-            <w:shd w:fill="auto" w:val="clear"/>
-            <w:tcMar>
-              <w:left w:w="103" w:type="dxa"/>
-            </w:tcMar>
-          </w:tcPr>
-          <w:p>
-            <w:pPr>
-              <w:pStyle w:val="Normal"/>
-              <w:rPr>
-                <w:b/>
-                <w:b/>
-              </w:rPr>
-            </w:pPr>
-            <w:r>
-              <w:rPr>
-                <w:b/>
-              </w:rPr>
-            </w:r>
-          </w:p>
-        </w:tc>
-        <w:tc>
-          <w:tcPr>
-            <w:tcW w:w="1221" w:type="dxa"/>
-            <w:tcBorders>
-              <w:top w:val="single" w:sz="4" w:space="0" w:color="00000A"/>
-              <w:left w:val="single" w:sz="4" w:space="0" w:color="00000A"/>
-              <w:bottom w:val="single" w:sz="4" w:space="0" w:color="00000A"/>
-              <w:right w:val="single" w:sz="4" w:space="0" w:color="00000A"/>
-              <w:insideH w:val="single" w:sz="4" w:space="0" w:color="00000A"/>
-              <w:insideV w:val="single" w:sz="4" w:space="0" w:color="00000A"/>
-            </w:tcBorders>
-            <w:shd w:fill="auto" w:val="clear"/>
-            <w:tcMar>
-              <w:left w:w="103" w:type="dxa"/>
+            <w:tcW w:w="1326" w:type="dxa"/>
+            <w:tcBorders>
+              <w:top w:val="single" w:sz="4" w:space="0" w:color="00000A"/>
+              <w:left w:val="single" w:sz="4" w:space="0" w:color="00000A"/>
+              <w:bottom w:val="single" w:sz="4" w:space="0" w:color="00000A"/>
+              <w:right w:val="single" w:sz="4" w:space="0" w:color="00000A"/>
+              <w:insideH w:val="single" w:sz="4" w:space="0" w:color="00000A"/>
+              <w:insideV w:val="single" w:sz="4" w:space="0" w:color="00000A"/>
+            </w:tcBorders>
+            <w:shd w:fill="auto" w:val="clear"/>
+            <w:tcMar>
+              <w:left w:w="98" w:type="dxa"/>
+            </w:tcMar>
+          </w:tcPr>
+          <w:p>
+            <w:pPr>
+              <w:pStyle w:val="Normal"/>
+              <w:rPr>
+                <w:b/>
+                <w:b/>
+              </w:rPr>
+            </w:pPr>
+            <w:r>
+              <w:rPr>
+                <w:b/>
+              </w:rPr>
+            </w:r>
+          </w:p>
+        </w:tc>
+        <w:tc>
+          <w:tcPr>
+            <w:tcW w:w="1987" w:type="dxa"/>
+            <w:tcBorders>
+              <w:top w:val="single" w:sz="4" w:space="0" w:color="00000A"/>
+              <w:left w:val="single" w:sz="4" w:space="0" w:color="00000A"/>
+              <w:bottom w:val="single" w:sz="4" w:space="0" w:color="00000A"/>
+              <w:right w:val="single" w:sz="4" w:space="0" w:color="00000A"/>
+              <w:insideH w:val="single" w:sz="4" w:space="0" w:color="00000A"/>
+              <w:insideV w:val="single" w:sz="4" w:space="0" w:color="00000A"/>
+            </w:tcBorders>
+            <w:shd w:fill="auto" w:val="clear"/>
+            <w:tcMar>
+              <w:left w:w="98" w:type="dxa"/>
+            </w:tcMar>
+          </w:tcPr>
+          <w:p>
+            <w:pPr>
+              <w:pStyle w:val="Normal"/>
+              <w:rPr>
+                <w:b/>
+                <w:b/>
+              </w:rPr>
+            </w:pPr>
+            <w:r>
+              <w:rPr>
+                <w:b/>
+              </w:rPr>
+            </w:r>
+          </w:p>
+        </w:tc>
+        <w:tc>
+          <w:tcPr>
+            <w:tcW w:w="1220" w:type="dxa"/>
+            <w:tcBorders>
+              <w:top w:val="single" w:sz="4" w:space="0" w:color="00000A"/>
+              <w:left w:val="single" w:sz="4" w:space="0" w:color="00000A"/>
+              <w:bottom w:val="single" w:sz="4" w:space="0" w:color="00000A"/>
+              <w:right w:val="single" w:sz="4" w:space="0" w:color="00000A"/>
+              <w:insideH w:val="single" w:sz="4" w:space="0" w:color="00000A"/>
+              <w:insideV w:val="single" w:sz="4" w:space="0" w:color="00000A"/>
+            </w:tcBorders>
+            <w:shd w:fill="auto" w:val="clear"/>
+            <w:tcMar>
+              <w:left w:w="98" w:type="dxa"/>
             </w:tcMar>
           </w:tcPr>
           <w:p>
@@ -5122,38 +5154,38 @@
             </w:tcBorders>
             <w:shd w:fill="auto" w:val="clear"/>
             <w:tcMar>
-              <w:left w:w="103" w:type="dxa"/>
-            </w:tcMar>
-          </w:tcPr>
-          <w:p>
-            <w:pPr>
-              <w:pStyle w:val="Normal"/>
-              <w:rPr>
-                <w:b/>
-                <w:b/>
-              </w:rPr>
-            </w:pPr>
-            <w:r>
-              <w:rPr>
-                <w:b/>
-              </w:rPr>
-            </w:r>
-          </w:p>
-        </w:tc>
-        <w:tc>
-          <w:tcPr>
-            <w:tcW w:w="2979" w:type="dxa"/>
-            <w:tcBorders>
-              <w:top w:val="single" w:sz="4" w:space="0" w:color="00000A"/>
-              <w:left w:val="single" w:sz="4" w:space="0" w:color="00000A"/>
-              <w:bottom w:val="single" w:sz="4" w:space="0" w:color="00000A"/>
-              <w:right w:val="single" w:sz="4" w:space="0" w:color="00000A"/>
-              <w:insideH w:val="single" w:sz="4" w:space="0" w:color="00000A"/>
-              <w:insideV w:val="single" w:sz="4" w:space="0" w:color="00000A"/>
-            </w:tcBorders>
-            <w:shd w:fill="auto" w:val="clear"/>
-            <w:tcMar>
-              <w:left w:w="103" w:type="dxa"/>
+              <w:left w:w="98" w:type="dxa"/>
+            </w:tcMar>
+          </w:tcPr>
+          <w:p>
+            <w:pPr>
+              <w:pStyle w:val="Normal"/>
+              <w:rPr>
+                <w:b/>
+                <w:b/>
+              </w:rPr>
+            </w:pPr>
+            <w:r>
+              <w:rPr>
+                <w:b/>
+              </w:rPr>
+            </w:r>
+          </w:p>
+        </w:tc>
+        <w:tc>
+          <w:tcPr>
+            <w:tcW w:w="2980" w:type="dxa"/>
+            <w:tcBorders>
+              <w:top w:val="single" w:sz="4" w:space="0" w:color="00000A"/>
+              <w:left w:val="single" w:sz="4" w:space="0" w:color="00000A"/>
+              <w:bottom w:val="single" w:sz="4" w:space="0" w:color="00000A"/>
+              <w:right w:val="single" w:sz="4" w:space="0" w:color="00000A"/>
+              <w:insideH w:val="single" w:sz="4" w:space="0" w:color="00000A"/>
+              <w:insideV w:val="single" w:sz="4" w:space="0" w:color="00000A"/>
+            </w:tcBorders>
+            <w:shd w:fill="auto" w:val="clear"/>
+            <w:tcMar>
+              <w:left w:w="98" w:type="dxa"/>
             </w:tcMar>
           </w:tcPr>
           <w:p>
@@ -5253,7 +5285,7 @@
       <w:tblPr>
         <w:tblW w:w="8930" w:type="dxa"/>
         <w:jc w:val="left"/>
-        <w:tblInd w:w="386" w:type="dxa"/>
+        <w:tblInd w:w="381" w:type="dxa"/>
         <w:tblBorders>
           <w:top w:val="single" w:sz="4" w:space="0" w:color="00000A"/>
           <w:left w:val="single" w:sz="4" w:space="0" w:color="00000A"/>
@@ -5264,7 +5296,7 @@
         </w:tblBorders>
         <w:tblCellMar>
           <w:top w:w="0" w:type="dxa"/>
-          <w:left w:w="103" w:type="dxa"/>
+          <w:left w:w="98" w:type="dxa"/>
           <w:bottom w:w="0" w:type="dxa"/>
           <w:right w:w="108" w:type="dxa"/>
         </w:tblCellMar>
@@ -5295,7 +5327,7 @@
             </w:tcBorders>
             <w:shd w:fill="auto" w:val="clear"/>
             <w:tcMar>
-              <w:left w:w="103" w:type="dxa"/>
+              <w:left w:w="98" w:type="dxa"/>
             </w:tcMar>
           </w:tcPr>
           <w:p>
@@ -5328,7 +5360,7 @@
             </w:tcBorders>
             <w:shd w:fill="auto" w:val="clear"/>
             <w:tcMar>
-              <w:left w:w="103" w:type="dxa"/>
+              <w:left w:w="98" w:type="dxa"/>
             </w:tcMar>
           </w:tcPr>
           <w:p>
@@ -5361,7 +5393,7 @@
             </w:tcBorders>
             <w:shd w:fill="auto" w:val="clear"/>
             <w:tcMar>
-              <w:left w:w="103" w:type="dxa"/>
+              <w:left w:w="98" w:type="dxa"/>
             </w:tcMar>
           </w:tcPr>
           <w:p>
@@ -5394,7 +5426,7 @@
             </w:tcBorders>
             <w:shd w:fill="auto" w:val="clear"/>
             <w:tcMar>
-              <w:left w:w="103" w:type="dxa"/>
+              <w:left w:w="98" w:type="dxa"/>
             </w:tcMar>
           </w:tcPr>
           <w:p>
@@ -5427,7 +5459,7 @@
             </w:tcBorders>
             <w:shd w:fill="auto" w:val="clear"/>
             <w:tcMar>
-              <w:left w:w="103" w:type="dxa"/>
+              <w:left w:w="98" w:type="dxa"/>
             </w:tcMar>
           </w:tcPr>
           <w:p>
@@ -5460,7 +5492,7 @@
             </w:tcBorders>
             <w:shd w:fill="auto" w:val="clear"/>
             <w:tcMar>
-              <w:left w:w="103" w:type="dxa"/>
+              <w:left w:w="98" w:type="dxa"/>
             </w:tcMar>
           </w:tcPr>
           <w:p>
@@ -5496,7 +5528,7 @@
             </w:tcBorders>
             <w:shd w:fill="auto" w:val="clear"/>
             <w:tcMar>
-              <w:left w:w="103" w:type="dxa"/>
+              <w:left w:w="98" w:type="dxa"/>
             </w:tcMar>
           </w:tcPr>
           <w:p>
@@ -5528,7 +5560,7 @@
             </w:tcBorders>
             <w:shd w:fill="auto" w:val="clear"/>
             <w:tcMar>
-              <w:left w:w="103" w:type="dxa"/>
+              <w:left w:w="98" w:type="dxa"/>
             </w:tcMar>
           </w:tcPr>
           <w:p>
@@ -5560,7 +5592,7 @@
             </w:tcBorders>
             <w:shd w:fill="auto" w:val="clear"/>
             <w:tcMar>
-              <w:left w:w="103" w:type="dxa"/>
+              <w:left w:w="98" w:type="dxa"/>
             </w:tcMar>
           </w:tcPr>
           <w:p>
@@ -5592,7 +5624,7 @@
             </w:tcBorders>
             <w:shd w:fill="auto" w:val="clear"/>
             <w:tcMar>
-              <w:left w:w="103" w:type="dxa"/>
+              <w:left w:w="98" w:type="dxa"/>
             </w:tcMar>
           </w:tcPr>
           <w:p>
@@ -5624,7 +5656,7 @@
             </w:tcBorders>
             <w:shd w:fill="auto" w:val="clear"/>
             <w:tcMar>
-              <w:left w:w="103" w:type="dxa"/>
+              <w:left w:w="98" w:type="dxa"/>
             </w:tcMar>
           </w:tcPr>
           <w:p>
@@ -5656,7 +5688,7 @@
             </w:tcBorders>
             <w:shd w:fill="auto" w:val="clear"/>
             <w:tcMar>
-              <w:left w:w="103" w:type="dxa"/>
+              <w:left w:w="98" w:type="dxa"/>
             </w:tcMar>
           </w:tcPr>
           <w:p>
@@ -5691,7 +5723,7 @@
             </w:tcBorders>
             <w:shd w:fill="auto" w:val="clear"/>
             <w:tcMar>
-              <w:left w:w="103" w:type="dxa"/>
+              <w:left w:w="98" w:type="dxa"/>
             </w:tcMar>
           </w:tcPr>
           <w:p>
@@ -5722,7 +5754,7 @@
             </w:tcBorders>
             <w:shd w:fill="auto" w:val="clear"/>
             <w:tcMar>
-              <w:left w:w="103" w:type="dxa"/>
+              <w:left w:w="98" w:type="dxa"/>
             </w:tcMar>
           </w:tcPr>
           <w:p>
@@ -5753,7 +5785,7 @@
             </w:tcBorders>
             <w:shd w:fill="auto" w:val="clear"/>
             <w:tcMar>
-              <w:left w:w="103" w:type="dxa"/>
+              <w:left w:w="98" w:type="dxa"/>
             </w:tcMar>
           </w:tcPr>
           <w:p>
@@ -5784,7 +5816,7 @@
             </w:tcBorders>
             <w:shd w:fill="auto" w:val="clear"/>
             <w:tcMar>
-              <w:left w:w="103" w:type="dxa"/>
+              <w:left w:w="98" w:type="dxa"/>
             </w:tcMar>
           </w:tcPr>
           <w:p>
@@ -5815,7 +5847,7 @@
             </w:tcBorders>
             <w:shd w:fill="auto" w:val="clear"/>
             <w:tcMar>
-              <w:left w:w="103" w:type="dxa"/>
+              <w:left w:w="98" w:type="dxa"/>
             </w:tcMar>
           </w:tcPr>
           <w:p>
@@ -5846,7 +5878,7 @@
             </w:tcBorders>
             <w:shd w:fill="auto" w:val="clear"/>
             <w:tcMar>
-              <w:left w:w="103" w:type="dxa"/>
+              <w:left w:w="98" w:type="dxa"/>
             </w:tcMar>
           </w:tcPr>
           <w:p>
@@ -5880,7 +5912,7 @@
             </w:tcBorders>
             <w:shd w:fill="auto" w:val="clear"/>
             <w:tcMar>
-              <w:left w:w="103" w:type="dxa"/>
+              <w:left w:w="98" w:type="dxa"/>
             </w:tcMar>
           </w:tcPr>
           <w:p>
@@ -5911,7 +5943,7 @@
             </w:tcBorders>
             <w:shd w:fill="auto" w:val="clear"/>
             <w:tcMar>
-              <w:left w:w="103" w:type="dxa"/>
+              <w:left w:w="98" w:type="dxa"/>
             </w:tcMar>
           </w:tcPr>
           <w:p>
@@ -5942,7 +5974,7 @@
             </w:tcBorders>
             <w:shd w:fill="auto" w:val="clear"/>
             <w:tcMar>
-              <w:left w:w="103" w:type="dxa"/>
+              <w:left w:w="98" w:type="dxa"/>
             </w:tcMar>
           </w:tcPr>
           <w:p>
@@ -5973,7 +6005,7 @@
             </w:tcBorders>
             <w:shd w:fill="auto" w:val="clear"/>
             <w:tcMar>
-              <w:left w:w="103" w:type="dxa"/>
+              <w:left w:w="98" w:type="dxa"/>
             </w:tcMar>
           </w:tcPr>
           <w:p>
@@ -6004,7 +6036,7 @@
             </w:tcBorders>
             <w:shd w:fill="auto" w:val="clear"/>
             <w:tcMar>
-              <w:left w:w="103" w:type="dxa"/>
+              <w:left w:w="98" w:type="dxa"/>
             </w:tcMar>
           </w:tcPr>
           <w:p>
@@ -6035,7 +6067,7 @@
             </w:tcBorders>
             <w:shd w:fill="auto" w:val="clear"/>
             <w:tcMar>
-              <w:left w:w="103" w:type="dxa"/>
+              <w:left w:w="98" w:type="dxa"/>
             </w:tcMar>
           </w:tcPr>
           <w:p>
@@ -6069,7 +6101,7 @@
             </w:tcBorders>
             <w:shd w:fill="auto" w:val="clear"/>
             <w:tcMar>
-              <w:left w:w="103" w:type="dxa"/>
+              <w:left w:w="98" w:type="dxa"/>
             </w:tcMar>
           </w:tcPr>
           <w:p>
@@ -6100,7 +6132,7 @@
             </w:tcBorders>
             <w:shd w:fill="auto" w:val="clear"/>
             <w:tcMar>
-              <w:left w:w="103" w:type="dxa"/>
+              <w:left w:w="98" w:type="dxa"/>
             </w:tcMar>
           </w:tcPr>
           <w:p>
@@ -6131,7 +6163,7 @@
             </w:tcBorders>
             <w:shd w:fill="auto" w:val="clear"/>
             <w:tcMar>
-              <w:left w:w="103" w:type="dxa"/>
+              <w:left w:w="98" w:type="dxa"/>
             </w:tcMar>
           </w:tcPr>
           <w:p>
@@ -6162,7 +6194,7 @@
             </w:tcBorders>
             <w:shd w:fill="auto" w:val="clear"/>
             <w:tcMar>
-              <w:left w:w="103" w:type="dxa"/>
+              <w:left w:w="98" w:type="dxa"/>
             </w:tcMar>
           </w:tcPr>
           <w:p>
@@ -6193,7 +6225,7 @@
             </w:tcBorders>
             <w:shd w:fill="auto" w:val="clear"/>
             <w:tcMar>
-              <w:left w:w="103" w:type="dxa"/>
+              <w:left w:w="98" w:type="dxa"/>
             </w:tcMar>
           </w:tcPr>
           <w:p>
@@ -6224,7 +6256,7 @@
             </w:tcBorders>
             <w:shd w:fill="auto" w:val="clear"/>
             <w:tcMar>
-              <w:left w:w="103" w:type="dxa"/>
+              <w:left w:w="98" w:type="dxa"/>
             </w:tcMar>
           </w:tcPr>
           <w:p>
@@ -6258,7 +6290,7 @@
             </w:tcBorders>
             <w:shd w:fill="auto" w:val="clear"/>
             <w:tcMar>
-              <w:left w:w="103" w:type="dxa"/>
+              <w:left w:w="98" w:type="dxa"/>
             </w:tcMar>
           </w:tcPr>
           <w:p>
@@ -6289,7 +6321,7 @@
             </w:tcBorders>
             <w:shd w:fill="auto" w:val="clear"/>
             <w:tcMar>
-              <w:left w:w="103" w:type="dxa"/>
+              <w:left w:w="98" w:type="dxa"/>
             </w:tcMar>
           </w:tcPr>
           <w:p>
@@ -6320,7 +6352,7 @@
             </w:tcBorders>
             <w:shd w:fill="auto" w:val="clear"/>
             <w:tcMar>
-              <w:left w:w="103" w:type="dxa"/>
+              <w:left w:w="98" w:type="dxa"/>
             </w:tcMar>
           </w:tcPr>
           <w:p>
@@ -6351,7 +6383,7 @@
             </w:tcBorders>
             <w:shd w:fill="auto" w:val="clear"/>
             <w:tcMar>
-              <w:left w:w="103" w:type="dxa"/>
+              <w:left w:w="98" w:type="dxa"/>
             </w:tcMar>
           </w:tcPr>
           <w:p>
@@ -6382,7 +6414,7 @@
             </w:tcBorders>
             <w:shd w:fill="auto" w:val="clear"/>
             <w:tcMar>
-              <w:left w:w="103" w:type="dxa"/>
+              <w:left w:w="98" w:type="dxa"/>
             </w:tcMar>
           </w:tcPr>
           <w:p>
@@ -6413,7 +6445,7 @@
             </w:tcBorders>
             <w:shd w:fill="auto" w:val="clear"/>
             <w:tcMar>
-              <w:left w:w="103" w:type="dxa"/>
+              <w:left w:w="98" w:type="dxa"/>
             </w:tcMar>
           </w:tcPr>
           <w:p>
@@ -6447,7 +6479,7 @@
             </w:tcBorders>
             <w:shd w:fill="auto" w:val="clear"/>
             <w:tcMar>
-              <w:left w:w="103" w:type="dxa"/>
+              <w:left w:w="98" w:type="dxa"/>
             </w:tcMar>
           </w:tcPr>
           <w:p>
@@ -6478,7 +6510,7 @@
             </w:tcBorders>
             <w:shd w:fill="auto" w:val="clear"/>
             <w:tcMar>
-              <w:left w:w="103" w:type="dxa"/>
+              <w:left w:w="98" w:type="dxa"/>
             </w:tcMar>
           </w:tcPr>
           <w:p>
@@ -6509,7 +6541,7 @@
             </w:tcBorders>
             <w:shd w:fill="auto" w:val="clear"/>
             <w:tcMar>
-              <w:left w:w="103" w:type="dxa"/>
+              <w:left w:w="98" w:type="dxa"/>
             </w:tcMar>
           </w:tcPr>
           <w:p>
@@ -6540,7 +6572,7 @@
             </w:tcBorders>
             <w:shd w:fill="auto" w:val="clear"/>
             <w:tcMar>
-              <w:left w:w="103" w:type="dxa"/>
+              <w:left w:w="98" w:type="dxa"/>
             </w:tcMar>
           </w:tcPr>
           <w:p>
@@ -6571,7 +6603,7 @@
             </w:tcBorders>
             <w:shd w:fill="auto" w:val="clear"/>
             <w:tcMar>
-              <w:left w:w="103" w:type="dxa"/>
+              <w:left w:w="98" w:type="dxa"/>
             </w:tcMar>
           </w:tcPr>
           <w:p>
@@ -6602,7 +6634,7 @@
             </w:tcBorders>
             <w:shd w:fill="auto" w:val="clear"/>
             <w:tcMar>
-              <w:left w:w="103" w:type="dxa"/>
+              <w:left w:w="98" w:type="dxa"/>
             </w:tcMar>
           </w:tcPr>
           <w:p>

</xml_diff>